<commit_message>
updated emg article, prepared plot file for emg article
</commit_message>
<xml_diff>
--- a/docs/draft_emg-classifier.v1.2.docx
+++ b/docs/draft_emg-classifier.v1.2.docx
@@ -199,7 +199,7 @@
             </w:tcBorders>
             <w:shd w:fill="auto" w:val="clear"/>
             <w:tcMar>
-              <w:left w:w="58" w:type="dxa"/>
+              <w:left w:w="48" w:type="dxa"/>
             </w:tcMar>
           </w:tcPr>
           <w:p>
@@ -229,7 +229,7 @@
             </w:tcBorders>
             <w:shd w:fill="auto" w:val="clear"/>
             <w:tcMar>
-              <w:left w:w="58" w:type="dxa"/>
+              <w:left w:w="48" w:type="dxa"/>
             </w:tcMar>
           </w:tcPr>
           <w:p>
@@ -289,7 +289,7 @@
             </w:tcBorders>
             <w:shd w:fill="auto" w:val="clear"/>
             <w:tcMar>
-              <w:left w:w="58" w:type="dxa"/>
+              <w:left w:w="48" w:type="dxa"/>
             </w:tcMar>
           </w:tcPr>
           <w:p>
@@ -373,7 +373,7 @@
             </w:tcBorders>
             <w:shd w:fill="auto" w:val="clear"/>
             <w:tcMar>
-              <w:left w:w="58" w:type="dxa"/>
+              <w:left w:w="48" w:type="dxa"/>
             </w:tcMar>
           </w:tcPr>
           <w:p>
@@ -882,114 +882,102 @@
           <w:rPr>
             <w:lang w:val="en-GB"/>
           </w:rPr>
-          <w:t xml:space="preserve">, </w:t>
+          <w:t>, especially the motor examination part (mUPDRS)</w:t>
         </w:r>
       </w:ins>
-      <w:ins w:id="10" w:author="Unknown Author" w:date="2020-05-16T00:58:24Z">
-        <w:r>
-          <w:rPr>
-            <w:lang w:val="en-GB"/>
-          </w:rPr>
-          <w:t>especially the motor examination part (mUPDRS)</w:t>
+      <w:r>
+        <w:rPr>
+          <w:lang w:val="en-GB"/>
+        </w:rPr>
+        <w:t xml:space="preserve">. Yet its application only provides a snapshot of the symptoms and may thus  be insufficient and misleading, especially for patients suffering from fluctuations. Besides, the assessment is resource-intensive and </w:t>
+      </w:r>
+      <w:ins w:id="10" w:author="Unknown Author" w:date="2020-05-16T00:19:59Z">
+        <w:r>
+          <w:rPr>
+            <w:lang w:val="en-GB"/>
+          </w:rPr>
+          <w:t>gu</w:t>
         </w:r>
       </w:ins>
-      <w:r>
-        <w:rPr>
-          <w:lang w:val="en-GB"/>
-        </w:rPr>
-        <w:t xml:space="preserve">. Yet its application only provides a snapshot of the symptoms and may thus  be insufficient and misleading, especially for patients suffering from fluctuations. Besides, the assessment is resource-intensive and </w:t>
-      </w:r>
-      <w:ins w:id="11" w:author="Unknown Author" w:date="2020-05-16T00:19:59Z">
-        <w:r>
-          <w:rPr>
-            <w:lang w:val="en-GB"/>
-          </w:rPr>
-          <w:t>gu</w:t>
+      <w:ins w:id="11" w:author="Unknown Author" w:date="2020-05-16T00:20:00Z">
+        <w:r>
+          <w:rPr>
+            <w:lang w:val="en-GB"/>
+          </w:rPr>
+          <w:t xml:space="preserve">ided training seems to be necessary to achaive a good </w:t>
         </w:r>
       </w:ins>
-      <w:ins w:id="12" w:author="Unknown Author" w:date="2020-05-16T00:20:00Z">
-        <w:r>
-          <w:rPr>
-            <w:lang w:val="en-GB"/>
-          </w:rPr>
-          <w:t xml:space="preserve">ided training seems to be necessary to achaive a good </w:t>
+      <w:r>
+        <w:rPr>
+          <w:lang w:val="en-GB"/>
+        </w:rPr>
+        <w:t>interrater</w:t>
+      </w:r>
+      <w:del w:id="12" w:author="Unknown Author" w:date="2020-05-16T00:20:14Z">
+        <w:r>
+          <w:rPr>
+            <w:lang w:val="en-GB"/>
+          </w:rPr>
+          <w:delText xml:space="preserve"> </w:delText>
+        </w:r>
+      </w:del>
+      <w:r>
+        <w:rPr>
+          <w:lang w:val="en-GB"/>
+        </w:rPr>
+        <w:t>-reliability</w:t>
+      </w:r>
+      <w:ins w:id="13" w:author="Unknown Author" w:date="2020-05-16T00:20:26Z">
+        <w:r>
+          <w:rPr>
+            <w:lang w:val="en-GB"/>
+          </w:rPr>
+          <w:t xml:space="preserve"> </w:t>
         </w:r>
       </w:ins>
-      <w:r>
-        <w:rPr>
-          <w:lang w:val="en-GB"/>
-        </w:rPr>
-        <w:t>interrater</w:t>
-      </w:r>
-      <w:del w:id="13" w:author="Unknown Author" w:date="2020-05-16T00:20:14Z">
-        <w:r>
-          <w:rPr>
-            <w:lang w:val="en-GB"/>
-          </w:rPr>
-          <w:delText xml:space="preserve"> </w:delText>
+      <w:del w:id="14" w:author="Unknown Author" w:date="2020-05-16T00:20:21Z">
+        <w:r>
+          <w:rPr>
+            <w:lang w:val="en-GB"/>
+          </w:rPr>
+          <w:delText xml:space="preserve"> is considerable</w:delText>
         </w:r>
       </w:del>
       <w:r>
-        <w:rPr>
-          <w:lang w:val="en-GB"/>
-        </w:rPr>
-        <w:t>-reliability</w:t>
-      </w:r>
-      <w:ins w:id="14" w:author="Unknown Author" w:date="2020-05-16T00:20:26Z">
-        <w:r>
-          <w:rPr>
-            <w:lang w:val="en-GB"/>
-          </w:rPr>
-          <w:t xml:space="preserve"> </w:t>
+        <w:rPr/>
+        <w:commentReference w:id="1"/>
+      </w:r>
+      <w:del w:id="15" w:author="Unknown Author" w:date="2020-05-16T00:20:21Z">
+        <w:r>
+          <w:rPr>
+            <w:lang w:val="en-GB"/>
+          </w:rPr>
+          <w:delText xml:space="preserve">, especially in unexperienced examiners </w:delText>
+        </w:r>
+      </w:del>
+      <w:r>
+        <w:rPr>
+          <w:lang w:val="en-GB"/>
+        </w:rPr>
+        <w:t>(</w:t>
+      </w:r>
+      <w:r>
+        <w:rPr>
+          <w:highlight w:val="yellow"/>
+          <w:lang w:val="en-GB"/>
+        </w:rPr>
+        <w:t>Goetz et al. 200</w:t>
+      </w:r>
+      <w:ins w:id="16" w:author="Unknown Author" w:date="2020-05-16T00:59:08Z">
+        <w:r>
+          <w:rPr>
+            <w:highlight w:val="yellow"/>
+            <w:lang w:val="en-GB"/>
+          </w:rPr>
+          <w:t>4</w:t>
         </w:r>
       </w:ins>
-      <w:del w:id="15" w:author="Unknown Author" w:date="2020-05-16T00:20:21Z">
-        <w:r>
-          <w:rPr>
-            <w:lang w:val="en-GB"/>
-          </w:rPr>
-          <w:delText xml:space="preserve"> is considerable</w:delText>
-        </w:r>
-      </w:del>
-      <w:del w:id="16" w:author="Unknown Author" w:date="2020-05-16T00:20:21Z">
-        <w:r>
-          <w:rPr>
-            <w:lang w:val="en-GB"/>
-          </w:rPr>
-          <w:commentReference w:id="1"/>
-        </w:r>
-      </w:del>
-      <w:del w:id="17" w:author="Unknown Author" w:date="2020-05-16T00:20:21Z">
-        <w:r>
-          <w:rPr>
-            <w:lang w:val="en-GB"/>
-          </w:rPr>
-          <w:delText xml:space="preserve">, especially in unexperienced examiners </w:delText>
-        </w:r>
-      </w:del>
-      <w:r>
-        <w:rPr>
-          <w:lang w:val="en-GB"/>
-        </w:rPr>
-        <w:t>(</w:t>
-      </w:r>
-      <w:r>
-        <w:rPr>
-          <w:highlight w:val="yellow"/>
-          <w:lang w:val="en-GB"/>
-        </w:rPr>
-        <w:t>Goetz et al. 200</w:t>
-      </w:r>
-      <w:ins w:id="18" w:author="Unknown Author" w:date="2020-05-16T00:59:08Z">
-        <w:r>
-          <w:rPr>
-            <w:highlight w:val="yellow"/>
-            <w:lang w:val="en-GB"/>
-          </w:rPr>
-          <w:t>4</w:t>
-        </w:r>
-      </w:ins>
-      <w:del w:id="19" w:author="Unknown Author" w:date="2020-05-16T00:59:08Z">
+      <w:del w:id="17" w:author="Unknown Author" w:date="2020-05-16T00:59:08Z">
         <w:r>
           <w:rPr>
             <w:highlight w:val="yellow"/>
@@ -1014,7 +1002,7 @@
         </w:rPr>
         <w:t xml:space="preserve">, allow </w:t>
       </w:r>
-      <w:ins w:id="20" w:author="Unknown Author" w:date="2020-05-16T00:20:37Z">
+      <w:ins w:id="18" w:author="Unknown Author" w:date="2020-05-16T00:20:37Z">
         <w:r>
           <w:rPr>
             <w:lang w:val="en-GB"/>
@@ -1028,7 +1016,7 @@
         </w:rPr>
         <w:t xml:space="preserve">quick and regular assessments at low expenses but at the cost of subjective assessments </w:t>
       </w:r>
-      <w:ins w:id="21" w:author="Unknown Author" w:date="2020-05-16T00:21:00Z">
+      <w:ins w:id="19" w:author="Unknown Author" w:date="2020-05-16T00:21:00Z">
         <w:r>
           <w:rPr>
             <w:lang w:val="en-GB"/>
@@ -1036,7 +1024,7 @@
           <w:t xml:space="preserve">and the problem of </w:t>
         </w:r>
       </w:ins>
-      <w:del w:id="22" w:author="Unknown Author" w:date="2020-05-16T00:21:05Z">
+      <w:del w:id="20" w:author="Unknown Author" w:date="2020-05-16T00:21:05Z">
         <w:r>
           <w:rPr>
             <w:lang w:val="en-GB"/>
@@ -1044,7 +1032,7 @@
           <w:delText xml:space="preserve">due to the </w:delText>
         </w:r>
       </w:del>
-      <w:ins w:id="23" w:author="Unknown Author" w:date="2020-05-16T00:21:06Z">
+      <w:ins w:id="21" w:author="Unknown Author" w:date="2020-05-16T00:21:06Z">
         <w:r>
           <w:rPr>
             <w:lang w:val="en-GB"/>
@@ -1097,7 +1085,7 @@
         </w:rPr>
         <w:t xml:space="preserve">). In the remaining article, we present an approach to measure PD-patients’ changes in motor disability via wireless surface EMGs (sEMG) after levodopa intake. We postulate that prediction of UPDRS </w:t>
       </w:r>
-      <w:del w:id="24" w:author="Unknown Author" w:date="2020-05-16T00:52:08Z">
+      <w:del w:id="22" w:author="Unknown Author" w:date="2020-05-16T00:52:08Z">
         <w:r>
           <w:rPr>
             <w:lang w:val="en-GB"/>
@@ -1105,7 +1093,7 @@
           <w:delText>changes</w:delText>
         </w:r>
       </w:del>
-      <w:ins w:id="25" w:author="Unknown Author" w:date="2020-05-16T00:52:08Z">
+      <w:ins w:id="23" w:author="Unknown Author" w:date="2020-05-16T00:52:08Z">
         <w:r>
           <w:rPr>
             <w:lang w:val="en-GB"/>
@@ -1119,7 +1107,7 @@
         </w:rPr>
         <w:t xml:space="preserve"> and therefore easily applicable monitoring of motor affection and therapeutic effects is possible using sEMG. For this purpose</w:t>
       </w:r>
-      <w:del w:id="26" w:author="Unknown Author" w:date="2020-05-16T00:55:58Z">
+      <w:del w:id="24" w:author="Unknown Author" w:date="2020-05-16T00:55:58Z">
         <w:r>
           <w:rPr>
             <w:lang w:val="en-GB"/>
@@ -1127,7 +1115,7 @@
           <w:delText xml:space="preserve">, 40 </w:delText>
         </w:r>
       </w:del>
-      <w:ins w:id="27" w:author="Unknown Author" w:date="2020-05-16T00:55:58Z">
+      <w:ins w:id="25" w:author="Unknown Author" w:date="2020-05-16T00:55:58Z">
         <w:r>
           <w:rPr>
             <w:lang w:val="en-GB"/>
@@ -1141,7 +1129,7 @@
         </w:rPr>
         <w:t xml:space="preserve">PD-patients were recorded in the OFF- and ON-condition during a tapping task. Different regression models were applied and then tested for the ability to predict clinical changes in motor symptoms. </w:t>
       </w:r>
-      <w:del w:id="28" w:author="Unknown Author" w:date="2020-05-16T00:59:54Z">
+      <w:del w:id="26" w:author="Unknown Author" w:date="2020-05-16T00:59:54Z">
         <w:r>
           <w:rPr>
             <w:lang w:val="en-GB"/>
@@ -1223,7 +1211,7 @@
         </w:rPr>
         <w:t>In total, 4</w:t>
       </w:r>
-      <w:ins w:id="29" w:author="Unknown Author" w:date="2020-05-16T01:00:13Z">
+      <w:ins w:id="27" w:author="Unknown Author" w:date="2020-05-16T01:00:13Z">
         <w:r>
           <w:rPr>
             <w:lang w:val="en-GB"/>
@@ -1231,7 +1219,7 @@
           <w:t>7</w:t>
         </w:r>
       </w:ins>
-      <w:del w:id="30" w:author="Unknown Author" w:date="2020-05-16T01:00:12Z">
+      <w:del w:id="28" w:author="Unknown Author" w:date="2020-05-16T01:00:12Z">
         <w:r>
           <w:rPr>
             <w:lang w:val="en-GB"/>
@@ -1258,46 +1246,34 @@
         </w:rPr>
         <w:t>) were recruited from in- and outpatient services of a tertiary care hospital.</w:t>
       </w:r>
-      <w:ins w:id="31" w:author="Unknown Author" w:date="2020-05-16T01:02:24Z">
-        <w:r>
-          <w:rPr>
-            <w:lang w:val="en-GB"/>
-          </w:rPr>
-          <w:t xml:space="preserve"> </w:t>
+      <w:ins w:id="29" w:author="Unknown Author" w:date="2020-05-16T01:02:24Z">
+        <w:r>
+          <w:rPr>
+            <w:lang w:val="en-GB"/>
+          </w:rPr>
+          <w:t xml:space="preserve"> One patient was excluded from the analysis due to ? </w:t>
         </w:r>
       </w:ins>
-      <w:ins w:id="32" w:author="Unknown Author" w:date="2020-05-16T01:02:24Z">
-        <w:r>
-          <w:rPr>
-            <w:lang w:val="en-GB"/>
-          </w:rPr>
-          <w:t xml:space="preserve">One patient was excluded from the analysis due to ? </w:t>
+      <w:ins w:id="30" w:author="Unknown Author" w:date="2020-05-16T01:03:05Z">
+        <w:r>
+          <w:rPr>
+            <w:lang w:val="en-GB"/>
+          </w:rPr>
+          <w:t>(40_MKH)</w:t>
         </w:r>
       </w:ins>
-      <w:ins w:id="33" w:author="Unknown Author" w:date="2020-05-16T01:03:05Z">
-        <w:r>
-          <w:rPr>
-            <w:lang w:val="en-GB"/>
-          </w:rPr>
-          <w:t>(40_MKH)</w:t>
+      <w:r>
+        <w:rPr/>
+        <w:commentReference w:id="3"/>
+      </w:r>
+      <w:ins w:id="31" w:author="Unknown Author" w:date="2020-05-16T01:03:05Z">
+        <w:r>
+          <w:rPr>
+            <w:lang w:val="en-GB"/>
+          </w:rPr>
+          <w:t>.</w:t>
         </w:r>
       </w:ins>
-      <w:ins w:id="34" w:author="Unknown Author" w:date="2020-05-16T01:03:05Z">
-        <w:r>
-          <w:rPr>
-            <w:lang w:val="en-GB"/>
-          </w:rPr>
-          <w:commentReference w:id="3"/>
-        </w:r>
-      </w:ins>
-      <w:ins w:id="35" w:author="Unknown Author" w:date="2020-05-16T01:03:05Z">
-        <w:r>
-          <w:rPr>
-            <w:lang w:val="en-GB"/>
-          </w:rPr>
-          <w:t>.</w:t>
-        </w:r>
-      </w:ins>
       <w:r>
         <w:rPr>
           <w:lang w:val="en-GB"/>
@@ -1325,7 +1301,7 @@
           <w:lang w:val="en-GB"/>
         </w:rPr>
       </w:pPr>
-      <w:del w:id="36" w:author="Unknown Author" w:date="2020-05-16T01:01:34Z">
+      <w:del w:id="32" w:author="Unknown Author" w:date="2020-05-16T01:01:34Z">
         <w:r>
           <w:rPr>
             <w:lang w:val="en-GB"/>
@@ -1387,7 +1363,7 @@
         </w:rPr>
         <w:t xml:space="preserve">All data was recorded by using a commercially available armband (Myo Gesture armband, Thalmic Myo Labs), which records eight concentrically arranged sEMGs along with kinetographic data. For this study only the sEMG was analysed. </w:t>
       </w:r>
-      <w:ins w:id="37" w:author="Unknown Author" w:date="2020-05-16T01:53:40Z">
+      <w:ins w:id="33" w:author="Unknown Author" w:date="2020-05-16T01:53:40Z">
         <w:r>
           <w:rPr>
             <w:bCs/>
@@ -1460,7 +1436,7 @@
         </w:rPr>
         <w:t xml:space="preserve"> order) and an adaptive notch-filter at 50 Hz to reduce main grid interference. From preprocessed sEMG signals (see below), data features were extracted. A moving window of 100 samples (~500 ms) and steps of 250 ms was used during the above calculations. All </w:t>
       </w:r>
-      <w:ins w:id="38" w:author="Unknown Author" w:date="2020-05-16T01:05:40Z">
+      <w:ins w:id="34" w:author="Unknown Author" w:date="2020-05-16T01:05:40Z">
         <w:r>
           <w:rPr>
             <w:lang w:val="en-GB"/>
@@ -1487,7 +1463,7 @@
         <w:pStyle w:val="Heading3"/>
         <w:rPr/>
       </w:pPr>
-      <w:ins w:id="39" w:author="Unknown Author" w:date="2020-05-16T01:07:54Z">
+      <w:ins w:id="35" w:author="Unknown Author" w:date="2020-05-16T01:07:54Z">
         <w:r>
           <w:rPr>
             <w:lang w:val="en-GB"/>
@@ -1495,7 +1471,7 @@
           <w:t>EMG f</w:t>
         </w:r>
       </w:ins>
-      <w:del w:id="40" w:author="Unknown Author" w:date="2020-05-16T01:07:56Z">
+      <w:del w:id="36" w:author="Unknown Author" w:date="2020-05-16T01:07:56Z">
         <w:r>
           <w:rPr>
             <w:lang w:val="en-GB"/>
@@ -1509,7 +1485,7 @@
         </w:rPr>
         <w:t xml:space="preserve">eature sets </w:t>
       </w:r>
-      <w:del w:id="41" w:author="Unknown Author" w:date="2020-05-16T01:08:01Z">
+      <w:del w:id="37" w:author="Unknown Author" w:date="2020-05-16T01:08:01Z">
         <w:r>
           <w:rPr>
             <w:lang w:val="en-GB"/>
@@ -1624,9 +1600,11 @@
     <w:p>
       <w:pPr>
         <w:pStyle w:val="Normal"/>
-        <w:rPr/>
-      </w:pPr>
-      <w:del w:id="42" w:author="Unknown Author" w:date="2020-05-16T01:07:23Z">
+        <w:rPr>
+          <w:lang w:val="en-GB"/>
+        </w:rPr>
+      </w:pPr>
+      <w:del w:id="38" w:author="Unknown Author" w:date="2020-05-16T01:07:23Z">
         <w:r>
           <w:rPr>
             <w:lang w:val="en-GB"/>
@@ -1640,7 +1618,7 @@
         <w:pStyle w:val="Normal"/>
         <w:rPr/>
       </w:pPr>
-      <w:ins w:id="43" w:author="Unknown Author" w:date="2020-05-16T01:17:46Z">
+      <w:ins w:id="39" w:author="Unknown Author" w:date="2020-05-16T01:17:46Z">
         <w:r>
           <w:rPr>
             <w:lang w:val="en-GB"/>
@@ -1648,7 +1626,7 @@
           <w:t>Updrs prediction</w:t>
         </w:r>
       </w:ins>
-      <w:del w:id="44" w:author="Unknown Author" w:date="2020-05-16T01:17:54Z">
+      <w:del w:id="40" w:author="Unknown Author" w:date="2020-05-16T01:17:54Z">
         <w:r>
           <w:rPr>
             <w:lang w:val="en-GB"/>
@@ -1670,7 +1648,7 @@
         </w:rPr>
         <w:t xml:space="preserve">The main goal of this study was the </w:t>
       </w:r>
-      <w:ins w:id="45" w:author="Unknown Author" w:date="2020-05-16T01:18:45Z">
+      <w:ins w:id="41" w:author="Unknown Author" w:date="2020-05-16T01:18:45Z">
         <w:r>
           <w:rPr>
             <w:lang w:val="en-GB"/>
@@ -1678,7 +1656,7 @@
           <w:t>prediction of mUPDRS values using sEMG fe</w:t>
         </w:r>
       </w:ins>
-      <w:ins w:id="46" w:author="Unknown Author" w:date="2020-05-16T01:19:00Z">
+      <w:ins w:id="42" w:author="Unknown Author" w:date="2020-05-16T01:19:00Z">
         <w:r>
           <w:rPr>
             <w:lang w:val="en-GB"/>
@@ -1686,7 +1664,7 @@
           <w:t xml:space="preserve">atures and shallow machine learning techniques. </w:t>
         </w:r>
       </w:ins>
-      <w:del w:id="47" w:author="Unknown Author" w:date="2020-05-16T01:19:28Z">
+      <w:del w:id="43" w:author="Unknown Author" w:date="2020-05-16T01:19:28Z">
         <w:r>
           <w:rPr>
             <w:lang w:val="en-GB"/>
@@ -1694,7 +1672,7 @@
           <w:delText>regression of changes between ON- and OFF in the UPDRS on changes in the extracted features. D</w:delText>
         </w:r>
       </w:del>
-      <w:ins w:id="48" w:author="Unknown Author" w:date="2020-05-16T01:19:31Z">
+      <w:ins w:id="44" w:author="Unknown Author" w:date="2020-05-16T01:19:31Z">
         <w:r>
           <w:rPr>
             <w:lang w:val="en-GB"/>
@@ -1708,7 +1686,7 @@
         </w:rPr>
         <w:t xml:space="preserve">ifferent </w:t>
       </w:r>
-      <w:ins w:id="49" w:author="Unknown Author" w:date="2020-05-16T01:19:56Z">
+      <w:ins w:id="45" w:author="Unknown Author" w:date="2020-05-16T01:19:56Z">
         <w:r>
           <w:rPr>
             <w:lang w:val="en-GB"/>
@@ -1716,7 +1694,7 @@
           <w:t>learning algorith</w:t>
         </w:r>
       </w:ins>
-      <w:ins w:id="50" w:author="Unknown Author" w:date="2020-05-16T01:20:00Z">
+      <w:ins w:id="46" w:author="Unknown Author" w:date="2020-05-16T01:20:00Z">
         <w:r>
           <w:rPr>
             <w:lang w:val="en-GB"/>
@@ -1724,7 +1702,7 @@
           <w:t xml:space="preserve">ms </w:t>
         </w:r>
       </w:ins>
-      <w:del w:id="51" w:author="Unknown Author" w:date="2020-05-16T01:20:03Z">
+      <w:del w:id="47" w:author="Unknown Author" w:date="2020-05-16T01:20:03Z">
         <w:r>
           <w:rPr>
             <w:lang w:val="en-GB"/>
@@ -1738,7 +1716,7 @@
         </w:rPr>
         <w:t xml:space="preserve">were compared: a) linear regression, b) </w:t>
       </w:r>
-      <w:del w:id="52" w:author="Unknown Author" w:date="2020-05-16T01:15:19Z">
+      <w:del w:id="48" w:author="Unknown Author" w:date="2020-05-16T01:15:19Z">
         <w:r>
           <w:rPr>
             <w:lang w:val="en-GB"/>
@@ -1746,7 +1724,7 @@
           <w:delText>Lasso Regression</w:delText>
         </w:r>
       </w:del>
-      <w:ins w:id="53" w:author="Unknown Author" w:date="2020-05-16T01:15:19Z">
+      <w:ins w:id="49" w:author="Unknown Author" w:date="2020-05-16T01:15:19Z">
         <w:r>
           <w:rPr>
             <w:lang w:val="en-GB"/>
@@ -1754,7 +1732,7 @@
           <w:t xml:space="preserve">random forest </w:t>
         </w:r>
       </w:ins>
-      <w:ins w:id="54" w:author="Unknown Author" w:date="2020-05-16T01:20:26Z">
+      <w:ins w:id="50" w:author="Unknown Author" w:date="2020-05-16T01:20:26Z">
         <w:r>
           <w:rPr>
             <w:lang w:val="en-GB"/>
@@ -1768,7 +1746,7 @@
         </w:rPr>
         <w:t xml:space="preserve">, c) </w:t>
       </w:r>
-      <w:ins w:id="55" w:author="Unknown Author" w:date="2020-05-16T01:15:30Z">
+      <w:ins w:id="51" w:author="Unknown Author" w:date="2020-05-16T01:15:30Z">
         <w:r>
           <w:rPr>
             <w:lang w:val="en-GB"/>
@@ -1776,7 +1754,7 @@
           <w:t>s</w:t>
         </w:r>
       </w:ins>
-      <w:del w:id="56" w:author="Unknown Author" w:date="2020-05-16T01:15:30Z">
+      <w:del w:id="52" w:author="Unknown Author" w:date="2020-05-16T01:15:30Z">
         <w:r>
           <w:rPr>
             <w:lang w:val="en-GB"/>
@@ -1790,7 +1768,7 @@
         </w:rPr>
         <w:t xml:space="preserve">upport vector machine regression (SVR) </w:t>
       </w:r>
-      <w:del w:id="57" w:author="Unknown Author" w:date="2020-05-16T01:15:41Z">
+      <w:del w:id="53" w:author="Unknown Author" w:date="2020-05-16T01:15:41Z">
         <w:r>
           <w:rPr>
             <w:lang w:val="en-GB"/>
@@ -1804,7 +1782,7 @@
         </w:rPr>
         <w:t xml:space="preserve">with a polynomial kernel function and k-nearest </w:t>
       </w:r>
-      <w:ins w:id="58" w:author="Unknown Author" w:date="2020-05-16T01:20:53Z">
+      <w:ins w:id="54" w:author="Unknown Author" w:date="2020-05-16T01:20:53Z">
         <w:r>
           <w:rPr>
             <w:lang w:val="en-GB"/>
@@ -1812,7 +1790,7 @@
           <w:t>n</w:t>
         </w:r>
       </w:ins>
-      <w:del w:id="59" w:author="Unknown Author" w:date="2020-05-16T01:20:53Z">
+      <w:del w:id="55" w:author="Unknown Author" w:date="2020-05-16T01:20:53Z">
         <w:r>
           <w:rPr>
             <w:lang w:val="en-GB"/>
@@ -1826,7 +1804,7 @@
         </w:rPr>
         <w:t xml:space="preserve">eighbours </w:t>
       </w:r>
-      <w:del w:id="60" w:author="Unknown Author" w:date="2020-05-16T01:20:44Z">
+      <w:del w:id="56" w:author="Unknown Author" w:date="2020-05-16T01:20:44Z">
         <w:r>
           <w:rPr>
             <w:lang w:val="en-GB"/>
@@ -1834,7 +1812,7 @@
           <w:delText xml:space="preserve">Algorithm </w:delText>
         </w:r>
       </w:del>
-      <w:ins w:id="61" w:author="Unknown Author" w:date="2020-05-16T01:20:44Z">
+      <w:ins w:id="57" w:author="Unknown Author" w:date="2020-05-16T01:20:44Z">
         <w:r>
           <w:rPr>
             <w:lang w:val="en-GB"/>
@@ -1848,7 +1826,7 @@
         </w:rPr>
         <w:t xml:space="preserve">(kNN). </w:t>
       </w:r>
-      <w:ins w:id="62" w:author="Unknown Author" w:date="2020-05-16T01:47:32Z">
+      <w:ins w:id="58" w:author="Unknown Author" w:date="2020-05-16T01:47:32Z">
         <w:r>
           <w:rPr>
             <w:lang w:val="en-GB"/>
@@ -1856,7 +1834,7 @@
           <w:t xml:space="preserve">Also we used </w:t>
         </w:r>
       </w:ins>
-      <w:ins w:id="63" w:author="Unknown Author" w:date="2020-05-16T01:48:02Z">
+      <w:ins w:id="59" w:author="Unknown Author" w:date="2020-05-16T01:48:02Z">
         <w:r>
           <w:rPr>
             <w:lang w:val="en-GB"/>
@@ -1864,388 +1842,360 @@
           <w:t>different time windows from the available trial data  with lenghts ranging between 1 and 7 seconds</w:t>
         </w:r>
       </w:ins>
-      <w:ins w:id="64" w:author="Unknown Author" w:date="2020-05-16T01:49:14Z">
-        <w:r>
-          <w:rPr>
-            <w:lang w:val="en-GB"/>
-          </w:rPr>
-          <w:t xml:space="preserve"> </w:t>
+      <w:ins w:id="60" w:author="Unknown Author" w:date="2020-05-16T01:49:14Z">
+        <w:r>
+          <w:rPr>
+            <w:lang w:val="en-GB"/>
+          </w:rPr>
+          <w:t xml:space="preserve"> in order to test for the necessary amount of data for forecasting mUPDRS values. </w:t>
         </w:r>
       </w:ins>
-      <w:ins w:id="65" w:author="Unknown Author" w:date="2020-05-16T01:49:14Z">
-        <w:r>
-          <w:rPr>
-            <w:lang w:val="en-GB"/>
-          </w:rPr>
-          <w:t xml:space="preserve">in order to test for the necessary amount of data for forecasting mUPDRS values. </w:t>
+      <w:ins w:id="61" w:author="Unknown Author" w:date="2020-05-16T01:17:11Z">
+        <w:r>
+          <w:rPr>
+            <w:lang w:val="en-GB"/>
+          </w:rPr>
+          <w:t xml:space="preserve">Analyses </w:t>
         </w:r>
       </w:ins>
-      <w:ins w:id="66" w:author="Unknown Author" w:date="2020-05-16T01:17:11Z">
-        <w:r>
-          <w:rPr>
-            <w:lang w:val="en-GB"/>
-          </w:rPr>
-          <w:t xml:space="preserve">Analyses </w:t>
+      <w:ins w:id="62" w:author="Unknown Author" w:date="2020-05-16T01:21:43Z">
+        <w:r>
+          <w:rPr>
+            <w:lang w:val="en-GB"/>
+          </w:rPr>
+          <w:t xml:space="preserve">were conducted using the statistical </w:t>
         </w:r>
       </w:ins>
-      <w:ins w:id="67" w:author="Unknown Author" w:date="2020-05-16T01:21:43Z">
-        <w:r>
-          <w:rPr>
-            <w:lang w:val="en-GB"/>
-          </w:rPr>
-          <w:t xml:space="preserve">were conducted using the statistical </w:t>
+      <w:ins w:id="63" w:author="Unknown Author" w:date="2020-05-16T01:22:09Z">
+        <w:r>
+          <w:rPr>
+            <w:lang w:val="en-GB"/>
+          </w:rPr>
+          <w:t xml:space="preserve">software environment R. </w:t>
         </w:r>
       </w:ins>
-      <w:ins w:id="68" w:author="Unknown Author" w:date="2020-05-16T01:22:09Z">
-        <w:r>
-          <w:rPr>
-            <w:lang w:val="en-GB"/>
-          </w:rPr>
-          <w:t xml:space="preserve">software environment R. </w:t>
+      <w:del w:id="64" w:author="Unknown Author" w:date="2020-05-16T01:25:47Z">
+        <w:r>
+          <w:rPr>
+            <w:lang w:val="en-GB"/>
+          </w:rPr>
+          <w:delText xml:space="preserve">Hyperparameters were tuned using a “grid search” to minimise mean squared error using the </w:delText>
+        </w:r>
+      </w:del>
+      <w:del w:id="65" w:author="Unknown Author" w:date="2020-05-16T01:15:58Z">
+        <w:r>
+          <w:rPr>
+            <w:i/>
+            <w:lang w:val="en-GB"/>
+          </w:rPr>
+          <w:delText>sklearn</w:delText>
+        </w:r>
+      </w:del>
+      <w:del w:id="66" w:author="Unknown Author" w:date="2020-05-16T01:25:47Z">
+        <w:r>
+          <w:rPr>
+            <w:i/>
+            <w:lang w:val="en-GB"/>
+          </w:rPr>
+          <w:delText xml:space="preserve"> package</w:delText>
+        </w:r>
+      </w:del>
+      <w:ins w:id="67" w:author="Unknown Author" w:date="2020-05-16T01:23:33Z">
+        <w:r>
+          <w:rPr>
+            <w:lang w:val="en-GB"/>
+          </w:rPr>
+          <w:t>Data of a total of 1364 trials were split into a learning set with 90% of the data and an unseen predic</w:t>
         </w:r>
       </w:ins>
-      <w:del w:id="69" w:author="Unknown Author" w:date="2020-05-16T01:25:47Z">
-        <w:r>
-          <w:rPr>
-            <w:lang w:val="en-GB"/>
-          </w:rPr>
-          <w:delText xml:space="preserve">Hyperparameters were tuned using a “grid search” to minimise mean squared error using the </w:delText>
+      <w:ins w:id="68" w:author="Unknown Author" w:date="2020-05-16T01:24:00Z">
+        <w:r>
+          <w:rPr>
+            <w:lang w:val="en-GB"/>
+          </w:rPr>
+          <w:t xml:space="preserve">tion set with 10%. </w:t>
+        </w:r>
+      </w:ins>
+      <w:ins w:id="69" w:author="Unknown Author" w:date="2020-05-16T01:25:57Z">
+        <w:r>
+          <w:rPr>
+            <w:lang w:val="en-GB"/>
+          </w:rPr>
+          <w:t xml:space="preserve">Hyperparameters were tuned using a “grid search” to minimise mean squared error using the </w:t>
+        </w:r>
+      </w:ins>
+      <w:ins w:id="70" w:author="Unknown Author" w:date="2020-05-16T01:25:57Z">
+        <w:r>
+          <w:rPr>
+            <w:i/>
+            <w:lang w:val="en-GB"/>
+          </w:rPr>
+          <w:t>caret</w:t>
+        </w:r>
+      </w:ins>
+      <w:ins w:id="71" w:author="Unknown Author" w:date="2020-05-16T01:25:57Z">
+        <w:r>
+          <w:rPr>
+            <w:lang w:val="en-GB"/>
+          </w:rPr>
+          <w:t xml:space="preserve"> package and a 10 times repeated 10fold cross validation procedure was applied. </w:t>
+        </w:r>
+      </w:ins>
+      <w:del w:id="72" w:author="Unknown Author" w:date="2020-05-16T01:24:14Z">
+        <w:r>
+          <w:rPr>
+            <w:lang w:val="en-GB"/>
+          </w:rPr>
+          <w:delText xml:space="preserve"> </w:delText>
         </w:r>
       </w:del>
-      <w:del w:id="70" w:author="Unknown Author" w:date="2020-05-16T01:15:58Z">
-        <w:r>
-          <w:rPr>
-            <w:i/>
-            <w:lang w:val="en-GB"/>
-          </w:rPr>
-          <w:delText>sklearn</w:delText>
+      <w:del w:id="73" w:author="Unknown Author" w:date="2020-05-16T01:16:16Z">
+        <w:r>
+          <w:rPr>
+            <w:lang w:val="en-GB"/>
+          </w:rPr>
+          <w:delText>(</w:delText>
         </w:r>
       </w:del>
-      <w:del w:id="71" w:author="Unknown Author" w:date="2020-05-16T01:25:47Z">
-        <w:r>
-          <w:rPr>
-            <w:i/>
-            <w:lang w:val="en-GB"/>
-          </w:rPr>
-          <w:delText xml:space="preserve"> package</w:delText>
+      <w:del w:id="74" w:author="Unknown Author" w:date="2020-05-16T01:16:16Z">
+        <w:r>
+          <w:rPr>
+            <w:highlight w:val="yellow"/>
+            <w:lang w:val="en-GB"/>
+          </w:rPr>
+          <w:delText>Pedregosa et al. 2011</w:delText>
         </w:r>
       </w:del>
-      <w:ins w:id="72" w:author="Unknown Author" w:date="2020-05-16T01:23:33Z">
-        <w:r>
-          <w:rPr>
-            <w:lang w:val="en-GB"/>
-          </w:rPr>
-          <w:t xml:space="preserve">Data </w:t>
+      <w:del w:id="75" w:author="Unknown Author" w:date="2020-05-16T01:16:16Z">
+        <w:r>
+          <w:rPr>
+            <w:lang w:val="en-GB"/>
+          </w:rPr>
+          <w:delText>). Besides, principal component analyses were used according to the high colinearity (see Figure 1).</w:delText>
+        </w:r>
+      </w:del>
+      <w:r>
+        <w:br w:type="page"/>
+      </w:r>
+    </w:p>
+    <w:p>
+      <w:pPr>
+        <w:pStyle w:val="Heading1"/>
+        <w:rPr>
+          <w:lang w:val="en-GB"/>
+        </w:rPr>
+      </w:pPr>
+      <w:r>
+        <w:rPr>
+          <w:lang w:val="en-GB"/>
+        </w:rPr>
+        <w:t>Results</w:t>
+      </w:r>
+    </w:p>
+    <w:p>
+      <w:pPr>
+        <w:pStyle w:val="Heading2"/>
+        <w:rPr>
+          <w:lang w:val="en-GB"/>
+        </w:rPr>
+      </w:pPr>
+      <w:r>
+        <w:rPr>
+          <w:lang w:val="en-GB"/>
+        </w:rPr>
+        <w:t>Clinical data</w:t>
+      </w:r>
+    </w:p>
+    <w:p>
+      <w:pPr>
+        <w:pStyle w:val="Normal"/>
+        <w:rPr>
+          <w:lang w:val="en-GB"/>
+        </w:rPr>
+      </w:pPr>
+      <w:r>
+        <w:rPr>
+          <w:lang w:val="en-GB"/>
+        </w:rPr>
+        <w:t xml:space="preserve">In total </w:t>
+      </w:r>
+      <w:r>
+        <w:rPr>
+          <w:highlight w:val="green"/>
+          <w:lang w:val="en-GB"/>
+        </w:rPr>
+        <w:t>4</w:t>
+      </w:r>
+      <w:ins w:id="76" w:author="Unknown Author" w:date="2020-05-16T01:33:13Z">
+        <w:r>
+          <w:rPr>
+            <w:highlight w:val="green"/>
+            <w:lang w:val="en-GB"/>
+          </w:rPr>
+          <w:t>6</w:t>
         </w:r>
       </w:ins>
-      <w:ins w:id="73" w:author="Unknown Author" w:date="2020-05-16T01:23:33Z">
-        <w:r>
-          <w:rPr>
-            <w:lang w:val="en-GB"/>
-          </w:rPr>
-          <w:t xml:space="preserve">of a total of 1364 trials </w:t>
+      <w:del w:id="77" w:author="Unknown Author" w:date="2020-05-16T01:33:13Z">
+        <w:r>
+          <w:rPr>
+            <w:highlight w:val="green"/>
+            <w:lang w:val="en-GB"/>
+          </w:rPr>
+          <w:delText>5</w:delText>
+        </w:r>
+      </w:del>
+      <w:r>
+        <w:rPr>
+          <w:lang w:val="en-GB"/>
+        </w:rPr>
+        <w:t xml:space="preserve"> patients (10 female) at an age of </w:t>
+      </w:r>
+      <w:r>
+        <w:rPr>
+          <w:highlight w:val="green"/>
+          <w:lang w:val="en-GB"/>
+        </w:rPr>
+        <w:t>61.1 ± 9.6</w:t>
+      </w:r>
+      <w:r>
+        <w:rPr>
+          <w:lang w:val="en-GB"/>
+        </w:rPr>
+        <w:t xml:space="preserve"> years suffering from</w:t>
+      </w:r>
+      <w:r>
+        <w:rPr/>
+        <w:commentReference w:id="4"/>
+      </w:r>
+      <w:r>
+        <w:rPr>
+          <w:lang w:val="en-GB"/>
+        </w:rPr>
+        <w:t xml:space="preserve"> iPS for 6.6 ± 4.1 years and with a mean Hoehn and Yahr stage of </w:t>
+      </w:r>
+      <w:r>
+        <w:rPr>
+          <w:highlight w:val="green"/>
+          <w:lang w:val="en-GB"/>
+        </w:rPr>
+        <w:t>2.8 ±1.3</w:t>
+      </w:r>
+      <w:r>
+        <w:rPr>
+          <w:lang w:val="en-GB"/>
+        </w:rPr>
+        <w:t xml:space="preserve"> were included. Without medication, subjects had on average </w:t>
+      </w:r>
+      <w:r>
+        <w:rPr>
+          <w:highlight w:val="green"/>
+          <w:lang w:val="en-GB"/>
+        </w:rPr>
+        <w:t>46.0 ± 22.6</w:t>
+      </w:r>
+      <w:r>
+        <w:rPr>
+          <w:lang w:val="en-GB"/>
+        </w:rPr>
+        <w:t xml:space="preserve"> points on </w:t>
+      </w:r>
+      <w:del w:id="78" w:author="Unknown Author" w:date="2020-05-16T01:27:47Z">
+        <w:r>
+          <w:rPr>
+            <w:lang w:val="en-GB"/>
+          </w:rPr>
+          <w:delText xml:space="preserve">part III of </w:delText>
+        </w:r>
+      </w:del>
+      <w:r>
+        <w:rPr>
+          <w:lang w:val="en-GB"/>
+        </w:rPr>
+        <w:t xml:space="preserve">the </w:t>
+      </w:r>
+      <w:del w:id="79" w:author="Unknown Author" w:date="2020-05-16T01:27:50Z">
+        <w:r>
+          <w:rPr>
+            <w:lang w:val="en-GB"/>
+          </w:rPr>
+          <w:delText>MDS-</w:delText>
+        </w:r>
+      </w:del>
+      <w:ins w:id="80" w:author="Unknown Author" w:date="2020-05-16T01:27:50Z">
+        <w:r>
+          <w:rPr>
+            <w:lang w:val="en-GB"/>
+          </w:rPr>
+          <w:t>m</w:t>
         </w:r>
       </w:ins>
-      <w:ins w:id="74" w:author="Unknown Author" w:date="2020-05-16T01:23:33Z">
-        <w:r>
-          <w:rPr>
-            <w:lang w:val="en-GB"/>
-          </w:rPr>
-          <w:t>were split into a learning set with 90% of the data and an unseen predic</w:t>
-        </w:r>
-      </w:ins>
-      <w:ins w:id="75" w:author="Unknown Author" w:date="2020-05-16T01:24:00Z">
-        <w:r>
-          <w:rPr>
-            <w:lang w:val="en-GB"/>
-          </w:rPr>
-          <w:t xml:space="preserve">tion set with 10%. </w:t>
-        </w:r>
-      </w:ins>
-      <w:ins w:id="76" w:author="Unknown Author" w:date="2020-05-16T01:25:57Z">
-        <w:r>
-          <w:rPr>
-            <w:lang w:val="en-GB"/>
-          </w:rPr>
-          <w:t xml:space="preserve">Hyperparameters were tuned using a “grid search” to minimise mean squared error using the </w:t>
-        </w:r>
-      </w:ins>
-      <w:ins w:id="77" w:author="Unknown Author" w:date="2020-05-16T01:25:57Z">
-        <w:r>
-          <w:rPr>
-            <w:i/>
-            <w:lang w:val="en-GB"/>
-          </w:rPr>
-          <w:t>caret</w:t>
-        </w:r>
-      </w:ins>
-      <w:ins w:id="78" w:author="Unknown Author" w:date="2020-05-16T01:25:57Z">
-        <w:r>
-          <w:rPr>
-            <w:lang w:val="en-GB"/>
-          </w:rPr>
-          <w:t xml:space="preserve"> package and a 10 times repeated 10fold cross validation procedure was applied. </w:t>
-        </w:r>
-      </w:ins>
-      <w:del w:id="79" w:author="Unknown Author" w:date="2020-05-16T01:24:14Z">
-        <w:r>
-          <w:rPr>
-            <w:lang w:val="en-GB"/>
-          </w:rPr>
-          <w:delText xml:space="preserve"> </w:delText>
+      <w:r>
+        <w:rPr>
+          <w:lang w:val="en-GB"/>
+        </w:rPr>
+        <w:t xml:space="preserve">UPDRS and levodopa equivalence dose (LEDD) was </w:t>
+      </w:r>
+      <w:r>
+        <w:rPr>
+          <w:highlight w:val="green"/>
+          <w:lang w:val="en-GB"/>
+        </w:rPr>
+        <w:t>731.6 ± 561 mg</w:t>
+      </w:r>
+      <w:r>
+        <w:rPr>
+          <w:lang w:val="en-GB"/>
+        </w:rPr>
+        <w:t xml:space="preserve"> (</w:t>
+      </w:r>
+      <w:r>
+        <w:rPr>
+          <w:highlight w:val="yellow"/>
+          <w:lang w:val="en-GB"/>
+        </w:rPr>
+        <w:t>Tomlinson et al. 2010</w:t>
+      </w:r>
+      <w:r>
+        <w:rPr>
+          <w:lang w:val="en-GB"/>
+        </w:rPr>
+        <w:t xml:space="preserve">). Clinical details are displayed in Table 1. </w:t>
+      </w:r>
+      <w:del w:id="81" w:author="Unknown Author" w:date="2020-05-16T01:28:21Z">
+        <w:r>
+          <w:rPr>
+            <w:lang w:val="en-GB"/>
+          </w:rPr>
+          <w:delText xml:space="preserve">For the training and test dataset </w:delText>
         </w:r>
       </w:del>
-      <w:del w:id="80" w:author="Unknown Author" w:date="2020-05-16T01:16:16Z">
-        <w:r>
-          <w:rPr>
-            <w:lang w:val="en-GB"/>
-          </w:rPr>
-          <w:delText>(</w:delText>
+      <w:del w:id="82" w:author="Unknown Author" w:date="2020-05-16T01:28:21Z">
+        <w:r>
+          <w:rPr>
+            <w:highlight w:val="green"/>
+            <w:lang w:val="en-GB"/>
+          </w:rPr>
+          <w:delText>631</w:delText>
         </w:r>
       </w:del>
-      <w:del w:id="81" w:author="Unknown Author" w:date="2020-05-16T01:16:16Z">
-        <w:r>
-          <w:rPr>
-            <w:highlight w:val="yellow"/>
-            <w:lang w:val="en-GB"/>
-          </w:rPr>
-          <w:delText>Pedregosa et al. 2011</w:delText>
+      <w:del w:id="83" w:author="Unknown Author" w:date="2020-05-16T01:28:21Z">
+        <w:r>
+          <w:rPr>
+            <w:lang w:val="en-GB"/>
+          </w:rPr>
+          <w:delText xml:space="preserve"> recordings were included, which were subjected to 10-fold cross-validation. For the validation on an independent dataset, </w:delText>
         </w:r>
       </w:del>
-      <w:del w:id="82" w:author="Unknown Author" w:date="2020-05-16T01:16:16Z">
-        <w:r>
-          <w:rPr>
-            <w:lang w:val="en-GB"/>
-          </w:rPr>
-          <w:delText>). Besides, principal component analyses were used according to the high colinearity (see Figure 1).</w:delText>
+      <w:del w:id="84" w:author="Unknown Author" w:date="2020-05-16T01:28:21Z">
+        <w:r>
+          <w:rPr>
+            <w:highlight w:val="green"/>
+            <w:lang w:val="en-GB"/>
+          </w:rPr>
+          <w:delText>xxx</w:delText>
         </w:r>
       </w:del>
-      <w:r>
-        <w:br w:type="page"/>
-      </w:r>
-    </w:p>
-    <w:p>
-      <w:pPr>
-        <w:pStyle w:val="Heading1"/>
-        <w:rPr>
-          <w:lang w:val="en-GB"/>
-        </w:rPr>
-      </w:pPr>
-      <w:r>
-        <w:rPr>
-          <w:lang w:val="en-GB"/>
-        </w:rPr>
-        <w:t>Results</w:t>
-      </w:r>
-    </w:p>
-    <w:p>
-      <w:pPr>
-        <w:pStyle w:val="Heading2"/>
-        <w:rPr>
-          <w:lang w:val="en-GB"/>
-        </w:rPr>
-      </w:pPr>
-      <w:r>
-        <w:rPr>
-          <w:lang w:val="en-GB"/>
-        </w:rPr>
-        <w:t>Clinical data</w:t>
-      </w:r>
-    </w:p>
-    <w:p>
-      <w:pPr>
-        <w:pStyle w:val="Normal"/>
-        <w:rPr>
-          <w:lang w:val="en-GB"/>
-        </w:rPr>
-      </w:pPr>
-      <w:r>
-        <w:rPr>
-          <w:lang w:val="en-GB"/>
-        </w:rPr>
-        <w:t xml:space="preserve">In total </w:t>
-      </w:r>
-      <w:r>
-        <w:rPr>
-          <w:highlight w:val="green"/>
-          <w:lang w:val="en-GB"/>
-        </w:rPr>
-        <w:t>4</w:t>
-      </w:r>
-      <w:ins w:id="83" w:author="Unknown Author" w:date="2020-05-16T01:33:13Z">
-        <w:r>
-          <w:rPr>
-            <w:highlight w:val="green"/>
-            <w:lang w:val="en-GB"/>
-          </w:rPr>
-          <w:t>6</w:t>
-        </w:r>
-      </w:ins>
-      <w:del w:id="84" w:author="Unknown Author" w:date="2020-05-16T01:33:13Z">
-        <w:r>
-          <w:rPr>
-            <w:highlight w:val="green"/>
-            <w:lang w:val="en-GB"/>
-          </w:rPr>
-          <w:delText>5</w:delText>
-        </w:r>
-      </w:del>
-      <w:r>
-        <w:rPr>
-          <w:lang w:val="en-GB"/>
-        </w:rPr>
-        <w:t xml:space="preserve"> patients (10 female) at an age of </w:t>
-      </w:r>
-      <w:r>
-        <w:rPr>
-          <w:highlight w:val="green"/>
-          <w:lang w:val="en-GB"/>
-        </w:rPr>
-        <w:t>61.1 ± 9.6</w:t>
-      </w:r>
-      <w:r>
-        <w:rPr>
-          <w:lang w:val="en-GB"/>
-        </w:rPr>
-        <w:t xml:space="preserve"> years suffering from</w:t>
-      </w:r>
-      <w:ins w:id="85" w:author="Unknown Author" w:date="2020-05-16T01:33:48Z">
-        <w:r>
-          <w:rPr>
-            <w:lang w:val="en-GB"/>
-          </w:rPr>
-          <w:commentReference w:id="4"/>
-        </w:r>
-      </w:ins>
-      <w:r>
-        <w:rPr>
-          <w:lang w:val="en-GB"/>
-        </w:rPr>
-        <w:t xml:space="preserve"> iPS for 6.6 ± 4.1 years and with a mean Hoehn and Yahr stage of </w:t>
-      </w:r>
-      <w:r>
-        <w:rPr>
-          <w:highlight w:val="green"/>
-          <w:lang w:val="en-GB"/>
-        </w:rPr>
-        <w:t>2.8 ±1.3</w:t>
-      </w:r>
-      <w:r>
-        <w:rPr>
-          <w:lang w:val="en-GB"/>
-        </w:rPr>
-        <w:t xml:space="preserve"> were included. Without medication, subjects had on average </w:t>
-      </w:r>
-      <w:r>
-        <w:rPr>
-          <w:highlight w:val="green"/>
-          <w:lang w:val="en-GB"/>
-        </w:rPr>
-        <w:t>46.0 ± 22.6</w:t>
-      </w:r>
-      <w:r>
-        <w:rPr>
-          <w:lang w:val="en-GB"/>
-        </w:rPr>
-        <w:t xml:space="preserve"> points on </w:t>
-      </w:r>
-      <w:del w:id="86" w:author="Unknown Author" w:date="2020-05-16T01:27:47Z">
-        <w:r>
-          <w:rPr>
-            <w:lang w:val="en-GB"/>
-          </w:rPr>
-          <w:delText xml:space="preserve">part III of </w:delText>
-        </w:r>
-      </w:del>
-      <w:r>
-        <w:rPr>
-          <w:lang w:val="en-GB"/>
-        </w:rPr>
-        <w:t xml:space="preserve">the </w:t>
-      </w:r>
-      <w:del w:id="87" w:author="Unknown Author" w:date="2020-05-16T01:27:50Z">
-        <w:r>
-          <w:rPr>
-            <w:lang w:val="en-GB"/>
-          </w:rPr>
-          <w:delText>MDS-</w:delText>
-        </w:r>
-      </w:del>
-      <w:ins w:id="88" w:author="Unknown Author" w:date="2020-05-16T01:27:50Z">
-        <w:r>
-          <w:rPr>
-            <w:lang w:val="en-GB"/>
-          </w:rPr>
-          <w:t>m</w:t>
-        </w:r>
-      </w:ins>
-      <w:r>
-        <w:rPr>
-          <w:lang w:val="en-GB"/>
-        </w:rPr>
-        <w:t xml:space="preserve">UPDRS and levodopa equivalence dose (LEDD) was </w:t>
-      </w:r>
-      <w:r>
-        <w:rPr>
-          <w:highlight w:val="green"/>
-          <w:lang w:val="en-GB"/>
-        </w:rPr>
-        <w:t>731.6 ± 561 mg</w:t>
-      </w:r>
-      <w:r>
-        <w:rPr>
-          <w:lang w:val="en-GB"/>
-        </w:rPr>
-        <w:t xml:space="preserve"> (</w:t>
-      </w:r>
-      <w:r>
-        <w:rPr>
-          <w:highlight w:val="yellow"/>
-          <w:lang w:val="en-GB"/>
-        </w:rPr>
-        <w:t>Tomlinson et al. 2010</w:t>
-      </w:r>
-      <w:r>
-        <w:rPr>
-          <w:lang w:val="en-GB"/>
-        </w:rPr>
-        <w:t xml:space="preserve">). Clinical details are displayed in Table 1. </w:t>
-      </w:r>
-      <w:del w:id="89" w:author="Unknown Author" w:date="2020-05-16T01:28:21Z">
-        <w:r>
-          <w:rPr>
-            <w:lang w:val="en-GB"/>
-          </w:rPr>
-          <w:delText xml:space="preserve">For the training and test dataset </w:delText>
-        </w:r>
-      </w:del>
-      <w:del w:id="90" w:author="Unknown Author" w:date="2020-05-16T01:28:21Z">
-        <w:r>
-          <w:rPr>
-            <w:highlight w:val="green"/>
-            <w:lang w:val="en-GB"/>
-          </w:rPr>
-          <w:delText>631</w:delText>
-        </w:r>
-      </w:del>
-      <w:del w:id="91" w:author="Unknown Author" w:date="2020-05-16T01:28:21Z">
-        <w:r>
-          <w:rPr>
-            <w:lang w:val="en-GB"/>
-          </w:rPr>
-          <w:delText xml:space="preserve"> recordings were included, which were subjected to 10-fold cross-validation. For the validation on an independent dataset, </w:delText>
-        </w:r>
-      </w:del>
-      <w:del w:id="92" w:author="Unknown Author" w:date="2020-05-16T01:28:21Z">
-        <w:r>
-          <w:rPr>
-            <w:highlight w:val="green"/>
-            <w:lang w:val="en-GB"/>
-          </w:rPr>
-          <w:delText>xxx</w:delText>
-        </w:r>
-      </w:del>
-      <w:del w:id="93" w:author="Unknown Author" w:date="2020-05-16T01:28:21Z">
+      <w:del w:id="85" w:author="Unknown Author" w:date="2020-05-16T01:28:21Z">
         <w:r>
           <w:rPr>
             <w:lang w:val="en-GB"/>
@@ -2892,7 +2842,7 @@
         </w:tabs>
         <w:rPr/>
       </w:pPr>
-      <w:del w:id="94" w:author="Unknown Author" w:date="2020-05-16T01:53:13Z">
+      <w:del w:id="86" w:author="Unknown Author" w:date="2020-05-16T01:53:13Z">
         <w:r>
           <w:rPr>
             <w:lang w:val="en-GB"/>
@@ -2906,7 +2856,7 @@
         </w:rPr>
         <w:t>Figure 1 displays the correlation between all</w:t>
       </w:r>
-      <w:del w:id="95" w:author="Unknown Author" w:date="2020-05-16T01:34:50Z">
+      <w:del w:id="87" w:author="Unknown Author" w:date="2020-05-16T01:34:50Z">
         <w:r>
           <w:rPr>
             <w:lang w:val="en-GB"/>
@@ -2920,7 +2870,7 @@
         </w:rPr>
         <w:t xml:space="preserve"> features used in the study. As a metric for the regression performance we calculated the </w:t>
       </w:r>
-      <w:ins w:id="96" w:author="Unknown Author" w:date="2020-05-16T01:35:05Z">
+      <w:ins w:id="88" w:author="Unknown Author" w:date="2020-05-16T01:35:05Z">
         <w:r>
           <w:rPr>
             <w:lang w:val="en-GB"/>
@@ -2928,7 +2878,7 @@
           <w:t xml:space="preserve">correlation between predicted and true mUPDRS values. </w:t>
         </w:r>
       </w:ins>
-      <w:del w:id="97" w:author="Unknown Author" w:date="2020-05-16T01:35:30Z">
+      <w:del w:id="89" w:author="Unknown Author" w:date="2020-05-16T01:35:30Z">
         <w:r>
           <w:rPr>
             <w:lang w:val="en-GB"/>
@@ -2942,7 +2892,7 @@
         </w:rPr>
         <w:t>(</w:t>
       </w:r>
-      <w:del w:id="98" w:author="Unknown Author" w:date="2020-05-16T01:35:33Z">
+      <w:del w:id="90" w:author="Unknown Author" w:date="2020-05-16T01:35:33Z">
         <w:r>
           <w:rPr>
             <w:lang w:val="en-GB"/>
@@ -2956,7 +2906,7 @@
         </w:rPr>
         <w:t xml:space="preserve">see Figure 2.). </w:t>
       </w:r>
-      <w:del w:id="99" w:author="Unknown Author" w:date="2020-05-16T01:36:56Z">
+      <w:del w:id="91" w:author="Unknown Author" w:date="2020-05-16T01:36:56Z">
         <w:r>
           <w:rPr>
             <w:lang w:val="en-GB"/>
@@ -2964,7 +2914,7 @@
           <w:delText xml:space="preserve">Using a two-way ANOVA we found significant main effects for regression method and feature set but also for the interaction (all p&lt;0.001). Post hoc tests using Tukey HSD method showed no significant difference between linear regression, lasso regression and SVR-poly regression but significant differences for all </w:delText>
         </w:r>
       </w:del>
-      <w:del w:id="100" w:author="Unknown Author" w:date="2020-05-16T01:36:56Z">
+      <w:del w:id="92" w:author="Unknown Author" w:date="2020-05-16T01:36:56Z">
         <w:r>
           <w:rPr>
             <w:rFonts w:eastAsia="Times New Roman" w:cs="Times New Roman"/>
@@ -2976,7 +2926,7 @@
           <w:delText>other</w:delText>
         </w:r>
       </w:del>
-      <w:del w:id="101" w:author="Unknown Author" w:date="2020-05-16T01:36:56Z">
+      <w:del w:id="93" w:author="Unknown Author" w:date="2020-05-16T01:36:56Z">
         <w:r>
           <w:rPr>
             <w:lang w:val="en-GB"/>
@@ -2984,63 +2934,55 @@
           <w:delText xml:space="preserve"> regression method comparisons (all familiy-wise corrected p&lt;0.001). kNN-regression showed the smallest errors and thus predicted changes in UPDRS due to medication using the changes in sEMG features most accurately. </w:delText>
         </w:r>
       </w:del>
-      <w:del w:id="102" w:author="Unknown Author" w:date="2020-05-16T01:36:56Z">
-        <w:r>
-          <w:rPr>
-            <w:lang w:val="en-GB"/>
-          </w:rPr>
-          <w:commentReference w:id="5"/>
+      <w:r>
+        <w:rPr/>
+        <w:commentReference w:id="5"/>
+      </w:r>
+      <w:r>
+        <w:rPr/>
+        <w:commentReference w:id="6"/>
+      </w:r>
+      <w:del w:id="94" w:author="Unknown Author" w:date="2020-05-16T01:36:56Z">
+        <w:r>
+          <w:rPr>
+            <w:lang w:val="en-GB"/>
+          </w:rPr>
+          <w:delText xml:space="preserve"> For the feature set post-hoc comparisons there was no advantage in using Dus or Hudgins featureset. Both however were signifi</w:delText>
         </w:r>
       </w:del>
-      <w:del w:id="103" w:author="Unknown Author" w:date="2020-05-16T01:36:56Z">
-        <w:r>
-          <w:rPr>
-            <w:lang w:val="en-GB"/>
-          </w:rPr>
-          <w:commentReference w:id="6"/>
+      <w:del w:id="95" w:author="Unknown Author" w:date="2020-02-16T14:48:00Z">
+        <w:r>
+          <w:rPr>
+            <w:lang w:val="en-GB"/>
+          </w:rPr>
+          <w:delText>k</w:delText>
         </w:r>
       </w:del>
-      <w:del w:id="104" w:author="Unknown Author" w:date="2020-05-16T01:36:56Z">
-        <w:r>
-          <w:rPr>
-            <w:lang w:val="en-GB"/>
-          </w:rPr>
-          <w:delText xml:space="preserve"> For the feature set post-hoc comparisons there was no advantage in using Dus or Hudgins featureset. Both however were signifi</w:delText>
+      <w:del w:id="96" w:author="Unknown Author" w:date="2020-05-16T01:36:56Z">
+        <w:r>
+          <w:rPr>
+            <w:lang w:val="en-GB"/>
+          </w:rPr>
+          <w:delText>antly better then the RMS featureset (p&lt;0.001). Correlation analysis showed very good correlations of true and predicted UPDRS values using kNN regression u</w:delText>
         </w:r>
       </w:del>
-      <w:del w:id="105" w:author="Unknown Author" w:date="2020-02-16T14:48:00Z">
-        <w:r>
-          <w:rPr>
-            <w:lang w:val="en-GB"/>
-          </w:rPr>
-          <w:delText>k</w:delText>
+      <w:del w:id="97" w:author="Unknown Author" w:date="2020-02-16T14:48:00Z">
+        <w:r>
+          <w:rPr>
+            <w:lang w:val="en-GB"/>
+          </w:rPr>
+          <w:delText>n</w:delText>
         </w:r>
       </w:del>
-      <w:del w:id="106" w:author="Unknown Author" w:date="2020-05-16T01:36:56Z">
-        <w:r>
-          <w:rPr>
-            <w:lang w:val="en-GB"/>
-          </w:rPr>
-          <w:delText>antly better then the RMS featureset (p&lt;0.001). Correlation analysis showed very good correlations of true and predicted UPDRS values using kNN regression u</w:delText>
+      <w:del w:id="98" w:author="Unknown Author" w:date="2020-05-16T01:36:56Z">
+        <w:r>
+          <w:rPr>
+            <w:lang w:val="en-GB"/>
+          </w:rPr>
+          <w:delText>sing the Du (r=.959) and the Hudgins (r=.957) feature sets respectively.  The identified hyperparameters providing the best results for kNN-regression were .</w:delText>
         </w:r>
       </w:del>
-      <w:del w:id="107" w:author="Unknown Author" w:date="2020-02-16T14:48:00Z">
-        <w:r>
-          <w:rPr>
-            <w:lang w:val="en-GB"/>
-          </w:rPr>
-          <w:delText>n</w:delText>
-        </w:r>
-      </w:del>
-      <w:del w:id="108" w:author="Unknown Author" w:date="2020-05-16T01:36:56Z">
-        <w:r>
-          <w:rPr>
-            <w:lang w:val="en-GB"/>
-          </w:rPr>
-          <w:delText>sing the Du (r=.959) and the Hudgins (r=.957) feature sets respectively.  The identified hyperparameters providing the best results for kNN-regression were .</w:delText>
-        </w:r>
-      </w:del>
-      <w:ins w:id="109" w:author="Unknown Author" w:date="2020-05-16T01:37:11Z">
+      <w:ins w:id="99" w:author="Unknown Author" w:date="2020-05-16T01:37:11Z">
         <w:r>
           <w:rPr>
             <w:lang w:val="en-GB"/>
@@ -3048,7 +2990,7 @@
           <w:t xml:space="preserve"> </w:t>
         </w:r>
       </w:ins>
-      <w:ins w:id="110" w:author="Unknown Author" w:date="2020-05-16T01:56:30Z">
+      <w:ins w:id="100" w:author="Unknown Author" w:date="2020-05-16T01:56:30Z">
         <w:r>
           <w:rPr>
             <w:lang w:val="en-GB"/>
@@ -3056,7 +2998,7 @@
           <w:t>Random forest regression showed the best</w:t>
         </w:r>
       </w:ins>
-      <w:ins w:id="111" w:author="Unknown Author" w:date="2020-05-16T01:57:05Z">
+      <w:ins w:id="101" w:author="Unknown Author" w:date="2020-05-16T01:57:05Z">
         <w:r>
           <w:rPr>
             <w:lang w:val="en-GB"/>
@@ -3064,7 +3006,7 @@
           <w:t xml:space="preserve"> predictive performance on mUPDRS values followed by knn regression. Linear regr</w:t>
         </w:r>
       </w:ins>
-      <w:ins w:id="112" w:author="Unknown Author" w:date="2020-05-16T01:58:00Z">
+      <w:ins w:id="102" w:author="Unknown Author" w:date="2020-05-16T01:58:00Z">
         <w:r>
           <w:rPr>
             <w:lang w:val="en-GB"/>
@@ -3072,7 +3014,7 @@
           <w:t xml:space="preserve">ession was associated with the lowest correlations between true and predicted mUPDRS values. </w:t>
         </w:r>
       </w:ins>
-      <w:ins w:id="113" w:author="Unknown Author" w:date="2020-05-16T02:07:56Z">
+      <w:ins w:id="103" w:author="Unknown Author" w:date="2020-05-16T02:07:56Z">
         <w:r>
           <w:rPr>
             <w:lang w:val="en-GB"/>
@@ -3080,7 +3022,7 @@
           <w:t xml:space="preserve">The best random forest model  </w:t>
         </w:r>
       </w:ins>
-      <w:ins w:id="114" w:author="Unknown Author" w:date="2020-05-16T02:08:01Z">
+      <w:ins w:id="104" w:author="Unknown Author" w:date="2020-05-16T02:08:01Z">
         <w:r>
           <w:rPr>
             <w:lang w:val="en-GB"/>
@@ -3088,79 +3030,63 @@
           <w:t xml:space="preserve">showed a correlation of .76. Grid search returned </w:t>
         </w:r>
       </w:ins>
-      <w:ins w:id="115" w:author="Unknown Author" w:date="2020-05-16T02:24:17Z">
-        <w:r>
-          <w:rPr>
-            <w:lang w:val="en-GB"/>
-          </w:rPr>
-          <w:t>for the n</w:t>
+      <w:ins w:id="105" w:author="Unknown Author" w:date="2020-05-16T02:24:17Z">
+        <w:r>
+          <w:rPr>
+            <w:lang w:val="en-GB"/>
+          </w:rPr>
+          <w:t xml:space="preserve">for the number of variables available for splitting tree nodes (mtry) an optimized value of 24, as a split rule </w:t>
         </w:r>
       </w:ins>
-      <w:ins w:id="116" w:author="Unknown Author" w:date="2020-05-16T02:24:17Z">
-        <w:r>
-          <w:rPr>
-            <w:lang w:val="en-GB"/>
-          </w:rPr>
-          <w:t>umber of variables available for splitting tree node</w:t>
+      <w:ins w:id="106" w:author="Unknown Author" w:date="2020-05-16T02:22:02Z">
+        <w:r>
+          <w:rPr>
+            <w:lang w:val="en-GB"/>
+          </w:rPr>
+          <w:t xml:space="preserve"> extratrees was preferred over variance.</w:t>
         </w:r>
       </w:ins>
-      <w:ins w:id="117" w:author="Unknown Author" w:date="2020-05-16T02:24:17Z">
-        <w:r>
-          <w:rPr>
-            <w:lang w:val="en-GB"/>
-          </w:rPr>
-          <w:t xml:space="preserve">s (mtry) a value of 24, and as a split rule </w:t>
+      <w:ins w:id="107" w:author="Unknown Author" w:date="2020-05-16T02:26:32Z">
+        <w:r>
+          <w:rPr>
+            <w:lang w:val="en-GB"/>
+          </w:rPr>
+          <w:t xml:space="preserve"> The best performance was achieved using the</w:t>
         </w:r>
       </w:ins>
-      <w:ins w:id="118" w:author="Unknown Author" w:date="2020-05-16T02:22:02Z">
-        <w:r>
-          <w:rPr>
-            <w:lang w:val="en-GB"/>
-          </w:rPr>
-          <w:t xml:space="preserve"> extratrees </w:t>
+      <w:ins w:id="108" w:author="Unknown Author" w:date="2020-05-16T02:27:01Z">
+        <w:r>
+          <w:rPr>
+            <w:lang w:val="en-GB"/>
+          </w:rPr>
+          <w:t xml:space="preserve"> longest sampling intervall (7s). </w:t>
         </w:r>
       </w:ins>
-      <w:ins w:id="119" w:author="Unknown Author" w:date="2020-05-16T02:22:02Z">
-        <w:r>
-          <w:rPr>
-            <w:lang w:val="en-GB"/>
-          </w:rPr>
-          <w:t>were used.</w:t>
+      <w:ins w:id="109" w:author="Unknown Author" w:date="2020-05-16T10:05:35Z">
+        <w:r>
+          <w:rPr>
+            <w:lang w:val="en-GB"/>
+          </w:rPr>
+          <w:t xml:space="preserve">The ascending slope over sampling intervals however suggests, that </w:t>
         </w:r>
       </w:ins>
-      <w:ins w:id="120" w:author="Unknown Author" w:date="2020-05-16T02:26:32Z">
-        <w:r>
-          <w:rPr>
-            <w:lang w:val="en-GB"/>
-          </w:rPr>
-          <w:t xml:space="preserve"> </w:t>
+      <w:ins w:id="110" w:author="Unknown Author" w:date="2020-05-16T10:06:25Z">
+        <w:r>
+          <w:rPr>
+            <w:lang w:val="en-GB"/>
+          </w:rPr>
+          <w:t xml:space="preserve">a further increase of the </w:t>
         </w:r>
       </w:ins>
-      <w:ins w:id="121" w:author="Unknown Author" w:date="2020-05-16T02:26:32Z">
-        <w:r>
-          <w:rPr>
-            <w:lang w:val="en-GB"/>
-          </w:rPr>
-          <w:t>The best performance was achieved using the</w:t>
+      <w:ins w:id="111" w:author="Unknown Author" w:date="2020-05-16T02:30:28Z">
+        <w:r>
+          <w:rPr>
+            <w:lang w:val="en-GB"/>
+          </w:rPr>
+          <w:t xml:space="preserve">data acquisition interval could </w:t>
         </w:r>
       </w:ins>
-      <w:ins w:id="122" w:author="Unknown Author" w:date="2020-05-16T02:27:01Z">
-        <w:r>
-          <w:rPr>
-            <w:lang w:val="en-GB"/>
-          </w:rPr>
-          <w:t xml:space="preserve"> longest sampling intervall (7s). </w:t>
-        </w:r>
-      </w:ins>
-      <w:ins w:id="123" w:author="Unknown Author" w:date="2020-05-16T02:30:28Z">
-        <w:r>
-          <w:rPr>
-            <w:lang w:val="en-GB"/>
-          </w:rPr>
-          <w:t xml:space="preserve">However longer data acquisition intervals could </w:t>
-        </w:r>
-      </w:ins>
-      <w:ins w:id="124" w:author="Unknown Author" w:date="2020-05-16T02:31:02Z">
+      <w:ins w:id="112" w:author="Unknown Author" w:date="2020-05-16T02:31:02Z">
         <w:r>
           <w:rPr>
             <w:lang w:val="en-GB"/>
@@ -3215,12 +3141,10 @@
           </wp:inline>
         </w:drawing>
       </w:r>
-      <w:ins w:id="125" w:author="Unknown Author" w:date="2020-05-16T01:37:33Z">
-        <w:r>
-          <w:rPr/>
-          <w:commentReference w:id="7"/>
-        </w:r>
-      </w:ins>
+      <w:r>
+        <w:rPr/>
+        <w:commentReference w:id="7"/>
+      </w:r>
     </w:p>
     <w:p>
       <w:pPr>
@@ -3351,7 +3275,7 @@
         </w:rPr>
         <w:t xml:space="preserve">We show that features derived from sEMG signals during a tapping task </w:t>
       </w:r>
-      <w:del w:id="126" w:author="Unknown Author" w:date="2020-05-16T02:35:03Z">
+      <w:del w:id="113" w:author="Unknown Author" w:date="2020-05-16T02:35:03Z">
         <w:r>
           <w:rPr>
             <w:lang w:val="en-GB"/>
@@ -3359,7 +3283,7 @@
           <w:delText xml:space="preserve">may </w:delText>
         </w:r>
       </w:del>
-      <w:ins w:id="127" w:author="Unknown Author" w:date="2020-05-16T02:35:04Z">
+      <w:ins w:id="114" w:author="Unknown Author" w:date="2020-05-16T02:35:04Z">
         <w:r>
           <w:rPr>
             <w:lang w:val="en-GB"/>
@@ -3373,7 +3297,7 @@
         </w:rPr>
         <w:t>be use</w:t>
       </w:r>
-      <w:ins w:id="128" w:author="Unknown Author" w:date="2020-05-16T02:35:06Z">
+      <w:ins w:id="115" w:author="Unknown Author" w:date="2020-05-16T02:35:06Z">
         <w:r>
           <w:rPr>
             <w:lang w:val="en-GB"/>
@@ -3381,7 +3305,7 @@
           <w:t>d</w:t>
         </w:r>
       </w:ins>
-      <w:del w:id="129" w:author="Unknown Author" w:date="2020-05-16T02:35:07Z">
+      <w:del w:id="116" w:author="Unknown Author" w:date="2020-05-16T02:35:07Z">
         <w:r>
           <w:rPr>
             <w:lang w:val="en-GB"/>
@@ -3395,7 +3319,7 @@
         </w:rPr>
         <w:t xml:space="preserve"> </w:t>
       </w:r>
-      <w:ins w:id="130" w:author="Unknown Author" w:date="2020-05-16T02:35:10Z">
+      <w:ins w:id="117" w:author="Unknown Author" w:date="2020-05-16T02:35:10Z">
         <w:r>
           <w:rPr>
             <w:lang w:val="en-GB"/>
@@ -3403,7 +3327,7 @@
           <w:t>to</w:t>
         </w:r>
       </w:ins>
-      <w:del w:id="131" w:author="Unknown Author" w:date="2020-05-16T02:35:10Z">
+      <w:del w:id="118" w:author="Unknown Author" w:date="2020-05-16T02:35:10Z">
         <w:r>
           <w:rPr>
             <w:lang w:val="en-GB"/>
@@ -3417,7 +3341,7 @@
         </w:rPr>
         <w:t xml:space="preserve"> predict</w:t>
       </w:r>
-      <w:del w:id="132" w:author="Unknown Author" w:date="2020-05-16T02:35:14Z">
+      <w:del w:id="119" w:author="Unknown Author" w:date="2020-05-16T02:35:14Z">
         <w:r>
           <w:rPr>
             <w:lang w:val="en-GB"/>
@@ -3431,7 +3355,7 @@
         </w:rPr>
         <w:t xml:space="preserve"> </w:t>
       </w:r>
-      <w:ins w:id="133" w:author="Unknown Author" w:date="2020-05-16T02:35:16Z">
+      <w:ins w:id="120" w:author="Unknown Author" w:date="2020-05-16T02:35:16Z">
         <w:r>
           <w:rPr>
             <w:lang w:val="en-GB"/>
@@ -3439,7 +3363,7 @@
           <w:t xml:space="preserve">mUPDRS values. </w:t>
         </w:r>
       </w:ins>
-      <w:del w:id="134" w:author="Unknown Author" w:date="2020-05-16T02:35:24Z">
+      <w:del w:id="121" w:author="Unknown Author" w:date="2020-05-16T02:35:24Z">
         <w:r>
           <w:rPr>
             <w:lang w:val="en-GB"/>
@@ -3475,7 +3399,7 @@
         </w:rPr>
         <w:t xml:space="preserve"> between </w:t>
       </w:r>
-      <w:del w:id="135" w:author="Unknown Author" w:date="2020-05-16T02:35:44Z">
+      <w:del w:id="122" w:author="Unknown Author" w:date="2020-05-16T02:35:44Z">
         <w:r>
           <w:rPr>
             <w:lang w:val="en-GB"/>
@@ -3489,7 +3413,7 @@
         </w:rPr>
         <w:t xml:space="preserve">sEMG activity and </w:t>
       </w:r>
-      <w:del w:id="136" w:author="Unknown Author" w:date="2020-05-16T02:35:49Z">
+      <w:del w:id="123" w:author="Unknown Author" w:date="2020-05-16T02:35:49Z">
         <w:r>
           <w:rPr>
             <w:lang w:val="en-GB"/>
@@ -3497,7 +3421,7 @@
           <w:delText xml:space="preserve">changes in </w:delText>
         </w:r>
       </w:del>
-      <w:ins w:id="137" w:author="Unknown Author" w:date="2020-05-16T02:35:50Z">
+      <w:ins w:id="124" w:author="Unknown Author" w:date="2020-05-16T02:35:50Z">
         <w:r>
           <w:rPr>
             <w:lang w:val="en-GB"/>
@@ -3511,7 +3435,7 @@
         </w:rPr>
         <w:t xml:space="preserve">UPDRS scores. For that purpose, ‘shallow learning’ techniques were applied </w:t>
       </w:r>
-      <w:del w:id="138" w:author="Unknown Author" w:date="2020-05-16T02:36:14Z">
+      <w:del w:id="125" w:author="Unknown Author" w:date="2020-05-16T02:36:14Z">
         <w:r>
           <w:rPr>
             <w:lang w:val="en-GB"/>
@@ -3525,20 +3449,20 @@
         </w:rPr>
         <w:t>using cross-validation</w:t>
       </w:r>
-      <w:ins w:id="139" w:author="Unknown Author" w:date="2020-05-16T02:36:17Z">
-        <w:r>
-          <w:rPr>
-            <w:lang w:val="en-GB"/>
-          </w:rPr>
-          <w:t xml:space="preserve"> </w:t>
+      <w:ins w:id="126" w:author="Unknown Author" w:date="2020-05-16T02:36:17Z">
+        <w:r>
+          <w:rPr>
+            <w:lang w:val="en-GB"/>
+          </w:rPr>
+          <w:t xml:space="preserve"> and grid search </w:t>
         </w:r>
       </w:ins>
-      <w:ins w:id="140" w:author="Unknown Author" w:date="2020-05-16T02:36:17Z">
-        <w:r>
-          <w:rPr>
-            <w:lang w:val="en-GB"/>
-          </w:rPr>
-          <w:t>and grid search techniques</w:t>
+      <w:ins w:id="127" w:author="Unknown Author" w:date="2020-05-16T12:51:58Z">
+        <w:r>
+          <w:rPr>
+            <w:lang w:val="en-GB"/>
+          </w:rPr>
+          <w:t>methods</w:t>
         </w:r>
       </w:ins>
       <w:r>
@@ -3547,7 +3471,7 @@
         </w:rPr>
         <w:t xml:space="preserve">. </w:t>
       </w:r>
-      <w:del w:id="141" w:author="Unknown Author" w:date="2020-05-16T02:36:27Z">
+      <w:del w:id="128" w:author="Unknown Author" w:date="2020-05-16T02:36:27Z">
         <w:r>
           <w:rPr>
             <w:lang w:val="en-GB"/>
@@ -3566,9 +3490,31 @@
         <w:rPr>
           <w:lang w:val="en-GB"/>
         </w:rPr>
-        <w:t xml:space="preserve">A growing body of evidence supports the usefulness of mobile sensors for patients with parkinson syndromes. Machine learning approaches have been used for diagnosing PD (). Nevertheless, to date there is no consensus about the best marker neither for diagnostic purposes nor for tracking the diseases course. Surface EMG may be one possibility, which has </w:t>
-      </w:r>
-      <w:ins w:id="142" w:author="Unknown Author" w:date="2020-05-16T02:37:10Z">
+        <w:t xml:space="preserve">A growing body of evidence supports the usefulness of mobile sensors for patients with parkinson syndromes. Machine learning approaches have been used for diagnosing PD (). Nevertheless, to date there is no consensus about the best marker neither for diagnostic purposes nor for tracking the diseases course. Surface EMG may be one possibility, </w:t>
+      </w:r>
+      <w:ins w:id="129" w:author="Unknown Author" w:date="2020-05-16T12:52:24Z">
+        <w:r>
+          <w:rPr>
+            <w:lang w:val="en-GB"/>
+          </w:rPr>
+          <w:t>as it</w:t>
+        </w:r>
+      </w:ins>
+      <w:del w:id="130" w:author="Unknown Author" w:date="2020-05-16T12:52:24Z">
+        <w:r>
+          <w:rPr>
+            <w:lang w:val="en-GB"/>
+          </w:rPr>
+          <w:delText>which</w:delText>
+        </w:r>
+      </w:del>
+      <w:r>
+        <w:rPr>
+          <w:lang w:val="en-GB"/>
+        </w:rPr>
+        <w:t xml:space="preserve"> has </w:t>
+      </w:r>
+      <w:ins w:id="131" w:author="Unknown Author" w:date="2020-05-16T02:37:10Z">
         <w:r>
           <w:rPr>
             <w:lang w:val="en-GB"/>
@@ -3595,7 +3541,7 @@
         </w:rPr>
         <w:t xml:space="preserve">). To our knowledge this work </w:t>
       </w:r>
-      <w:del w:id="143" w:author="Unknown Author" w:date="2020-05-16T02:37:21Z">
+      <w:del w:id="132" w:author="Unknown Author" w:date="2020-05-16T02:37:21Z">
         <w:r>
           <w:rPr>
             <w:lang w:val="en-GB"/>
@@ -3678,7 +3624,79 @@
         <w:rPr>
           <w:lang w:val="en-GB"/>
         </w:rPr>
-        <w:t>) as used in our study may not be generally valid for different PD-subtypes. In that sense, stronger emphasis on separating tremordominant vs. bradykinetic-rigid symptoms may help in future studies to enhance generalisability. Despite the excellent prediction of changes in UPDRS with our method, it remains, thirdly, to be elucidated whether tasks closer to everyday-life may be useful, as well. In this context, Block et al. showed the possibility of classifying ON and OFF phases and predicting falls based on walking in PD-patients (Block et al. ??). Another aspect worth considering is the fact, that possibly lighter and more commonly available sensors, e.g. measuring kinetographic data may be a feasible alternative. Possibly, remote collection of several symptoms with a set of sensors may provide a comprehensive picture of the disease (Lipsmeier et al. ??) However, the best combination of sensor measurements and the application to everyday life is still the subject of research [35].</w:t>
+        <w:t xml:space="preserve">) as used in our study may not be generally valid for different PD-subtypes. In that sense, stronger emphasis on separating tremordominant vs. bradykinetic-rigid symptoms may help in future studies to enhance generalisability. Despite the </w:t>
+      </w:r>
+      <w:del w:id="133" w:author="Unknown Author" w:date="2020-05-16T12:54:07Z">
+        <w:r>
+          <w:rPr>
+            <w:lang w:val="en-GB"/>
+          </w:rPr>
+          <w:delText xml:space="preserve">excellent </w:delText>
+        </w:r>
+      </w:del>
+      <w:ins w:id="134" w:author="Unknown Author" w:date="2020-05-16T12:54:07Z">
+        <w:r>
+          <w:rPr>
+            <w:lang w:val="en-GB"/>
+          </w:rPr>
+          <w:t xml:space="preserve">good </w:t>
+        </w:r>
+      </w:ins>
+      <w:r>
+        <w:rPr>
+          <w:lang w:val="en-GB"/>
+        </w:rPr>
+        <w:t>prediction of changes in UPDRS with our method, it remains, thirdly, to be elucidated whether tasks closer to everyday-life may be useful</w:t>
+      </w:r>
+      <w:del w:id="135" w:author="Unknown Author" w:date="2020-05-16T12:54:19Z">
+        <w:r>
+          <w:rPr>
+            <w:lang w:val="en-GB"/>
+          </w:rPr>
+          <w:delText>,</w:delText>
+        </w:r>
+      </w:del>
+      <w:r>
+        <w:rPr>
+          <w:lang w:val="en-GB"/>
+        </w:rPr>
+        <w:t xml:space="preserve"> as well. In this context, Block et al. showed the possibility of classifying ON and OFF phases and predicting falls based on walking in PD-patients (Block et al. ??). Another aspect worth considering is the fact, that possibly lighter and more commonly available sensors, </w:t>
+      </w:r>
+      <w:del w:id="136" w:author="Unknown Author" w:date="2020-05-16T12:54:46Z">
+        <w:r>
+          <w:rPr>
+            <w:lang w:val="en-GB"/>
+          </w:rPr>
+          <w:delText xml:space="preserve">e.g. </w:delText>
+        </w:r>
+      </w:del>
+      <w:r>
+        <w:rPr>
+          <w:lang w:val="en-GB"/>
+        </w:rPr>
+        <w:t>measuring</w:t>
+      </w:r>
+      <w:ins w:id="137" w:author="Unknown Author" w:date="2020-05-16T12:54:49Z">
+        <w:r>
+          <w:rPr>
+            <w:lang w:val="en-GB"/>
+          </w:rPr>
+          <w:t xml:space="preserve"> </w:t>
+        </w:r>
+      </w:ins>
+      <w:ins w:id="138" w:author="Unknown Author" w:date="2020-05-16T12:54:49Z">
+        <w:r>
+          <w:rPr>
+            <w:lang w:val="en-GB"/>
+          </w:rPr>
+          <w:t>e.g.</w:t>
+        </w:r>
+      </w:ins>
+      <w:r>
+        <w:rPr>
+          <w:lang w:val="en-GB"/>
+        </w:rPr>
+        <w:t xml:space="preserve"> kinetographic data may be a feasible alternative. Possibly, remote collection of several symptoms with a set of sensors may provide a comprehensive picture of the disease (Lipsmeier et al. ??) However, the best combination of sensor measurements and the application to everyday life is still the subject of research [35].</w:t>
       </w:r>
     </w:p>
     <w:p>
@@ -3687,10 +3705,10 @@
         <w:ind w:hanging="0"/>
         <w:rPr>
           <w:lang w:val="en-GB"/>
-          <w:del w:id="145" w:author="Unknown Author" w:date="2020-02-16T14:51:00Z"/>
-        </w:rPr>
-      </w:pPr>
-      <w:del w:id="144" w:author="Unknown Author" w:date="2020-02-16T14:51:00Z">
+          <w:del w:id="140" w:author="Unknown Author" w:date="2020-02-16T14:51:00Z"/>
+        </w:rPr>
+      </w:pPr>
+      <w:del w:id="139" w:author="Unknown Author" w:date="2020-02-16T14:51:00Z">
         <w:r>
           <w:rPr>
             <w:lang w:val="en-GB"/>
@@ -3718,7 +3736,7 @@
         <w:ind w:hanging="0"/>
         <w:rPr/>
       </w:pPr>
-      <w:del w:id="146" w:author="Unknown Author" w:date="2020-02-16T14:53:00Z">
+      <w:del w:id="141" w:author="Unknown Author" w:date="2020-02-16T14:53:00Z">
         <w:r>
           <w:rPr>
             <w:lang w:val="en-GB"/>
@@ -3726,7 +3744,7 @@
           <w:delText xml:space="preserve">Leaving possible </w:delText>
         </w:r>
       </w:del>
-      <w:ins w:id="147" w:author="Unknown Author" w:date="2020-02-16T14:53:00Z">
+      <w:ins w:id="142" w:author="Unknown Author" w:date="2020-02-16T14:53:00Z">
         <w:r>
           <w:rPr>
             <w:lang w:val="en-GB"/>
@@ -3740,7 +3758,7 @@
         </w:rPr>
         <w:t xml:space="preserve">long-term applications of sensor based therapeutic adjustments </w:t>
       </w:r>
-      <w:del w:id="148" w:author="Unknown Author" w:date="2020-02-16T14:53:00Z">
+      <w:del w:id="143" w:author="Unknown Author" w:date="2020-02-16T14:53:00Z">
         <w:r>
           <w:rPr>
             <w:lang w:val="en-GB"/>
@@ -3752,7 +3770,29 @@
         <w:rPr>
           <w:lang w:val="en-GB"/>
         </w:rPr>
-        <w:t>, one useful short-term scenario could be the adjustments of Deep Brain Stimulation (DBS) parameter settings. With this invasive procedure, patients suffering from PD receive electrodes implanted in specific brain areas such as the subthalamic nucleus (STN) where high-frequency current pulses mitigate motor-symptoms within a short delay. Yet, the identification of the most efficient parameters is resource-intensive and may be seriously compromised when subjects require time-consuming testing of parameter sets. In clinical practise, the usefulness of our approach awaits further confirmation but may indeed help to ascertain the set of most useful settings, especially when combined with modern imaging techniques (Quelle?).</w:t>
+        <w:t xml:space="preserve">, one useful short-term scenario could be the adjustments of Deep Brain Stimulation (DBS) parameter settings. With </w:t>
+      </w:r>
+      <w:del w:id="144" w:author="Unknown Author" w:date="2020-05-16T12:55:40Z">
+        <w:r>
+          <w:rPr>
+            <w:lang w:val="en-GB"/>
+          </w:rPr>
+          <w:delText>this invasive procedure</w:delText>
+        </w:r>
+      </w:del>
+      <w:ins w:id="145" w:author="Unknown Author" w:date="2020-05-16T12:55:40Z">
+        <w:r>
+          <w:rPr>
+            <w:lang w:val="en-GB"/>
+          </w:rPr>
+          <w:t>DBS</w:t>
+        </w:r>
+      </w:ins>
+      <w:r>
+        <w:rPr>
+          <w:lang w:val="en-GB"/>
+        </w:rPr>
+        <w:t>, patients suffering from PD receive electrodes implanted in specific brain areas such as the subthalamic nucleus (STN) where high-frequency current pulses mitigate motor-symptoms within a short delay. Yet, the identification of the most efficient parameters is resource-intensive and may be seriously compromised when subjects require time-consuming testing of parameter sets. In clinical practise, the usefulness of our approach awaits further confirmation but may indeed help to ascertain the set of most useful settings, especially when combined with modern imaging techniques (Quelle?).</w:t>
       </w:r>
       <w:commentRangeStart w:id="9"/>
       <w:r>
@@ -3774,17 +3814,144 @@
     <w:p>
       <w:pPr>
         <w:pStyle w:val="Normal"/>
+        <w:rPr/>
+      </w:pPr>
+      <w:r>
         <w:rPr>
           <w:bCs/>
           <w:lang w:val="en-GB"/>
         </w:rPr>
-      </w:pPr>
+        <w:t xml:space="preserve">In summary, we have identified surface EMG features and their use along with regression techniques to predict PD-patients’ </w:t>
+      </w:r>
+      <w:del w:id="146" w:author="Unknown Author" w:date="2020-05-16T12:57:10Z">
+        <w:r>
+          <w:rPr>
+            <w:bCs/>
+            <w:lang w:val="en-GB"/>
+          </w:rPr>
+          <w:delText>decrease in</w:delText>
+        </w:r>
+      </w:del>
       <w:r>
         <w:rPr>
           <w:bCs/>
           <w:lang w:val="en-GB"/>
         </w:rPr>
-        <w:t xml:space="preserve">In summary, we have identified surface EMG features and their use along with regression techniques to predict PD-patients’ decrease in motor disability after levodopa intake. Validation of this regression model was done on an independent set of subjects. This precludes the possibility that these results are due to overfitting and corroborates the use of our results for predicting motor disability with commercially available sEMG recordings. Hence, we lend considerable support to the notion that peripheral sensor data may be used for tailored therapies in Parkinson’s Disease in a future. </w:t>
+        <w:t xml:space="preserve"> motor </w:t>
+      </w:r>
+      <w:del w:id="147" w:author="Unknown Author" w:date="2020-05-16T12:57:13Z">
+        <w:r>
+          <w:rPr>
+            <w:bCs/>
+            <w:lang w:val="en-GB"/>
+          </w:rPr>
+          <w:delText>dis</w:delText>
+        </w:r>
+      </w:del>
+      <w:r>
+        <w:rPr>
+          <w:bCs/>
+          <w:lang w:val="en-GB"/>
+        </w:rPr>
+        <w:t>abilit</w:t>
+      </w:r>
+      <w:ins w:id="148" w:author="Unknown Author" w:date="2020-05-16T12:57:16Z">
+        <w:r>
+          <w:rPr>
+            <w:bCs/>
+            <w:lang w:val="en-GB"/>
+          </w:rPr>
+          <w:t xml:space="preserve">ies as assessed by mUPDRS scores in the ON and OFF state. </w:t>
+        </w:r>
+      </w:ins>
+      <w:del w:id="149" w:author="Unknown Author" w:date="2020-05-16T12:57:15Z">
+        <w:r>
+          <w:rPr>
+            <w:bCs/>
+            <w:lang w:val="en-GB"/>
+          </w:rPr>
+          <w:delText>y</w:delText>
+        </w:r>
+      </w:del>
+      <w:r>
+        <w:rPr>
+          <w:bCs/>
+          <w:lang w:val="en-GB"/>
+        </w:rPr>
+        <w:t xml:space="preserve"> </w:t>
+      </w:r>
+      <w:del w:id="150" w:author="Unknown Author" w:date="2020-05-16T12:57:46Z">
+        <w:r>
+          <w:rPr>
+            <w:bCs/>
+            <w:lang w:val="en-GB"/>
+          </w:rPr>
+          <w:delText>after levodopa intake.</w:delText>
+        </w:r>
+      </w:del>
+      <w:r>
+        <w:rPr>
+          <w:bCs/>
+          <w:lang w:val="en-GB"/>
+        </w:rPr>
+        <w:t xml:space="preserve"> </w:t>
+      </w:r>
+      <w:del w:id="151" w:author="Unknown Author" w:date="2020-05-16T12:58:03Z">
+        <w:r>
+          <w:rPr>
+            <w:bCs/>
+            <w:lang w:val="en-GB"/>
+          </w:rPr>
+          <w:delText>Validation of this regression model was done on an independent set of subjects. This precludes the possibility that these results are due to overfitting and corroborates the use of our results for predicting motor disability with commercially available sEMG recordings.</w:delText>
+        </w:r>
+      </w:del>
+      <w:r>
+        <w:rPr>
+          <w:bCs/>
+          <w:lang w:val="en-GB"/>
+        </w:rPr>
+        <w:t xml:space="preserve"> Hence, we lend considerable support to the notion that peripheral sensor data may be used for </w:t>
+      </w:r>
+      <w:ins w:id="152" w:author="Unknown Author" w:date="2020-05-16T12:58:15Z">
+        <w:r>
+          <w:rPr>
+            <w:bCs/>
+            <w:lang w:val="en-GB"/>
+          </w:rPr>
+          <w:t xml:space="preserve">disease monitoring and </w:t>
+        </w:r>
+      </w:ins>
+      <w:r>
+        <w:rPr>
+          <w:bCs/>
+          <w:lang w:val="en-GB"/>
+        </w:rPr>
+        <w:t xml:space="preserve">tailored therapies in Parkinson’s Disease in </w:t>
+      </w:r>
+      <w:ins w:id="153" w:author="Unknown Author" w:date="2020-05-16T12:58:24Z">
+        <w:r>
+          <w:rPr>
+            <w:bCs/>
+            <w:lang w:val="en-GB"/>
+          </w:rPr>
+          <w:t>the</w:t>
+        </w:r>
+      </w:ins>
+      <w:del w:id="154" w:author="Unknown Author" w:date="2020-05-16T12:58:24Z">
+        <w:r>
+          <w:rPr>
+            <w:bCs/>
+            <w:lang w:val="en-GB"/>
+          </w:rPr>
+          <w:delText>a</w:delText>
+        </w:r>
+      </w:del>
+      <w:r>
+        <w:rPr>
+          <w:bCs/>
+          <w:lang w:val="en-GB"/>
+        </w:rPr>
+        <w:t xml:space="preserve"> future. </w:t>
       </w:r>
     </w:p>
     <w:p>
@@ -3946,10 +4113,10 @@
         </w:rPr>
         <w:t xml:space="preserve">Urs Kleinholdermann </w:t>
       </w:r>
-      <w:bookmarkStart w:id="2" w:name="OLE_LINK101"/>
-      <w:bookmarkStart w:id="3" w:name="OLE_LINK71"/>
-      <w:bookmarkStart w:id="4" w:name="OLE_LINK111"/>
-      <w:bookmarkStart w:id="5" w:name="OLE_LINK91"/>
+      <w:bookmarkStart w:id="2" w:name="OLE_LINK111"/>
+      <w:bookmarkStart w:id="3" w:name="OLE_LINK91"/>
+      <w:bookmarkStart w:id="4" w:name="OLE_LINK71"/>
+      <w:bookmarkStart w:id="5" w:name="OLE_LINK101"/>
       <w:bookmarkEnd w:id="2"/>
       <w:bookmarkEnd w:id="3"/>
       <w:bookmarkEnd w:id="4"/>
@@ -5035,6 +5202,58 @@
         </w:sectPr>
       </w:pPr>
     </w:p>
+    <w:p>
+      <w:pPr>
+        <w:pStyle w:val="Normal"/>
+        <w:widowControl/>
+        <w:bidi w:val="0"/>
+        <w:spacing w:lineRule="auto" w:line="480" w:before="120" w:after="180"/>
+        <w:ind w:firstLine="113"/>
+        <w:jc w:val="both"/>
+        <w:rPr/>
+      </w:pPr>
+      <w:r>
+        <w:rPr/>
+      </w:r>
+    </w:p>
+    <w:p>
+      <w:pPr>
+        <w:sectPr>
+          <w:type w:val="continuous"/>
+          <w:pgSz w:w="11906" w:h="16838"/>
+          <w:pgMar w:left="1417" w:right="1417" w:header="709" w:top="1417" w:footer="1134" w:bottom="1742" w:gutter="0"/>
+          <w:formProt w:val="false"/>
+          <w:textDirection w:val="lrTb"/>
+          <w:docGrid w:type="default" w:linePitch="360" w:charSpace="0"/>
+        </w:sectPr>
+      </w:pPr>
+    </w:p>
+    <w:p>
+      <w:pPr>
+        <w:pStyle w:val="Normal"/>
+        <w:widowControl/>
+        <w:bidi w:val="0"/>
+        <w:spacing w:lineRule="auto" w:line="480" w:before="120" w:after="180"/>
+        <w:ind w:firstLine="113"/>
+        <w:jc w:val="both"/>
+        <w:rPr/>
+      </w:pPr>
+      <w:r>
+        <w:rPr/>
+      </w:r>
+    </w:p>
+    <w:p>
+      <w:pPr>
+        <w:sectPr>
+          <w:type w:val="continuous"/>
+          <w:pgSz w:w="11906" w:h="16838"/>
+          <w:pgMar w:left="1417" w:right="1417" w:header="709" w:top="1417" w:footer="1134" w:bottom="1742" w:gutter="0"/>
+          <w:formProt w:val="false"/>
+          <w:textDirection w:val="lrTb"/>
+          <w:docGrid w:type="default" w:linePitch="360" w:charSpace="0"/>
+        </w:sectPr>
+      </w:pPr>
+    </w:p>
     <w:sectPr>
       <w:type w:val="continuous"/>
       <w:pgSz w:w="11906" w:h="16838"/>
@@ -5254,7 +5473,7 @@
     <w:p>
       <w:r>
         <w:rPr>
-          <w:rFonts w:eastAsia="Calibri" w:cstheme="minorBidi" w:eastAsiaTheme="minorHAnsi" w:cs="" w:ascii="Calibri" w:hAnsi="Calibri"/>
+          <w:rFonts w:cs="" w:ascii="Calibri" w:hAnsi="Calibri" w:eastAsia="Calibri"/>
           <w:b w:val="false"/>
           <w:bCs w:val="false"/>
           <w:i w:val="false"/>
@@ -5273,11 +5492,12 @@
           <w:kern w:val="0"/>
           <w:position w:val="0"/>
           <w:sz w:val="20"/>
+          <w:sz w:val="20"/>
           <w:szCs w:val="22"/>
           <w:u w:val="none"/>
           <w:vertAlign w:val="baseline"/>
           <w:em w:val="none"/>
-          <w:lang w:bidi="ar-SA" w:eastAsia="en-US" w:val="en-GB"/>
+          <w:lang w:val="en-GB" w:bidi="ar-SA" w:eastAsia="en-US"/>
         </w:rPr>
         <w:t>Warum wurde 40_MKH ausgeschlossen? (Einschluss = 0 in der Liste)</w:t>
       </w:r>
@@ -5287,7 +5507,7 @@
     <w:p>
       <w:r>
         <w:rPr>
-          <w:rFonts w:eastAsia="Calibri" w:cstheme="minorBidi" w:eastAsiaTheme="minorHAnsi" w:cs="" w:ascii="Calibri" w:hAnsi="Calibri"/>
+          <w:rFonts w:cs="" w:ascii="Calibri" w:hAnsi="Calibri" w:eastAsia="Calibri"/>
           <w:b w:val="false"/>
           <w:bCs w:val="false"/>
           <w:i w:val="false"/>
@@ -5306,11 +5526,12 @@
           <w:kern w:val="0"/>
           <w:position w:val="0"/>
           <w:sz w:val="20"/>
+          <w:sz w:val="20"/>
           <w:szCs w:val="22"/>
           <w:u w:val="none"/>
           <w:vertAlign w:val="baseline"/>
           <w:em w:val="none"/>
-          <w:lang w:bidi="ar-SA" w:eastAsia="en-US" w:val="en-GB"/>
+          <w:lang w:val="en-GB" w:bidi="ar-SA" w:eastAsia="en-US"/>
         </w:rPr>
         <w:t>TODO: Daten updaten</w:t>
       </w:r>
@@ -5368,7 +5589,7 @@
     <w:p>
       <w:r>
         <w:rPr>
-          <w:rFonts w:eastAsia="Calibri" w:cstheme="minorBidi" w:eastAsiaTheme="minorHAnsi" w:cs="" w:ascii="Calibri" w:hAnsi="Calibri"/>
+          <w:rFonts w:cs="" w:ascii="Calibri" w:hAnsi="Calibri" w:eastAsia="Calibri"/>
           <w:b w:val="false"/>
           <w:bCs w:val="false"/>
           <w:i w:val="false"/>
@@ -5387,11 +5608,12 @@
           <w:kern w:val="0"/>
           <w:position w:val="0"/>
           <w:sz w:val="20"/>
+          <w:sz w:val="20"/>
           <w:szCs w:val="22"/>
           <w:u w:val="none"/>
           <w:vertAlign w:val="baseline"/>
           <w:em w:val="none"/>
-          <w:lang w:bidi="ar-SA" w:eastAsia="en-US" w:val="de-DE"/>
+          <w:lang w:val="de-DE" w:bidi="ar-SA" w:eastAsia="en-US"/>
         </w:rPr>
         <w:t>TODO: Graphik updaten</w:t>
       </w:r>
@@ -7796,6 +8018,36 @@
       <w:lang w:val="de-DE"/>
     </w:rPr>
   </w:style>
+  <w:style w:type="character" w:styleId="ListLabel90">
+    <w:name w:val="ListLabel 90"/>
+    <w:qFormat/>
+    <w:rPr>
+      <w:rFonts w:cs="Wingdings"/>
+    </w:rPr>
+  </w:style>
+  <w:style w:type="character" w:styleId="ListLabel91">
+    <w:name w:val="ListLabel 91"/>
+    <w:qFormat/>
+    <w:rPr>
+      <w:szCs w:val="22"/>
+      <w:lang w:val="de-DE"/>
+    </w:rPr>
+  </w:style>
+  <w:style w:type="character" w:styleId="ListLabel92">
+    <w:name w:val="ListLabel 92"/>
+    <w:qFormat/>
+    <w:rPr>
+      <w:rFonts w:cs="Wingdings"/>
+    </w:rPr>
+  </w:style>
+  <w:style w:type="character" w:styleId="ListLabel93">
+    <w:name w:val="ListLabel 93"/>
+    <w:qFormat/>
+    <w:rPr>
+      <w:szCs w:val="22"/>
+      <w:lang w:val="de-DE"/>
+    </w:rPr>
+  </w:style>
   <w:style w:type="paragraph" w:styleId="Heading">
     <w:name w:val="Heading"/>
     <w:basedOn w:val="Normal"/>

</xml_diff>

<commit_message>
updated emg article, updated plot file for emg article
</commit_message>
<xml_diff>
--- a/docs/draft_emg-classifier.v1.2.docx
+++ b/docs/draft_emg-classifier.v1.2.docx
@@ -199,7 +199,7 @@
             </w:tcBorders>
             <w:shd w:fill="auto" w:val="clear"/>
             <w:tcMar>
-              <w:left w:w="48" w:type="dxa"/>
+              <w:left w:w="43" w:type="dxa"/>
             </w:tcMar>
           </w:tcPr>
           <w:p>
@@ -229,7 +229,7 @@
             </w:tcBorders>
             <w:shd w:fill="auto" w:val="clear"/>
             <w:tcMar>
-              <w:left w:w="48" w:type="dxa"/>
+              <w:left w:w="43" w:type="dxa"/>
             </w:tcMar>
           </w:tcPr>
           <w:p>
@@ -289,7 +289,7 @@
             </w:tcBorders>
             <w:shd w:fill="auto" w:val="clear"/>
             <w:tcMar>
-              <w:left w:w="48" w:type="dxa"/>
+              <w:left w:w="43" w:type="dxa"/>
             </w:tcMar>
           </w:tcPr>
           <w:p>
@@ -373,7 +373,7 @@
             </w:tcBorders>
             <w:shd w:fill="auto" w:val="clear"/>
             <w:tcMar>
-              <w:left w:w="48" w:type="dxa"/>
+              <w:left w:w="43" w:type="dxa"/>
             </w:tcMar>
           </w:tcPr>
           <w:p>
@@ -2934,28 +2934,20 @@
           <w:delText xml:space="preserve"> regression method comparisons (all familiy-wise corrected p&lt;0.001). kNN-regression showed the smallest errors and thus predicted changes in UPDRS due to medication using the changes in sEMG features most accurately. </w:delText>
         </w:r>
       </w:del>
-      <w:r>
-        <w:rPr/>
-        <w:commentReference w:id="5"/>
-      </w:r>
-      <w:r>
-        <w:rPr/>
-        <w:commentReference w:id="6"/>
-      </w:r>
-      <w:del w:id="94" w:author="Unknown Author" w:date="2020-05-16T01:36:56Z">
-        <w:r>
-          <w:rPr>
-            <w:lang w:val="en-GB"/>
-          </w:rPr>
-          <w:delText xml:space="preserve"> For the feature set post-hoc comparisons there was no advantage in using Dus or Hudgins featureset. Both however were signifi</w:delText>
+      <w:del w:id="94" w:author="Unknown Author" w:date="2020-05-22T00:17:36Z">
+        <w:r>
+          <w:rPr>
+            <w:lang w:val="en-GB"/>
+          </w:rPr>
+          <w:commentReference w:id="5"/>
         </w:r>
       </w:del>
-      <w:del w:id="95" w:author="Unknown Author" w:date="2020-02-16T14:48:00Z">
-        <w:r>
-          <w:rPr>
-            <w:lang w:val="en-GB"/>
-          </w:rPr>
-          <w:delText>k</w:delText>
+      <w:del w:id="95" w:author="Unknown Author" w:date="2020-05-22T00:17:36Z">
+        <w:r>
+          <w:rPr>
+            <w:lang w:val="en-GB"/>
+          </w:rPr>
+          <w:commentReference w:id="6"/>
         </w:r>
       </w:del>
       <w:del w:id="96" w:author="Unknown Author" w:date="2020-05-16T01:36:56Z">
@@ -2963,7 +2955,7 @@
           <w:rPr>
             <w:lang w:val="en-GB"/>
           </w:rPr>
-          <w:delText>antly better then the RMS featureset (p&lt;0.001). Correlation analysis showed very good correlations of true and predicted UPDRS values using kNN regression u</w:delText>
+          <w:delText xml:space="preserve"> For the feature set post-hoc comparisons there was no advantage in using Dus or Hudgins featureset. Both however were signifi</w:delText>
         </w:r>
       </w:del>
       <w:del w:id="97" w:author="Unknown Author" w:date="2020-02-16T14:48:00Z">
@@ -2971,7 +2963,7 @@
           <w:rPr>
             <w:lang w:val="en-GB"/>
           </w:rPr>
-          <w:delText>n</w:delText>
+          <w:delText>k</w:delText>
         </w:r>
       </w:del>
       <w:del w:id="98" w:author="Unknown Author" w:date="2020-05-16T01:36:56Z">
@@ -2979,10 +2971,26 @@
           <w:rPr>
             <w:lang w:val="en-GB"/>
           </w:rPr>
+          <w:delText>antly better then the RMS featureset (p&lt;0.001). Correlation analysis showed very good correlations of true and predicted UPDRS values using kNN regression u</w:delText>
+        </w:r>
+      </w:del>
+      <w:del w:id="99" w:author="Unknown Author" w:date="2020-02-16T14:48:00Z">
+        <w:r>
+          <w:rPr>
+            <w:lang w:val="en-GB"/>
+          </w:rPr>
+          <w:delText>n</w:delText>
+        </w:r>
+      </w:del>
+      <w:del w:id="100" w:author="Unknown Author" w:date="2020-05-16T01:36:56Z">
+        <w:r>
+          <w:rPr>
+            <w:lang w:val="en-GB"/>
+          </w:rPr>
           <w:delText>sing the Du (r=.959) and the Hudgins (r=.957) feature sets respectively.  The identified hyperparameters providing the best results for kNN-regression were .</w:delText>
         </w:r>
       </w:del>
-      <w:ins w:id="99" w:author="Unknown Author" w:date="2020-05-16T01:37:11Z">
+      <w:ins w:id="101" w:author="Unknown Author" w:date="2020-05-16T01:37:11Z">
         <w:r>
           <w:rPr>
             <w:lang w:val="en-GB"/>
@@ -2990,7 +2998,7 @@
           <w:t xml:space="preserve"> </w:t>
         </w:r>
       </w:ins>
-      <w:ins w:id="100" w:author="Unknown Author" w:date="2020-05-16T01:56:30Z">
+      <w:ins w:id="102" w:author="Unknown Author" w:date="2020-05-16T01:56:30Z">
         <w:r>
           <w:rPr>
             <w:lang w:val="en-GB"/>
@@ -2998,7 +3006,7 @@
           <w:t>Random forest regression showed the best</w:t>
         </w:r>
       </w:ins>
-      <w:ins w:id="101" w:author="Unknown Author" w:date="2020-05-16T01:57:05Z">
+      <w:ins w:id="103" w:author="Unknown Author" w:date="2020-05-16T01:57:05Z">
         <w:r>
           <w:rPr>
             <w:lang w:val="en-GB"/>
@@ -3006,7 +3014,7 @@
           <w:t xml:space="preserve"> predictive performance on mUPDRS values followed by knn regression. Linear regr</w:t>
         </w:r>
       </w:ins>
-      <w:ins w:id="102" w:author="Unknown Author" w:date="2020-05-16T01:58:00Z">
+      <w:ins w:id="104" w:author="Unknown Author" w:date="2020-05-16T01:58:00Z">
         <w:r>
           <w:rPr>
             <w:lang w:val="en-GB"/>
@@ -3014,7 +3022,7 @@
           <w:t xml:space="preserve">ession was associated with the lowest correlations between true and predicted mUPDRS values. </w:t>
         </w:r>
       </w:ins>
-      <w:ins w:id="103" w:author="Unknown Author" w:date="2020-05-16T02:07:56Z">
+      <w:ins w:id="105" w:author="Unknown Author" w:date="2020-05-16T02:07:56Z">
         <w:r>
           <w:rPr>
             <w:lang w:val="en-GB"/>
@@ -3022,7 +3030,7 @@
           <w:t xml:space="preserve">The best random forest model  </w:t>
         </w:r>
       </w:ins>
-      <w:ins w:id="104" w:author="Unknown Author" w:date="2020-05-16T02:08:01Z">
+      <w:ins w:id="106" w:author="Unknown Author" w:date="2020-05-16T02:08:01Z">
         <w:r>
           <w:rPr>
             <w:lang w:val="en-GB"/>
@@ -3030,7 +3038,7 @@
           <w:t xml:space="preserve">showed a correlation of .76. Grid search returned </w:t>
         </w:r>
       </w:ins>
-      <w:ins w:id="105" w:author="Unknown Author" w:date="2020-05-16T02:24:17Z">
+      <w:ins w:id="107" w:author="Unknown Author" w:date="2020-05-16T02:24:17Z">
         <w:r>
           <w:rPr>
             <w:lang w:val="en-GB"/>
@@ -3038,7 +3046,7 @@
           <w:t xml:space="preserve">for the number of variables available for splitting tree nodes (mtry) an optimized value of 24, as a split rule </w:t>
         </w:r>
       </w:ins>
-      <w:ins w:id="106" w:author="Unknown Author" w:date="2020-05-16T02:22:02Z">
+      <w:ins w:id="108" w:author="Unknown Author" w:date="2020-05-16T02:22:02Z">
         <w:r>
           <w:rPr>
             <w:lang w:val="en-GB"/>
@@ -3046,7 +3054,7 @@
           <w:t xml:space="preserve"> extratrees was preferred over variance.</w:t>
         </w:r>
       </w:ins>
-      <w:ins w:id="107" w:author="Unknown Author" w:date="2020-05-16T02:26:32Z">
+      <w:ins w:id="109" w:author="Unknown Author" w:date="2020-05-16T02:26:32Z">
         <w:r>
           <w:rPr>
             <w:lang w:val="en-GB"/>
@@ -3054,7 +3062,7 @@
           <w:t xml:space="preserve"> The best performance was achieved using the</w:t>
         </w:r>
       </w:ins>
-      <w:ins w:id="108" w:author="Unknown Author" w:date="2020-05-16T02:27:01Z">
+      <w:ins w:id="110" w:author="Unknown Author" w:date="2020-05-16T02:27:01Z">
         <w:r>
           <w:rPr>
             <w:lang w:val="en-GB"/>
@@ -3062,7 +3070,7 @@
           <w:t xml:space="preserve"> longest sampling intervall (7s). </w:t>
         </w:r>
       </w:ins>
-      <w:ins w:id="109" w:author="Unknown Author" w:date="2020-05-16T10:05:35Z">
+      <w:ins w:id="111" w:author="Unknown Author" w:date="2020-05-16T10:05:35Z">
         <w:r>
           <w:rPr>
             <w:lang w:val="en-GB"/>
@@ -3070,7 +3078,7 @@
           <w:t xml:space="preserve">The ascending slope over sampling intervals however suggests, that </w:t>
         </w:r>
       </w:ins>
-      <w:ins w:id="110" w:author="Unknown Author" w:date="2020-05-16T10:06:25Z">
+      <w:ins w:id="112" w:author="Unknown Author" w:date="2020-05-16T10:06:25Z">
         <w:r>
           <w:rPr>
             <w:lang w:val="en-GB"/>
@@ -3078,7 +3086,7 @@
           <w:t xml:space="preserve">a further increase of the </w:t>
         </w:r>
       </w:ins>
-      <w:ins w:id="111" w:author="Unknown Author" w:date="2020-05-16T02:30:28Z">
+      <w:ins w:id="113" w:author="Unknown Author" w:date="2020-05-16T02:30:28Z">
         <w:r>
           <w:rPr>
             <w:lang w:val="en-GB"/>
@@ -3086,7 +3094,7 @@
           <w:t xml:space="preserve">data acquisition interval could </w:t>
         </w:r>
       </w:ins>
-      <w:ins w:id="112" w:author="Unknown Author" w:date="2020-05-16T02:31:02Z">
+      <w:ins w:id="114" w:author="Unknown Author" w:date="2020-05-16T02:31:02Z">
         <w:r>
           <w:rPr>
             <w:lang w:val="en-GB"/>
@@ -3188,9 +3196,7 @@
       <w:pPr>
         <w:pStyle w:val="Normal"/>
         <w:ind w:hanging="0"/>
-        <w:rPr>
-          <w:lang w:val="en-GB"/>
-        </w:rPr>
+        <w:rPr/>
       </w:pPr>
       <w:bookmarkStart w:id="1" w:name="_GoBack"/>
       <w:bookmarkEnd w:id="1"/>
@@ -3275,7 +3281,7 @@
         </w:rPr>
         <w:t xml:space="preserve">We show that features derived from sEMG signals during a tapping task </w:t>
       </w:r>
-      <w:del w:id="113" w:author="Unknown Author" w:date="2020-05-16T02:35:03Z">
+      <w:del w:id="115" w:author="Unknown Author" w:date="2020-05-16T02:35:03Z">
         <w:r>
           <w:rPr>
             <w:lang w:val="en-GB"/>
@@ -3283,7 +3289,7 @@
           <w:delText xml:space="preserve">may </w:delText>
         </w:r>
       </w:del>
-      <w:ins w:id="114" w:author="Unknown Author" w:date="2020-05-16T02:35:04Z">
+      <w:ins w:id="116" w:author="Unknown Author" w:date="2020-05-16T02:35:04Z">
         <w:r>
           <w:rPr>
             <w:lang w:val="en-GB"/>
@@ -3297,7 +3303,7 @@
         </w:rPr>
         <w:t>be use</w:t>
       </w:r>
-      <w:ins w:id="115" w:author="Unknown Author" w:date="2020-05-16T02:35:06Z">
+      <w:ins w:id="117" w:author="Unknown Author" w:date="2020-05-16T02:35:06Z">
         <w:r>
           <w:rPr>
             <w:lang w:val="en-GB"/>
@@ -3305,7 +3311,7 @@
           <w:t>d</w:t>
         </w:r>
       </w:ins>
-      <w:del w:id="116" w:author="Unknown Author" w:date="2020-05-16T02:35:07Z">
+      <w:del w:id="118" w:author="Unknown Author" w:date="2020-05-16T02:35:07Z">
         <w:r>
           <w:rPr>
             <w:lang w:val="en-GB"/>
@@ -3319,7 +3325,7 @@
         </w:rPr>
         <w:t xml:space="preserve"> </w:t>
       </w:r>
-      <w:ins w:id="117" w:author="Unknown Author" w:date="2020-05-16T02:35:10Z">
+      <w:ins w:id="119" w:author="Unknown Author" w:date="2020-05-16T02:35:10Z">
         <w:r>
           <w:rPr>
             <w:lang w:val="en-GB"/>
@@ -3327,7 +3333,7 @@
           <w:t>to</w:t>
         </w:r>
       </w:ins>
-      <w:del w:id="118" w:author="Unknown Author" w:date="2020-05-16T02:35:10Z">
+      <w:del w:id="120" w:author="Unknown Author" w:date="2020-05-16T02:35:10Z">
         <w:r>
           <w:rPr>
             <w:lang w:val="en-GB"/>
@@ -3341,7 +3347,7 @@
         </w:rPr>
         <w:t xml:space="preserve"> predict</w:t>
       </w:r>
-      <w:del w:id="119" w:author="Unknown Author" w:date="2020-05-16T02:35:14Z">
+      <w:del w:id="121" w:author="Unknown Author" w:date="2020-05-16T02:35:14Z">
         <w:r>
           <w:rPr>
             <w:lang w:val="en-GB"/>
@@ -3355,7 +3361,7 @@
         </w:rPr>
         <w:t xml:space="preserve"> </w:t>
       </w:r>
-      <w:ins w:id="120" w:author="Unknown Author" w:date="2020-05-16T02:35:16Z">
+      <w:ins w:id="122" w:author="Unknown Author" w:date="2020-05-16T02:35:16Z">
         <w:r>
           <w:rPr>
             <w:lang w:val="en-GB"/>
@@ -3363,7 +3369,7 @@
           <w:t xml:space="preserve">mUPDRS values. </w:t>
         </w:r>
       </w:ins>
-      <w:del w:id="121" w:author="Unknown Author" w:date="2020-05-16T02:35:24Z">
+      <w:del w:id="123" w:author="Unknown Author" w:date="2020-05-16T02:35:24Z">
         <w:r>
           <w:rPr>
             <w:lang w:val="en-GB"/>
@@ -3399,7 +3405,7 @@
         </w:rPr>
         <w:t xml:space="preserve"> between </w:t>
       </w:r>
-      <w:del w:id="122" w:author="Unknown Author" w:date="2020-05-16T02:35:44Z">
+      <w:del w:id="124" w:author="Unknown Author" w:date="2020-05-16T02:35:44Z">
         <w:r>
           <w:rPr>
             <w:lang w:val="en-GB"/>
@@ -3413,7 +3419,7 @@
         </w:rPr>
         <w:t xml:space="preserve">sEMG activity and </w:t>
       </w:r>
-      <w:del w:id="123" w:author="Unknown Author" w:date="2020-05-16T02:35:49Z">
+      <w:del w:id="125" w:author="Unknown Author" w:date="2020-05-16T02:35:49Z">
         <w:r>
           <w:rPr>
             <w:lang w:val="en-GB"/>
@@ -3421,7 +3427,7 @@
           <w:delText xml:space="preserve">changes in </w:delText>
         </w:r>
       </w:del>
-      <w:ins w:id="124" w:author="Unknown Author" w:date="2020-05-16T02:35:50Z">
+      <w:ins w:id="126" w:author="Unknown Author" w:date="2020-05-16T02:35:50Z">
         <w:r>
           <w:rPr>
             <w:lang w:val="en-GB"/>
@@ -3435,7 +3441,7 @@
         </w:rPr>
         <w:t xml:space="preserve">UPDRS scores. For that purpose, ‘shallow learning’ techniques were applied </w:t>
       </w:r>
-      <w:del w:id="125" w:author="Unknown Author" w:date="2020-05-16T02:36:14Z">
+      <w:del w:id="127" w:author="Unknown Author" w:date="2020-05-16T02:36:14Z">
         <w:r>
           <w:rPr>
             <w:lang w:val="en-GB"/>
@@ -3449,7 +3455,7 @@
         </w:rPr>
         <w:t>using cross-validation</w:t>
       </w:r>
-      <w:ins w:id="126" w:author="Unknown Author" w:date="2020-05-16T02:36:17Z">
+      <w:ins w:id="128" w:author="Unknown Author" w:date="2020-05-16T02:36:17Z">
         <w:r>
           <w:rPr>
             <w:lang w:val="en-GB"/>
@@ -3457,7 +3463,7 @@
           <w:t xml:space="preserve"> and grid search </w:t>
         </w:r>
       </w:ins>
-      <w:ins w:id="127" w:author="Unknown Author" w:date="2020-05-16T12:51:58Z">
+      <w:ins w:id="129" w:author="Unknown Author" w:date="2020-05-16T12:51:58Z">
         <w:r>
           <w:rPr>
             <w:lang w:val="en-GB"/>
@@ -3471,7 +3477,7 @@
         </w:rPr>
         <w:t xml:space="preserve">. </w:t>
       </w:r>
-      <w:del w:id="128" w:author="Unknown Author" w:date="2020-05-16T02:36:27Z">
+      <w:del w:id="130" w:author="Unknown Author" w:date="2020-05-16T02:36:27Z">
         <w:r>
           <w:rPr>
             <w:lang w:val="en-GB"/>
@@ -3492,7 +3498,7 @@
         </w:rPr>
         <w:t xml:space="preserve">A growing body of evidence supports the usefulness of mobile sensors for patients with parkinson syndromes. Machine learning approaches have been used for diagnosing PD (). Nevertheless, to date there is no consensus about the best marker neither for diagnostic purposes nor for tracking the diseases course. Surface EMG may be one possibility, </w:t>
       </w:r>
-      <w:ins w:id="129" w:author="Unknown Author" w:date="2020-05-16T12:52:24Z">
+      <w:ins w:id="131" w:author="Unknown Author" w:date="2020-05-16T12:52:24Z">
         <w:r>
           <w:rPr>
             <w:lang w:val="en-GB"/>
@@ -3500,7 +3506,7 @@
           <w:t>as it</w:t>
         </w:r>
       </w:ins>
-      <w:del w:id="130" w:author="Unknown Author" w:date="2020-05-16T12:52:24Z">
+      <w:del w:id="132" w:author="Unknown Author" w:date="2020-05-16T12:52:24Z">
         <w:r>
           <w:rPr>
             <w:lang w:val="en-GB"/>
@@ -3514,7 +3520,7 @@
         </w:rPr>
         <w:t xml:space="preserve"> has </w:t>
       </w:r>
-      <w:ins w:id="131" w:author="Unknown Author" w:date="2020-05-16T02:37:10Z">
+      <w:ins w:id="133" w:author="Unknown Author" w:date="2020-05-16T02:37:10Z">
         <w:r>
           <w:rPr>
             <w:lang w:val="en-GB"/>
@@ -3541,7 +3547,7 @@
         </w:rPr>
         <w:t xml:space="preserve">). To our knowledge this work </w:t>
       </w:r>
-      <w:del w:id="132" w:author="Unknown Author" w:date="2020-05-16T02:37:21Z">
+      <w:del w:id="134" w:author="Unknown Author" w:date="2020-05-16T02:37:21Z">
         <w:r>
           <w:rPr>
             <w:lang w:val="en-GB"/>
@@ -3626,7 +3632,7 @@
         </w:rPr>
         <w:t xml:space="preserve">) as used in our study may not be generally valid for different PD-subtypes. In that sense, stronger emphasis on separating tremordominant vs. bradykinetic-rigid symptoms may help in future studies to enhance generalisability. Despite the </w:t>
       </w:r>
-      <w:del w:id="133" w:author="Unknown Author" w:date="2020-05-16T12:54:07Z">
+      <w:del w:id="135" w:author="Unknown Author" w:date="2020-05-16T12:54:07Z">
         <w:r>
           <w:rPr>
             <w:lang w:val="en-GB"/>
@@ -3634,7 +3640,7 @@
           <w:delText xml:space="preserve">excellent </w:delText>
         </w:r>
       </w:del>
-      <w:ins w:id="134" w:author="Unknown Author" w:date="2020-05-16T12:54:07Z">
+      <w:ins w:id="136" w:author="Unknown Author" w:date="2020-05-16T12:54:07Z">
         <w:r>
           <w:rPr>
             <w:lang w:val="en-GB"/>
@@ -3648,7 +3654,7 @@
         </w:rPr>
         <w:t>prediction of changes in UPDRS with our method, it remains, thirdly, to be elucidated whether tasks closer to everyday-life may be useful</w:t>
       </w:r>
-      <w:del w:id="135" w:author="Unknown Author" w:date="2020-05-16T12:54:19Z">
+      <w:del w:id="137" w:author="Unknown Author" w:date="2020-05-16T12:54:19Z">
         <w:r>
           <w:rPr>
             <w:lang w:val="en-GB"/>
@@ -3662,7 +3668,7 @@
         </w:rPr>
         <w:t xml:space="preserve"> as well. In this context, Block et al. showed the possibility of classifying ON and OFF phases and predicting falls based on walking in PD-patients (Block et al. ??). Another aspect worth considering is the fact, that possibly lighter and more commonly available sensors, </w:t>
       </w:r>
-      <w:del w:id="136" w:author="Unknown Author" w:date="2020-05-16T12:54:46Z">
+      <w:del w:id="138" w:author="Unknown Author" w:date="2020-05-16T12:54:46Z">
         <w:r>
           <w:rPr>
             <w:lang w:val="en-GB"/>
@@ -3676,20 +3682,12 @@
         </w:rPr>
         <w:t>measuring</w:t>
       </w:r>
-      <w:ins w:id="137" w:author="Unknown Author" w:date="2020-05-16T12:54:49Z">
-        <w:r>
-          <w:rPr>
-            <w:lang w:val="en-GB"/>
-          </w:rPr>
-          <w:t xml:space="preserve"> </w:t>
-        </w:r>
-      </w:ins>
-      <w:ins w:id="138" w:author="Unknown Author" w:date="2020-05-16T12:54:49Z">
-        <w:r>
-          <w:rPr>
-            <w:lang w:val="en-GB"/>
-          </w:rPr>
-          <w:t>e.g.</w:t>
+      <w:ins w:id="139" w:author="Unknown Author" w:date="2020-05-16T12:54:49Z">
+        <w:r>
+          <w:rPr>
+            <w:lang w:val="en-GB"/>
+          </w:rPr>
+          <w:t xml:space="preserve"> e.g.</w:t>
         </w:r>
       </w:ins>
       <w:r>
@@ -3705,10 +3703,10 @@
         <w:ind w:hanging="0"/>
         <w:rPr>
           <w:lang w:val="en-GB"/>
-          <w:del w:id="140" w:author="Unknown Author" w:date="2020-02-16T14:51:00Z"/>
-        </w:rPr>
-      </w:pPr>
-      <w:del w:id="139" w:author="Unknown Author" w:date="2020-02-16T14:51:00Z">
+          <w:del w:id="141" w:author="Unknown Author" w:date="2020-02-16T14:51:00Z"/>
+        </w:rPr>
+      </w:pPr>
+      <w:del w:id="140" w:author="Unknown Author" w:date="2020-02-16T14:51:00Z">
         <w:r>
           <w:rPr>
             <w:lang w:val="en-GB"/>
@@ -3736,7 +3734,7 @@
         <w:ind w:hanging="0"/>
         <w:rPr/>
       </w:pPr>
-      <w:del w:id="141" w:author="Unknown Author" w:date="2020-02-16T14:53:00Z">
+      <w:del w:id="142" w:author="Unknown Author" w:date="2020-02-16T14:53:00Z">
         <w:r>
           <w:rPr>
             <w:lang w:val="en-GB"/>
@@ -3744,7 +3742,7 @@
           <w:delText xml:space="preserve">Leaving possible </w:delText>
         </w:r>
       </w:del>
-      <w:ins w:id="142" w:author="Unknown Author" w:date="2020-02-16T14:53:00Z">
+      <w:ins w:id="143" w:author="Unknown Author" w:date="2020-02-16T14:53:00Z">
         <w:r>
           <w:rPr>
             <w:lang w:val="en-GB"/>
@@ -3758,7 +3756,7 @@
         </w:rPr>
         <w:t xml:space="preserve">long-term applications of sensor based therapeutic adjustments </w:t>
       </w:r>
-      <w:del w:id="143" w:author="Unknown Author" w:date="2020-02-16T14:53:00Z">
+      <w:del w:id="144" w:author="Unknown Author" w:date="2020-02-16T14:53:00Z">
         <w:r>
           <w:rPr>
             <w:lang w:val="en-GB"/>
@@ -3772,7 +3770,7 @@
         </w:rPr>
         <w:t xml:space="preserve">, one useful short-term scenario could be the adjustments of Deep Brain Stimulation (DBS) parameter settings. With </w:t>
       </w:r>
-      <w:del w:id="144" w:author="Unknown Author" w:date="2020-05-16T12:55:40Z">
+      <w:del w:id="145" w:author="Unknown Author" w:date="2020-05-16T12:55:40Z">
         <w:r>
           <w:rPr>
             <w:lang w:val="en-GB"/>
@@ -3780,7 +3778,7 @@
           <w:delText>this invasive procedure</w:delText>
         </w:r>
       </w:del>
-      <w:ins w:id="145" w:author="Unknown Author" w:date="2020-05-16T12:55:40Z">
+      <w:ins w:id="146" w:author="Unknown Author" w:date="2020-05-16T12:55:40Z">
         <w:r>
           <w:rPr>
             <w:lang w:val="en-GB"/>
@@ -3823,7 +3821,7 @@
         </w:rPr>
         <w:t xml:space="preserve">In summary, we have identified surface EMG features and their use along with regression techniques to predict PD-patients’ </w:t>
       </w:r>
-      <w:del w:id="146" w:author="Unknown Author" w:date="2020-05-16T12:57:10Z">
+      <w:del w:id="147" w:author="Unknown Author" w:date="2020-05-16T12:57:10Z">
         <w:r>
           <w:rPr>
             <w:bCs/>
@@ -3839,7 +3837,7 @@
         </w:rPr>
         <w:t xml:space="preserve"> motor </w:t>
       </w:r>
-      <w:del w:id="147" w:author="Unknown Author" w:date="2020-05-16T12:57:13Z">
+      <w:del w:id="148" w:author="Unknown Author" w:date="2020-05-16T12:57:13Z">
         <w:r>
           <w:rPr>
             <w:bCs/>
@@ -3855,7 +3853,7 @@
         </w:rPr>
         <w:t>abilit</w:t>
       </w:r>
-      <w:ins w:id="148" w:author="Unknown Author" w:date="2020-05-16T12:57:16Z">
+      <w:ins w:id="149" w:author="Unknown Author" w:date="2020-05-16T12:57:16Z">
         <w:r>
           <w:rPr>
             <w:bCs/>
@@ -3864,7 +3862,7 @@
           <w:t xml:space="preserve">ies as assessed by mUPDRS scores in the ON and OFF state. </w:t>
         </w:r>
       </w:ins>
-      <w:del w:id="149" w:author="Unknown Author" w:date="2020-05-16T12:57:15Z">
+      <w:del w:id="150" w:author="Unknown Author" w:date="2020-05-16T12:57:15Z">
         <w:r>
           <w:rPr>
             <w:bCs/>
@@ -3880,7 +3878,7 @@
         </w:rPr>
         <w:t xml:space="preserve"> </w:t>
       </w:r>
-      <w:del w:id="150" w:author="Unknown Author" w:date="2020-05-16T12:57:46Z">
+      <w:del w:id="151" w:author="Unknown Author" w:date="2020-05-16T12:57:46Z">
         <w:r>
           <w:rPr>
             <w:bCs/>
@@ -3896,7 +3894,7 @@
         </w:rPr>
         <w:t xml:space="preserve"> </w:t>
       </w:r>
-      <w:del w:id="151" w:author="Unknown Author" w:date="2020-05-16T12:58:03Z">
+      <w:del w:id="152" w:author="Unknown Author" w:date="2020-05-16T12:58:03Z">
         <w:r>
           <w:rPr>
             <w:bCs/>
@@ -3912,7 +3910,7 @@
         </w:rPr>
         <w:t xml:space="preserve"> Hence, we lend considerable support to the notion that peripheral sensor data may be used for </w:t>
       </w:r>
-      <w:ins w:id="152" w:author="Unknown Author" w:date="2020-05-16T12:58:15Z">
+      <w:ins w:id="153" w:author="Unknown Author" w:date="2020-05-16T12:58:15Z">
         <w:r>
           <w:rPr>
             <w:bCs/>
@@ -3928,7 +3926,7 @@
         </w:rPr>
         <w:t xml:space="preserve">tailored therapies in Parkinson’s Disease in </w:t>
       </w:r>
-      <w:ins w:id="153" w:author="Unknown Author" w:date="2020-05-16T12:58:24Z">
+      <w:ins w:id="154" w:author="Unknown Author" w:date="2020-05-16T12:58:24Z">
         <w:r>
           <w:rPr>
             <w:bCs/>
@@ -3937,7 +3935,7 @@
           <w:t>the</w:t>
         </w:r>
       </w:ins>
-      <w:del w:id="154" w:author="Unknown Author" w:date="2020-05-16T12:58:24Z">
+      <w:del w:id="155" w:author="Unknown Author" w:date="2020-05-16T12:58:24Z">
         <w:r>
           <w:rPr>
             <w:bCs/>
@@ -4113,8 +4111,8 @@
         </w:rPr>
         <w:t xml:space="preserve">Urs Kleinholdermann </w:t>
       </w:r>
-      <w:bookmarkStart w:id="2" w:name="OLE_LINK111"/>
-      <w:bookmarkStart w:id="3" w:name="OLE_LINK91"/>
+      <w:bookmarkStart w:id="2" w:name="OLE_LINK91"/>
+      <w:bookmarkStart w:id="3" w:name="OLE_LINK111"/>
       <w:bookmarkStart w:id="4" w:name="OLE_LINK71"/>
       <w:bookmarkStart w:id="5" w:name="OLE_LINK101"/>
       <w:bookmarkEnd w:id="2"/>
@@ -4145,10 +4143,10 @@
         </w:rPr>
         <w:t xml:space="preserve">Max Wullstein </w:t>
       </w:r>
-      <w:bookmarkStart w:id="6" w:name="OLE_LINK92"/>
-      <w:bookmarkStart w:id="7" w:name="OLE_LINK102"/>
-      <w:bookmarkStart w:id="8" w:name="OLE_LINK112"/>
-      <w:bookmarkStart w:id="9" w:name="OLE_LINK72"/>
+      <w:bookmarkStart w:id="6" w:name="OLE_LINK72"/>
+      <w:bookmarkStart w:id="7" w:name="OLE_LINK92"/>
+      <w:bookmarkStart w:id="8" w:name="OLE_LINK102"/>
+      <w:bookmarkStart w:id="9" w:name="OLE_LINK112"/>
       <w:bookmarkEnd w:id="6"/>
       <w:bookmarkEnd w:id="7"/>
       <w:bookmarkEnd w:id="8"/>
@@ -4188,10 +4186,10 @@
         </w:rPr>
         <w:t xml:space="preserve"> </w:t>
       </w:r>
-      <w:bookmarkStart w:id="11" w:name="OLE_LINK9"/>
-      <w:bookmarkStart w:id="12" w:name="OLE_LINK10"/>
-      <w:bookmarkStart w:id="13" w:name="OLE_LINK11"/>
-      <w:bookmarkStart w:id="14" w:name="OLE_LINK7"/>
+      <w:bookmarkStart w:id="11" w:name="OLE_LINK7"/>
+      <w:bookmarkStart w:id="12" w:name="OLE_LINK11"/>
+      <w:bookmarkStart w:id="13" w:name="OLE_LINK10"/>
+      <w:bookmarkStart w:id="14" w:name="OLE_LINK9"/>
       <w:r>
         <w:rPr>
           <w:szCs w:val="22"/>
@@ -5158,6 +5156,32 @@
       <w:pPr>
         <w:pStyle w:val="Normal"/>
         <w:spacing w:before="120" w:after="180"/>
+        <w:rPr/>
+      </w:pPr>
+      <w:r>
+        <w:rPr/>
+      </w:r>
+    </w:p>
+    <w:p>
+      <w:pPr>
+        <w:sectPr>
+          <w:type w:val="continuous"/>
+          <w:pgSz w:w="11906" w:h="16838"/>
+          <w:pgMar w:left="1417" w:right="1417" w:header="709" w:top="1417" w:footer="1134" w:bottom="1742" w:gutter="0"/>
+          <w:formProt w:val="false"/>
+          <w:textDirection w:val="lrTb"/>
+          <w:docGrid w:type="default" w:linePitch="360" w:charSpace="0"/>
+        </w:sectPr>
+      </w:pPr>
+    </w:p>
+    <w:p>
+      <w:pPr>
+        <w:pStyle w:val="Normal"/>
+        <w:widowControl/>
+        <w:bidi w:val="0"/>
+        <w:spacing w:lineRule="auto" w:line="480" w:before="120" w:after="180"/>
+        <w:ind w:firstLine="113"/>
+        <w:jc w:val="both"/>
         <w:rPr/>
       </w:pPr>
       <w:r>
@@ -8048,6 +8072,21 @@
       <w:lang w:val="de-DE"/>
     </w:rPr>
   </w:style>
+  <w:style w:type="character" w:styleId="ListLabel94">
+    <w:name w:val="ListLabel 94"/>
+    <w:qFormat/>
+    <w:rPr>
+      <w:rFonts w:cs="Wingdings"/>
+    </w:rPr>
+  </w:style>
+  <w:style w:type="character" w:styleId="ListLabel95">
+    <w:name w:val="ListLabel 95"/>
+    <w:qFormat/>
+    <w:rPr>
+      <w:szCs w:val="22"/>
+      <w:lang w:val="de-DE"/>
+    </w:rPr>
+  </w:style>
   <w:style w:type="paragraph" w:styleId="Heading">
     <w:name w:val="Heading"/>
     <w:basedOn w:val="Normal"/>

</xml_diff>

<commit_message>
updated emg article, updated plot files for emg article
</commit_message>
<xml_diff>
--- a/docs/draft_emg-classifier.v1.2.docx
+++ b/docs/draft_emg-classifier.v1.2.docx
@@ -199,7 +199,7 @@
             </w:tcBorders>
             <w:shd w:fill="auto" w:val="clear"/>
             <w:tcMar>
-              <w:left w:w="43" w:type="dxa"/>
+              <w:left w:w="38" w:type="dxa"/>
             </w:tcMar>
           </w:tcPr>
           <w:p>
@@ -229,7 +229,7 @@
             </w:tcBorders>
             <w:shd w:fill="auto" w:val="clear"/>
             <w:tcMar>
-              <w:left w:w="43" w:type="dxa"/>
+              <w:left w:w="38" w:type="dxa"/>
             </w:tcMar>
           </w:tcPr>
           <w:p>
@@ -289,7 +289,7 @@
             </w:tcBorders>
             <w:shd w:fill="auto" w:val="clear"/>
             <w:tcMar>
-              <w:left w:w="43" w:type="dxa"/>
+              <w:left w:w="38" w:type="dxa"/>
             </w:tcMar>
           </w:tcPr>
           <w:p>
@@ -373,7 +373,7 @@
             </w:tcBorders>
             <w:shd w:fill="auto" w:val="clear"/>
             <w:tcMar>
-              <w:left w:w="43" w:type="dxa"/>
+              <w:left w:w="38" w:type="dxa"/>
             </w:tcMar>
           </w:tcPr>
           <w:p>
@@ -436,9 +436,168 @@
         <w:rPr>
           <w:lang w:val="en-GB"/>
         </w:rPr>
-        <w:t>Parkinsons disease (PD)  is a chronic neurodegenerative disorder affecting XXX% of the population and being responsib</w:t>
-      </w:r>
-      <w:del w:id="0" w:author="Unknown Author" w:date="2020-05-16T00:03:20Z">
+        <w:t>Parkinsons disease (PD)  is a chronic neurodegenerative disorder affecting</w:t>
+      </w:r>
+      <w:ins w:id="0" w:author="Unknown Author" w:date="2020-05-22T14:49:23Z">
+        <w:r>
+          <w:rPr>
+            <w:lang w:val="en-GB"/>
+          </w:rPr>
+          <w:t xml:space="preserve"> </w:t>
+        </w:r>
+      </w:ins>
+      <w:ins w:id="1" w:author="Unknown Author" w:date="2020-05-22T14:49:23Z">
+        <w:r>
+          <w:rPr>
+            <w:rFonts w:ascii="Liberation Serif" w:hAnsi="Liberation Serif"/>
+            <w:b w:val="false"/>
+            <w:bCs w:val="false"/>
+            <w:i w:val="false"/>
+            <w:iCs w:val="false"/>
+            <w:sz w:val="24"/>
+            <w:szCs w:val="24"/>
+            <w:lang w:val="de-DE"/>
+          </w:rPr>
+          <w:t xml:space="preserve">1 % </w:t>
+        </w:r>
+      </w:ins>
+      <w:ins w:id="2" w:author="Unknown Author" w:date="2020-05-22T14:49:23Z">
+        <w:r>
+          <w:rPr>
+            <w:rFonts w:ascii="Liberation Serif" w:hAnsi="Liberation Serif"/>
+            <w:b w:val="false"/>
+            <w:bCs w:val="false"/>
+            <w:i w:val="false"/>
+            <w:iCs w:val="false"/>
+            <w:sz w:val="24"/>
+            <w:szCs w:val="24"/>
+            <w:lang w:val="de-DE"/>
+          </w:rPr>
+          <w:t xml:space="preserve">of the population above </w:t>
+        </w:r>
+      </w:ins>
+      <w:ins w:id="3" w:author="Unknown Author" w:date="2020-05-22T14:49:23Z">
+        <w:r>
+          <w:rPr>
+            <w:rFonts w:ascii="Liberation Serif" w:hAnsi="Liberation Serif"/>
+            <w:b w:val="false"/>
+            <w:bCs w:val="false"/>
+            <w:i w:val="false"/>
+            <w:iCs w:val="false"/>
+            <w:sz w:val="24"/>
+            <w:szCs w:val="24"/>
+            <w:lang w:val="de-DE"/>
+          </w:rPr>
+          <w:t>6</w:t>
+        </w:r>
+      </w:ins>
+      <w:ins w:id="4" w:author="Unknown Author" w:date="2020-05-22T14:49:23Z">
+        <w:r>
+          <w:rPr>
+            <w:rFonts w:ascii="Liberation Serif" w:hAnsi="Liberation Serif"/>
+            <w:b w:val="false"/>
+            <w:bCs w:val="false"/>
+            <w:i w:val="false"/>
+            <w:iCs w:val="false"/>
+            <w:sz w:val="24"/>
+            <w:szCs w:val="24"/>
+            <w:lang w:val="de-DE"/>
+          </w:rPr>
+          <w:t>0</w:t>
+        </w:r>
+      </w:ins>
+      <w:ins w:id="5" w:author="Unknown Author" w:date="2020-05-22T14:49:23Z">
+        <w:r>
+          <w:rPr>
+            <w:rFonts w:ascii="Liberation Serif" w:hAnsi="Liberation Serif"/>
+            <w:b w:val="false"/>
+            <w:bCs w:val="false"/>
+            <w:i w:val="false"/>
+            <w:iCs w:val="false"/>
+            <w:sz w:val="24"/>
+            <w:szCs w:val="24"/>
+            <w:lang w:val="de-DE"/>
+          </w:rPr>
+          <w:t xml:space="preserve"> </w:t>
+        </w:r>
+      </w:ins>
+      <w:ins w:id="6" w:author="Unknown Author" w:date="2020-05-22T14:49:23Z">
+        <w:r>
+          <w:rPr>
+            <w:rFonts w:ascii="Liberation Serif" w:hAnsi="Liberation Serif"/>
+            <w:b w:val="false"/>
+            <w:bCs w:val="false"/>
+            <w:i w:val="false"/>
+            <w:iCs w:val="false"/>
+            <w:sz w:val="24"/>
+            <w:szCs w:val="24"/>
+            <w:lang w:val="de-DE"/>
+          </w:rPr>
+          <w:t>years of age (Tysnes et al. 2017)</w:t>
+        </w:r>
+      </w:ins>
+      <w:del w:id="7" w:author="Unknown Author" w:date="2020-05-22T14:50:24Z">
+        <w:r>
+          <w:rPr>
+            <w:rFonts w:ascii="Liberation Serif" w:hAnsi="Liberation Serif"/>
+            <w:b w:val="false"/>
+            <w:bCs w:val="false"/>
+            <w:i w:val="false"/>
+            <w:iCs w:val="false"/>
+            <w:sz w:val="24"/>
+            <w:szCs w:val="24"/>
+            <w:lang w:val="en-GB"/>
+          </w:rPr>
+          <w:delText xml:space="preserve"> XXX%</w:delText>
+        </w:r>
+      </w:del>
+      <w:ins w:id="8" w:author="Unknown Author" w:date="2020-05-22T14:50:34Z">
+        <w:r>
+          <w:rPr>
+            <w:lang w:val="en-GB"/>
+          </w:rPr>
+          <w:t xml:space="preserve">. </w:t>
+        </w:r>
+      </w:ins>
+      <w:r>
+        <w:rPr>
+          <w:lang w:val="en-GB"/>
+        </w:rPr>
+        <w:t xml:space="preserve"> </w:t>
+      </w:r>
+      <w:del w:id="9" w:author="Unknown Author" w:date="2020-05-22T14:56:28Z">
+        <w:r>
+          <w:rPr>
+            <w:lang w:val="en-GB"/>
+          </w:rPr>
+          <w:delText xml:space="preserve">of the population and being </w:delText>
+        </w:r>
+      </w:del>
+      <w:ins w:id="10" w:author="Unknown Author" w:date="2020-05-22T14:56:28Z">
+        <w:r>
+          <w:rPr>
+            <w:lang w:val="en-GB"/>
+          </w:rPr>
+          <w:t xml:space="preserve">It’s </w:t>
+        </w:r>
+      </w:ins>
+      <w:ins w:id="11" w:author="Unknown Author" w:date="2020-05-22T15:13:15Z">
+        <w:r>
+          <w:rPr>
+            <w:lang w:val="en-GB"/>
+          </w:rPr>
+          <w:t xml:space="preserve">annual costs exceeded $14.4 billion in the US in 2010 already (Kowal et al. 2013). </w:t>
+        </w:r>
+      </w:ins>
+      <w:del w:id="12" w:author="Unknown Author" w:date="2020-05-22T15:13:45Z">
+        <w:r>
+          <w:rPr>
+            <w:lang w:val="en-GB"/>
+          </w:rPr>
+          <w:delText>responsib</w:delText>
+        </w:r>
+      </w:del>
+      <w:del w:id="13" w:author="Unknown Author" w:date="2020-05-16T00:03:20Z">
         <w:r>
           <w:rPr>
             <w:lang w:val="en-GB"/>
@@ -446,27 +605,21 @@
           <w:delText>e</w:delText>
         </w:r>
       </w:del>
-      <w:r>
-        <w:rPr>
-          <w:lang w:val="en-GB"/>
-        </w:rPr>
-        <w:t>l</w:t>
-      </w:r>
-      <w:ins w:id="1" w:author="Unknown Author" w:date="2020-05-16T00:03:21Z">
-        <w:r>
-          <w:rPr>
-            <w:lang w:val="en-GB"/>
-          </w:rPr>
-          <w:t>e</w:t>
-        </w:r>
-      </w:ins>
-      <w:r>
-        <w:rPr>
-          <w:lang w:val="en-GB"/>
-        </w:rPr>
-        <w:t xml:space="preserve"> for XXX% of total costs spent in the healthcare system. Symptom fluctuation and dependency on expert evaluation makes tracking the disease course and therapeutic effects challenging. Using shallow learning techniques and surface EMG we present a simple, cheap and unobstrusive method for the assessment of motor symptoms in PD. Our method shows </w:t>
-      </w:r>
-      <w:del w:id="2" w:author="Unknown Author" w:date="2020-05-16T00:03:47Z">
+      <w:del w:id="14" w:author="Unknown Author" w:date="2020-05-22T15:13:45Z">
+        <w:r>
+          <w:rPr>
+            <w:lang w:val="en-GB"/>
+          </w:rPr>
+          <w:delText xml:space="preserve">l for XXX% of total costs spent in the healthcare system. </w:delText>
+        </w:r>
+      </w:del>
+      <w:r>
+        <w:rPr>
+          <w:lang w:val="en-GB"/>
+        </w:rPr>
+        <w:t xml:space="preserve">Symptom fluctuation and dependency on expert evaluation makes tracking the disease course and therapeutic effects challenging. Using shallow learning techniques and surface EMG we present a simple, cheap and unobstrusive method for the assessment of motor symptoms in PD. Our method shows </w:t>
+      </w:r>
+      <w:del w:id="15" w:author="Unknown Author" w:date="2020-05-16T00:03:47Z">
         <w:r>
           <w:rPr>
             <w:lang w:val="en-GB"/>
@@ -474,7 +627,7 @@
           <w:delText xml:space="preserve">very high </w:delText>
         </w:r>
       </w:del>
-      <w:ins w:id="3" w:author="Unknown Author" w:date="2020-05-16T00:05:26Z">
+      <w:ins w:id="16" w:author="Unknown Author" w:date="2020-05-16T00:05:26Z">
         <w:r>
           <w:rPr>
             <w:lang w:val="en-GB"/>
@@ -488,7 +641,7 @@
         </w:rPr>
         <w:t>correlation</w:t>
       </w:r>
-      <w:del w:id="4" w:author="Unknown Author" w:date="2020-05-16T00:05:31Z">
+      <w:del w:id="17" w:author="Unknown Author" w:date="2020-05-16T00:05:31Z">
         <w:r>
           <w:rPr>
             <w:lang w:val="en-GB"/>
@@ -500,7 +653,21 @@
         <w:rPr>
           <w:lang w:val="en-GB"/>
         </w:rPr>
-        <w:t xml:space="preserve"> with the UPDRS assessment, the current gold standard. In contrast to the UPDRS it does not depend on expert evaluation and thus is easily applicable anytime at point of care.</w:t>
+        <w:t xml:space="preserve"> with the </w:t>
+      </w:r>
+      <w:ins w:id="18" w:author="Unknown Author" w:date="2020-05-22T15:14:16Z">
+        <w:r>
+          <w:rPr>
+            <w:lang w:val="en-GB"/>
+          </w:rPr>
+          <w:t xml:space="preserve">motor part of the </w:t>
+        </w:r>
+      </w:ins>
+      <w:r>
+        <w:rPr>
+          <w:lang w:val="en-GB"/>
+        </w:rPr>
+        <w:t>UPDRS assessment, the current gold standard. In contrast to the UPDRS it does not depend on expert evaluation and thus is easily applicable anytime at point of care.</w:t>
       </w:r>
     </w:p>
     <w:p>
@@ -730,7 +897,7 @@
         </w:rPr>
         <w:t xml:space="preserve">) A pronounced asymmetry, relatively slow progress and response to dopaminergic medication indicate idiopathic Parkinson's syndrome  while lack of any of these </w:t>
       </w:r>
-      <w:ins w:id="5" w:author="Unknown Author" w:date="2020-05-16T00:07:00Z">
+      <w:ins w:id="19" w:author="Unknown Author" w:date="2020-05-16T00:07:00Z">
         <w:r>
           <w:rPr>
             <w:lang w:val="en-GB"/>
@@ -744,7 +911,7 @@
         </w:rPr>
         <w:t>suggest</w:t>
       </w:r>
-      <w:ins w:id="6" w:author="Unknown Author" w:date="2020-05-16T00:07:02Z">
+      <w:ins w:id="20" w:author="Unknown Author" w:date="2020-05-16T00:07:02Z">
         <w:r>
           <w:rPr>
             <w:lang w:val="en-GB"/>
@@ -854,7 +1021,7 @@
         </w:rPr>
         <w:t>The severity of PD is usually quantified with the Unified Parkinson's Disease Rating Scale (UPDRS</w:t>
       </w:r>
-      <w:del w:id="7" w:author="Unknown Author" w:date="2020-05-16T00:59:28Z">
+      <w:del w:id="21" w:author="Unknown Author" w:date="2020-05-16T00:59:28Z">
         <w:r>
           <w:rPr>
             <w:lang w:val="en-GB"/>
@@ -862,7 +1029,7 @@
           <w:delText xml:space="preserve">, </w:delText>
         </w:r>
       </w:del>
-      <w:del w:id="8" w:author="Unknown Author" w:date="2020-05-16T00:59:28Z">
+      <w:del w:id="22" w:author="Unknown Author" w:date="2020-05-16T00:59:28Z">
         <w:r>
           <w:rPr>
             <w:highlight w:val="yellow"/>
@@ -877,7 +1044,7 @@
         </w:rPr>
         <w:t>)</w:t>
       </w:r>
-      <w:ins w:id="9" w:author="Unknown Author" w:date="2020-05-16T00:58:24Z">
+      <w:ins w:id="23" w:author="Unknown Author" w:date="2020-05-16T00:58:24Z">
         <w:r>
           <w:rPr>
             <w:lang w:val="en-GB"/>
@@ -891,7 +1058,7 @@
         </w:rPr>
         <w:t xml:space="preserve">. Yet its application only provides a snapshot of the symptoms and may thus  be insufficient and misleading, especially for patients suffering from fluctuations. Besides, the assessment is resource-intensive and </w:t>
       </w:r>
-      <w:ins w:id="10" w:author="Unknown Author" w:date="2020-05-16T00:19:59Z">
+      <w:ins w:id="24" w:author="Unknown Author" w:date="2020-05-16T00:19:59Z">
         <w:r>
           <w:rPr>
             <w:lang w:val="en-GB"/>
@@ -899,7 +1066,7 @@
           <w:t>gu</w:t>
         </w:r>
       </w:ins>
-      <w:ins w:id="11" w:author="Unknown Author" w:date="2020-05-16T00:20:00Z">
+      <w:ins w:id="25" w:author="Unknown Author" w:date="2020-05-16T00:20:00Z">
         <w:r>
           <w:rPr>
             <w:lang w:val="en-GB"/>
@@ -913,7 +1080,7 @@
         </w:rPr>
         <w:t>interrater</w:t>
       </w:r>
-      <w:del w:id="12" w:author="Unknown Author" w:date="2020-05-16T00:20:14Z">
+      <w:del w:id="26" w:author="Unknown Author" w:date="2020-05-16T00:20:14Z">
         <w:r>
           <w:rPr>
             <w:lang w:val="en-GB"/>
@@ -927,7 +1094,7 @@
         </w:rPr>
         <w:t>-reliability</w:t>
       </w:r>
-      <w:ins w:id="13" w:author="Unknown Author" w:date="2020-05-16T00:20:26Z">
+      <w:ins w:id="27" w:author="Unknown Author" w:date="2020-05-16T00:20:26Z">
         <w:r>
           <w:rPr>
             <w:lang w:val="en-GB"/>
@@ -935,7 +1102,7 @@
           <w:t xml:space="preserve"> </w:t>
         </w:r>
       </w:ins>
-      <w:del w:id="14" w:author="Unknown Author" w:date="2020-05-16T00:20:21Z">
+      <w:del w:id="28" w:author="Unknown Author" w:date="2020-05-16T00:20:21Z">
         <w:r>
           <w:rPr>
             <w:lang w:val="en-GB"/>
@@ -947,7 +1114,7 @@
         <w:rPr/>
         <w:commentReference w:id="1"/>
       </w:r>
-      <w:del w:id="15" w:author="Unknown Author" w:date="2020-05-16T00:20:21Z">
+      <w:del w:id="29" w:author="Unknown Author" w:date="2020-05-16T00:20:21Z">
         <w:r>
           <w:rPr>
             <w:lang w:val="en-GB"/>
@@ -968,7 +1135,7 @@
         </w:rPr>
         <w:t>Goetz et al. 200</w:t>
       </w:r>
-      <w:ins w:id="16" w:author="Unknown Author" w:date="2020-05-16T00:59:08Z">
+      <w:ins w:id="30" w:author="Unknown Author" w:date="2020-05-16T00:59:08Z">
         <w:r>
           <w:rPr>
             <w:highlight w:val="yellow"/>
@@ -977,7 +1144,7 @@
           <w:t>4</w:t>
         </w:r>
       </w:ins>
-      <w:del w:id="17" w:author="Unknown Author" w:date="2020-05-16T00:59:08Z">
+      <w:del w:id="31" w:author="Unknown Author" w:date="2020-05-16T00:59:08Z">
         <w:r>
           <w:rPr>
             <w:highlight w:val="yellow"/>
@@ -1002,7 +1169,7 @@
         </w:rPr>
         <w:t xml:space="preserve">, allow </w:t>
       </w:r>
-      <w:ins w:id="18" w:author="Unknown Author" w:date="2020-05-16T00:20:37Z">
+      <w:ins w:id="32" w:author="Unknown Author" w:date="2020-05-16T00:20:37Z">
         <w:r>
           <w:rPr>
             <w:lang w:val="en-GB"/>
@@ -1016,7 +1183,7 @@
         </w:rPr>
         <w:t xml:space="preserve">quick and regular assessments at low expenses but at the cost of subjective assessments </w:t>
       </w:r>
-      <w:ins w:id="19" w:author="Unknown Author" w:date="2020-05-16T00:21:00Z">
+      <w:ins w:id="33" w:author="Unknown Author" w:date="2020-05-16T00:21:00Z">
         <w:r>
           <w:rPr>
             <w:lang w:val="en-GB"/>
@@ -1024,7 +1191,7 @@
           <w:t xml:space="preserve">and the problem of </w:t>
         </w:r>
       </w:ins>
-      <w:del w:id="20" w:author="Unknown Author" w:date="2020-05-16T00:21:05Z">
+      <w:del w:id="34" w:author="Unknown Author" w:date="2020-05-16T00:21:05Z">
         <w:r>
           <w:rPr>
             <w:lang w:val="en-GB"/>
@@ -1032,7 +1199,7 @@
           <w:delText xml:space="preserve">due to the </w:delText>
         </w:r>
       </w:del>
-      <w:ins w:id="21" w:author="Unknown Author" w:date="2020-05-16T00:21:06Z">
+      <w:ins w:id="35" w:author="Unknown Author" w:date="2020-05-16T00:21:06Z">
         <w:r>
           <w:rPr>
             <w:lang w:val="en-GB"/>
@@ -1083,9 +1250,23 @@
         <w:rPr>
           <w:lang w:val="en-GB"/>
         </w:rPr>
-        <w:t xml:space="preserve">). In the remaining article, we present an approach to measure PD-patients’ changes in motor disability via wireless surface EMGs (sEMG) after levodopa intake. We postulate that prediction of UPDRS </w:t>
-      </w:r>
-      <w:del w:id="22" w:author="Unknown Author" w:date="2020-05-16T00:52:08Z">
+        <w:t xml:space="preserve">). In the remaining article, we present an approach to measure PD-patients’ changes in motor disability via wireless surface EMGs (sEMG) after levodopa intake. We postulate that prediction of </w:t>
+      </w:r>
+      <w:ins w:id="36" w:author="Unknown Author" w:date="2020-05-22T15:15:44Z">
+        <w:r>
+          <w:rPr>
+            <w:lang w:val="en-GB"/>
+          </w:rPr>
+          <w:t>m</w:t>
+        </w:r>
+      </w:ins>
+      <w:r>
+        <w:rPr>
+          <w:lang w:val="en-GB"/>
+        </w:rPr>
+        <w:t xml:space="preserve">UPDRS </w:t>
+      </w:r>
+      <w:del w:id="37" w:author="Unknown Author" w:date="2020-05-16T00:52:08Z">
         <w:r>
           <w:rPr>
             <w:lang w:val="en-GB"/>
@@ -1093,7 +1274,7 @@
           <w:delText>changes</w:delText>
         </w:r>
       </w:del>
-      <w:ins w:id="23" w:author="Unknown Author" w:date="2020-05-16T00:52:08Z">
+      <w:ins w:id="38" w:author="Unknown Author" w:date="2020-05-16T00:52:08Z">
         <w:r>
           <w:rPr>
             <w:lang w:val="en-GB"/>
@@ -1107,7 +1288,7 @@
         </w:rPr>
         <w:t xml:space="preserve"> and therefore easily applicable monitoring of motor affection and therapeutic effects is possible using sEMG. For this purpose</w:t>
       </w:r>
-      <w:del w:id="24" w:author="Unknown Author" w:date="2020-05-16T00:55:58Z">
+      <w:del w:id="39" w:author="Unknown Author" w:date="2020-05-16T00:55:58Z">
         <w:r>
           <w:rPr>
             <w:lang w:val="en-GB"/>
@@ -1115,7 +1296,7 @@
           <w:delText xml:space="preserve">, 40 </w:delText>
         </w:r>
       </w:del>
-      <w:ins w:id="25" w:author="Unknown Author" w:date="2020-05-16T00:55:58Z">
+      <w:ins w:id="40" w:author="Unknown Author" w:date="2020-05-16T00:55:58Z">
         <w:r>
           <w:rPr>
             <w:lang w:val="en-GB"/>
@@ -1123,13 +1304,21 @@
           <w:t xml:space="preserve"> </w:t>
         </w:r>
       </w:ins>
+      <w:ins w:id="41" w:author="Unknown Author" w:date="2020-05-22T15:15:54Z">
+        <w:r>
+          <w:rPr>
+            <w:lang w:val="en-GB"/>
+          </w:rPr>
+          <w:t xml:space="preserve">47 </w:t>
+        </w:r>
+      </w:ins>
       <w:r>
         <w:rPr>
           <w:lang w:val="en-GB"/>
         </w:rPr>
         <w:t xml:space="preserve">PD-patients were recorded in the OFF- and ON-condition during a tapping task. Different regression models were applied and then tested for the ability to predict clinical changes in motor symptoms. </w:t>
       </w:r>
-      <w:del w:id="26" w:author="Unknown Author" w:date="2020-05-16T00:59:54Z">
+      <w:del w:id="42" w:author="Unknown Author" w:date="2020-05-16T00:59:54Z">
         <w:r>
           <w:rPr>
             <w:lang w:val="en-GB"/>
@@ -1211,7 +1400,7 @@
         </w:rPr>
         <w:t>In total, 4</w:t>
       </w:r>
-      <w:ins w:id="27" w:author="Unknown Author" w:date="2020-05-16T01:00:13Z">
+      <w:ins w:id="43" w:author="Unknown Author" w:date="2020-05-16T01:00:13Z">
         <w:r>
           <w:rPr>
             <w:lang w:val="en-GB"/>
@@ -1219,7 +1408,7 @@
           <w:t>7</w:t>
         </w:r>
       </w:ins>
-      <w:del w:id="28" w:author="Unknown Author" w:date="2020-05-16T01:00:12Z">
+      <w:del w:id="44" w:author="Unknown Author" w:date="2020-05-16T01:00:12Z">
         <w:r>
           <w:rPr>
             <w:lang w:val="en-GB"/>
@@ -1246,7 +1435,7 @@
         </w:rPr>
         <w:t>) were recruited from in- and outpatient services of a tertiary care hospital.</w:t>
       </w:r>
-      <w:ins w:id="29" w:author="Unknown Author" w:date="2020-05-16T01:02:24Z">
+      <w:ins w:id="45" w:author="Unknown Author" w:date="2020-05-16T01:02:24Z">
         <w:r>
           <w:rPr>
             <w:lang w:val="en-GB"/>
@@ -1254,7 +1443,7 @@
           <w:t xml:space="preserve"> One patient was excluded from the analysis due to ? </w:t>
         </w:r>
       </w:ins>
-      <w:ins w:id="30" w:author="Unknown Author" w:date="2020-05-16T01:03:05Z">
+      <w:ins w:id="46" w:author="Unknown Author" w:date="2020-05-16T01:03:05Z">
         <w:r>
           <w:rPr>
             <w:lang w:val="en-GB"/>
@@ -1266,7 +1455,7 @@
         <w:rPr/>
         <w:commentReference w:id="3"/>
       </w:r>
-      <w:ins w:id="31" w:author="Unknown Author" w:date="2020-05-16T01:03:05Z">
+      <w:ins w:id="47" w:author="Unknown Author" w:date="2020-05-16T01:03:05Z">
         <w:r>
           <w:rPr>
             <w:lang w:val="en-GB"/>
@@ -1301,7 +1490,7 @@
           <w:lang w:val="en-GB"/>
         </w:rPr>
       </w:pPr>
-      <w:del w:id="32" w:author="Unknown Author" w:date="2020-05-16T01:01:34Z">
+      <w:del w:id="48" w:author="Unknown Author" w:date="2020-05-16T01:01:34Z">
         <w:r>
           <w:rPr>
             <w:lang w:val="en-GB"/>
@@ -1341,7 +1530,21 @@
         <w:rPr>
           <w:lang w:val="en-GB"/>
         </w:rPr>
-        <w:t xml:space="preserve">secs following the </w:t>
+        <w:t>secs</w:t>
+      </w:r>
+      <w:ins w:id="49" w:author="Unknown Author" w:date="2020-05-22T15:16:46Z">
+        <w:r>
+          <w:rPr>
+            <w:lang w:val="en-GB"/>
+          </w:rPr>
+          <w:commentReference w:id="4"/>
+        </w:r>
+      </w:ins>
+      <w:r>
+        <w:rPr>
+          <w:lang w:val="en-GB"/>
+        </w:rPr>
+        <w:t xml:space="preserve"> following the </w:t>
       </w:r>
       <w:r>
         <w:rPr>
@@ -1363,7 +1566,7 @@
         </w:rPr>
         <w:t xml:space="preserve">All data was recorded by using a commercially available armband (Myo Gesture armband, Thalmic Myo Labs), which records eight concentrically arranged sEMGs along with kinetographic data. For this study only the sEMG was analysed. </w:t>
       </w:r>
-      <w:ins w:id="33" w:author="Unknown Author" w:date="2020-05-16T01:53:40Z">
+      <w:ins w:id="50" w:author="Unknown Author" w:date="2020-05-16T01:53:40Z">
         <w:r>
           <w:rPr>
             <w:bCs/>
@@ -1421,7 +1624,37 @@
         <w:rPr>
           <w:lang w:val="en-GB"/>
         </w:rPr>
-        <w:t>Data was extracted and cut into epochs of 8 secs. Thereafter, visual inspection ensured that no artifacts were present and that activity corresponded to the tapping task. Consequently, data was high-pass filtered with a cutoff frequency of 10 Hz (Butterworth filter of 3</w:t>
+        <w:t>Data was extracted and cut into epochs of</w:t>
+      </w:r>
+      <w:ins w:id="51" w:author="Unknown Author" w:date="2020-05-22T15:17:40Z">
+        <w:r>
+          <w:rPr>
+            <w:lang w:val="en-GB"/>
+          </w:rPr>
+          <w:t xml:space="preserve"> </w:t>
+        </w:r>
+      </w:ins>
+      <w:ins w:id="52" w:author="Unknown Author" w:date="2020-05-22T15:17:40Z">
+        <w:r>
+          <w:rPr>
+            <w:lang w:val="en-GB"/>
+          </w:rPr>
+          <w:t>7</w:t>
+        </w:r>
+      </w:ins>
+      <w:del w:id="53" w:author="Unknown Author" w:date="2020-05-22T15:17:40Z">
+        <w:r>
+          <w:rPr>
+            <w:lang w:val="en-GB"/>
+          </w:rPr>
+          <w:delText xml:space="preserve"> 8</w:delText>
+        </w:r>
+      </w:del>
+      <w:r>
+        <w:rPr>
+          <w:lang w:val="en-GB"/>
+        </w:rPr>
+        <w:t> secs. Thereafter, visual inspection ensured that no artifacts were present and that activity corresponded to the tapping task. Consequently, data was high-pass filtered with a cutoff frequency of 10 Hz (Butterworth filter of 3</w:t>
       </w:r>
       <w:r>
         <w:rPr>
@@ -1436,7 +1669,7 @@
         </w:rPr>
         <w:t xml:space="preserve"> order) and an adaptive notch-filter at 50 Hz to reduce main grid interference. From preprocessed sEMG signals (see below), data features were extracted. A moving window of 100 samples (~500 ms) and steps of 250 ms was used during the above calculations. All </w:t>
       </w:r>
-      <w:ins w:id="34" w:author="Unknown Author" w:date="2020-05-16T01:05:40Z">
+      <w:ins w:id="54" w:author="Unknown Author" w:date="2020-05-16T01:05:40Z">
         <w:r>
           <w:rPr>
             <w:lang w:val="en-GB"/>
@@ -1463,7 +1696,7 @@
         <w:pStyle w:val="Heading3"/>
         <w:rPr/>
       </w:pPr>
-      <w:ins w:id="35" w:author="Unknown Author" w:date="2020-05-16T01:07:54Z">
+      <w:ins w:id="55" w:author="Unknown Author" w:date="2020-05-16T01:07:54Z">
         <w:r>
           <w:rPr>
             <w:lang w:val="en-GB"/>
@@ -1471,7 +1704,7 @@
           <w:t>EMG f</w:t>
         </w:r>
       </w:ins>
-      <w:del w:id="36" w:author="Unknown Author" w:date="2020-05-16T01:07:56Z">
+      <w:del w:id="56" w:author="Unknown Author" w:date="2020-05-16T01:07:56Z">
         <w:r>
           <w:rPr>
             <w:lang w:val="en-GB"/>
@@ -1485,7 +1718,7 @@
         </w:rPr>
         <w:t xml:space="preserve">eature sets </w:t>
       </w:r>
-      <w:del w:id="37" w:author="Unknown Author" w:date="2020-05-16T01:08:01Z">
+      <w:del w:id="57" w:author="Unknown Author" w:date="2020-05-16T01:08:01Z">
         <w:r>
           <w:rPr>
             <w:lang w:val="en-GB"/>
@@ -1604,7 +1837,7 @@
           <w:lang w:val="en-GB"/>
         </w:rPr>
       </w:pPr>
-      <w:del w:id="38" w:author="Unknown Author" w:date="2020-05-16T01:07:23Z">
+      <w:del w:id="58" w:author="Unknown Author" w:date="2020-05-16T01:07:23Z">
         <w:r>
           <w:rPr>
             <w:lang w:val="en-GB"/>
@@ -1618,7 +1851,7 @@
         <w:pStyle w:val="Normal"/>
         <w:rPr/>
       </w:pPr>
-      <w:ins w:id="39" w:author="Unknown Author" w:date="2020-05-16T01:17:46Z">
+      <w:ins w:id="59" w:author="Unknown Author" w:date="2020-05-16T01:17:46Z">
         <w:r>
           <w:rPr>
             <w:lang w:val="en-GB"/>
@@ -1626,7 +1859,7 @@
           <w:t>Updrs prediction</w:t>
         </w:r>
       </w:ins>
-      <w:del w:id="40" w:author="Unknown Author" w:date="2020-05-16T01:17:54Z">
+      <w:del w:id="60" w:author="Unknown Author" w:date="2020-05-16T01:17:54Z">
         <w:r>
           <w:rPr>
             <w:lang w:val="en-GB"/>
@@ -1648,7 +1881,7 @@
         </w:rPr>
         <w:t xml:space="preserve">The main goal of this study was the </w:t>
       </w:r>
-      <w:ins w:id="41" w:author="Unknown Author" w:date="2020-05-16T01:18:45Z">
+      <w:ins w:id="61" w:author="Unknown Author" w:date="2020-05-16T01:18:45Z">
         <w:r>
           <w:rPr>
             <w:lang w:val="en-GB"/>
@@ -1656,7 +1889,7 @@
           <w:t>prediction of mUPDRS values using sEMG fe</w:t>
         </w:r>
       </w:ins>
-      <w:ins w:id="42" w:author="Unknown Author" w:date="2020-05-16T01:19:00Z">
+      <w:ins w:id="62" w:author="Unknown Author" w:date="2020-05-16T01:19:00Z">
         <w:r>
           <w:rPr>
             <w:lang w:val="en-GB"/>
@@ -1664,7 +1897,7 @@
           <w:t xml:space="preserve">atures and shallow machine learning techniques. </w:t>
         </w:r>
       </w:ins>
-      <w:del w:id="43" w:author="Unknown Author" w:date="2020-05-16T01:19:28Z">
+      <w:del w:id="63" w:author="Unknown Author" w:date="2020-05-16T01:19:28Z">
         <w:r>
           <w:rPr>
             <w:lang w:val="en-GB"/>
@@ -1672,7 +1905,7 @@
           <w:delText>regression of changes between ON- and OFF in the UPDRS on changes in the extracted features. D</w:delText>
         </w:r>
       </w:del>
-      <w:ins w:id="44" w:author="Unknown Author" w:date="2020-05-16T01:19:31Z">
+      <w:ins w:id="64" w:author="Unknown Author" w:date="2020-05-16T01:19:31Z">
         <w:r>
           <w:rPr>
             <w:lang w:val="en-GB"/>
@@ -1686,7 +1919,7 @@
         </w:rPr>
         <w:t xml:space="preserve">ifferent </w:t>
       </w:r>
-      <w:ins w:id="45" w:author="Unknown Author" w:date="2020-05-16T01:19:56Z">
+      <w:ins w:id="65" w:author="Unknown Author" w:date="2020-05-16T01:19:56Z">
         <w:r>
           <w:rPr>
             <w:lang w:val="en-GB"/>
@@ -1694,7 +1927,7 @@
           <w:t>learning algorith</w:t>
         </w:r>
       </w:ins>
-      <w:ins w:id="46" w:author="Unknown Author" w:date="2020-05-16T01:20:00Z">
+      <w:ins w:id="66" w:author="Unknown Author" w:date="2020-05-16T01:20:00Z">
         <w:r>
           <w:rPr>
             <w:lang w:val="en-GB"/>
@@ -1702,7 +1935,7 @@
           <w:t xml:space="preserve">ms </w:t>
         </w:r>
       </w:ins>
-      <w:del w:id="47" w:author="Unknown Author" w:date="2020-05-16T01:20:03Z">
+      <w:del w:id="67" w:author="Unknown Author" w:date="2020-05-16T01:20:03Z">
         <w:r>
           <w:rPr>
             <w:lang w:val="en-GB"/>
@@ -1716,7 +1949,7 @@
         </w:rPr>
         <w:t xml:space="preserve">were compared: a) linear regression, b) </w:t>
       </w:r>
-      <w:del w:id="48" w:author="Unknown Author" w:date="2020-05-16T01:15:19Z">
+      <w:del w:id="68" w:author="Unknown Author" w:date="2020-05-16T01:15:19Z">
         <w:r>
           <w:rPr>
             <w:lang w:val="en-GB"/>
@@ -1724,7 +1957,7 @@
           <w:delText>Lasso Regression</w:delText>
         </w:r>
       </w:del>
-      <w:ins w:id="49" w:author="Unknown Author" w:date="2020-05-16T01:15:19Z">
+      <w:ins w:id="69" w:author="Unknown Author" w:date="2020-05-16T01:15:19Z">
         <w:r>
           <w:rPr>
             <w:lang w:val="en-GB"/>
@@ -1732,7 +1965,7 @@
           <w:t xml:space="preserve">random forest </w:t>
         </w:r>
       </w:ins>
-      <w:ins w:id="50" w:author="Unknown Author" w:date="2020-05-16T01:20:26Z">
+      <w:ins w:id="70" w:author="Unknown Author" w:date="2020-05-16T01:20:26Z">
         <w:r>
           <w:rPr>
             <w:lang w:val="en-GB"/>
@@ -1746,7 +1979,7 @@
         </w:rPr>
         <w:t xml:space="preserve">, c) </w:t>
       </w:r>
-      <w:ins w:id="51" w:author="Unknown Author" w:date="2020-05-16T01:15:30Z">
+      <w:ins w:id="71" w:author="Unknown Author" w:date="2020-05-16T01:15:30Z">
         <w:r>
           <w:rPr>
             <w:lang w:val="en-GB"/>
@@ -1754,7 +1987,7 @@
           <w:t>s</w:t>
         </w:r>
       </w:ins>
-      <w:del w:id="52" w:author="Unknown Author" w:date="2020-05-16T01:15:30Z">
+      <w:del w:id="72" w:author="Unknown Author" w:date="2020-05-16T01:15:30Z">
         <w:r>
           <w:rPr>
             <w:lang w:val="en-GB"/>
@@ -1766,9 +1999,31 @@
         <w:rPr>
           <w:lang w:val="en-GB"/>
         </w:rPr>
-        <w:t xml:space="preserve">upport vector machine regression (SVR) </w:t>
-      </w:r>
-      <w:del w:id="53" w:author="Unknown Author" w:date="2020-05-16T01:15:41Z">
+        <w:t>upport vector machine regression</w:t>
+      </w:r>
+      <w:ins w:id="73" w:author="Unknown Author" w:date="2020-05-22T15:18:44Z">
+        <w:r>
+          <w:rPr>
+            <w:lang w:val="en-GB"/>
+          </w:rPr>
+          <w:t xml:space="preserve"> </w:t>
+        </w:r>
+      </w:ins>
+      <w:del w:id="74" w:author="Unknown Author" w:date="2020-05-22T15:18:42Z">
+        <w:r>
+          <w:rPr>
+            <w:lang w:val="en-GB"/>
+          </w:rPr>
+          <w:delText xml:space="preserve"> (SVR)</w:delText>
+        </w:r>
+      </w:del>
+      <w:r>
+        <w:rPr>
+          <w:lang w:val="en-GB"/>
+        </w:rPr>
+        <w:t xml:space="preserve"> </w:t>
+      </w:r>
+      <w:del w:id="75" w:author="Unknown Author" w:date="2020-05-16T01:15:41Z">
         <w:r>
           <w:rPr>
             <w:lang w:val="en-GB"/>
@@ -1782,7 +2037,7 @@
         </w:rPr>
         <w:t xml:space="preserve">with a polynomial kernel function and k-nearest </w:t>
       </w:r>
-      <w:ins w:id="54" w:author="Unknown Author" w:date="2020-05-16T01:20:53Z">
+      <w:ins w:id="76" w:author="Unknown Author" w:date="2020-05-16T01:20:53Z">
         <w:r>
           <w:rPr>
             <w:lang w:val="en-GB"/>
@@ -1790,7 +2045,7 @@
           <w:t>n</w:t>
         </w:r>
       </w:ins>
-      <w:del w:id="55" w:author="Unknown Author" w:date="2020-05-16T01:20:53Z">
+      <w:del w:id="77" w:author="Unknown Author" w:date="2020-05-16T01:20:53Z">
         <w:r>
           <w:rPr>
             <w:lang w:val="en-GB"/>
@@ -1804,7 +2059,7 @@
         </w:rPr>
         <w:t xml:space="preserve">eighbours </w:t>
       </w:r>
-      <w:del w:id="56" w:author="Unknown Author" w:date="2020-05-16T01:20:44Z">
+      <w:del w:id="78" w:author="Unknown Author" w:date="2020-05-16T01:20:44Z">
         <w:r>
           <w:rPr>
             <w:lang w:val="en-GB"/>
@@ -1812,7 +2067,7 @@
           <w:delText xml:space="preserve">Algorithm </w:delText>
         </w:r>
       </w:del>
-      <w:ins w:id="57" w:author="Unknown Author" w:date="2020-05-16T01:20:44Z">
+      <w:ins w:id="79" w:author="Unknown Author" w:date="2020-05-16T01:20:44Z">
         <w:r>
           <w:rPr>
             <w:lang w:val="en-GB"/>
@@ -1820,13 +2075,21 @@
           <w:t xml:space="preserve">regression </w:t>
         </w:r>
       </w:ins>
-      <w:r>
-        <w:rPr>
-          <w:lang w:val="en-GB"/>
-        </w:rPr>
-        <w:t xml:space="preserve">(kNN). </w:t>
-      </w:r>
-      <w:ins w:id="58" w:author="Unknown Author" w:date="2020-05-16T01:47:32Z">
+      <w:del w:id="80" w:author="Unknown Author" w:date="2020-05-22T15:19:02Z">
+        <w:r>
+          <w:rPr>
+            <w:lang w:val="en-GB"/>
+          </w:rPr>
+          <w:delText>(kNN)</w:delText>
+        </w:r>
+      </w:del>
+      <w:r>
+        <w:rPr>
+          <w:lang w:val="en-GB"/>
+        </w:rPr>
+        <w:t xml:space="preserve">. </w:t>
+      </w:r>
+      <w:ins w:id="81" w:author="Unknown Author" w:date="2020-05-16T01:47:32Z">
         <w:r>
           <w:rPr>
             <w:lang w:val="en-GB"/>
@@ -1834,7 +2097,7 @@
           <w:t xml:space="preserve">Also we used </w:t>
         </w:r>
       </w:ins>
-      <w:ins w:id="59" w:author="Unknown Author" w:date="2020-05-16T01:48:02Z">
+      <w:ins w:id="82" w:author="Unknown Author" w:date="2020-05-16T01:48:02Z">
         <w:r>
           <w:rPr>
             <w:lang w:val="en-GB"/>
@@ -1842,15 +2105,31 @@
           <w:t>different time windows from the available trial data  with lenghts ranging between 1 and 7 seconds</w:t>
         </w:r>
       </w:ins>
-      <w:ins w:id="60" w:author="Unknown Author" w:date="2020-05-16T01:49:14Z">
-        <w:r>
-          <w:rPr>
-            <w:lang w:val="en-GB"/>
-          </w:rPr>
-          <w:t xml:space="preserve"> in order to test for the necessary amount of data for forecasting mUPDRS values. </w:t>
-        </w:r>
-      </w:ins>
-      <w:ins w:id="61" w:author="Unknown Author" w:date="2020-05-16T01:17:11Z">
+      <w:ins w:id="83" w:author="Unknown Author" w:date="2020-05-16T01:49:14Z">
+        <w:r>
+          <w:rPr>
+            <w:lang w:val="en-GB"/>
+          </w:rPr>
+          <w:t xml:space="preserve"> in order to </w:t>
+        </w:r>
+      </w:ins>
+      <w:ins w:id="84" w:author="Unknown Author" w:date="2020-05-16T01:49:14Z">
+        <w:r>
+          <w:rPr>
+            <w:lang w:val="en-GB"/>
+          </w:rPr>
+          <w:t xml:space="preserve">assess </w:t>
+        </w:r>
+      </w:ins>
+      <w:ins w:id="85" w:author="Unknown Author" w:date="2020-05-16T01:49:14Z">
+        <w:r>
+          <w:rPr>
+            <w:lang w:val="en-GB"/>
+          </w:rPr>
+          <w:t xml:space="preserve">the necessary amount of data for forecasting mUPDRS values. </w:t>
+        </w:r>
+      </w:ins>
+      <w:ins w:id="86" w:author="Unknown Author" w:date="2020-05-16T01:17:11Z">
         <w:r>
           <w:rPr>
             <w:lang w:val="en-GB"/>
@@ -1858,7 +2137,7 @@
           <w:t xml:space="preserve">Analyses </w:t>
         </w:r>
       </w:ins>
-      <w:ins w:id="62" w:author="Unknown Author" w:date="2020-05-16T01:21:43Z">
+      <w:ins w:id="87" w:author="Unknown Author" w:date="2020-05-16T01:21:43Z">
         <w:r>
           <w:rPr>
             <w:lang w:val="en-GB"/>
@@ -1866,7 +2145,7 @@
           <w:t xml:space="preserve">were conducted using the statistical </w:t>
         </w:r>
       </w:ins>
-      <w:ins w:id="63" w:author="Unknown Author" w:date="2020-05-16T01:22:09Z">
+      <w:ins w:id="88" w:author="Unknown Author" w:date="2020-05-16T01:22:09Z">
         <w:r>
           <w:rPr>
             <w:lang w:val="en-GB"/>
@@ -1874,7 +2153,7 @@
           <w:t xml:space="preserve">software environment R. </w:t>
         </w:r>
       </w:ins>
-      <w:del w:id="64" w:author="Unknown Author" w:date="2020-05-16T01:25:47Z">
+      <w:del w:id="89" w:author="Unknown Author" w:date="2020-05-16T01:25:47Z">
         <w:r>
           <w:rPr>
             <w:lang w:val="en-GB"/>
@@ -1882,7 +2161,7 @@
           <w:delText xml:space="preserve">Hyperparameters were tuned using a “grid search” to minimise mean squared error using the </w:delText>
         </w:r>
       </w:del>
-      <w:del w:id="65" w:author="Unknown Author" w:date="2020-05-16T01:15:58Z">
+      <w:del w:id="90" w:author="Unknown Author" w:date="2020-05-16T01:15:58Z">
         <w:r>
           <w:rPr>
             <w:i/>
@@ -1891,7 +2170,7 @@
           <w:delText>sklearn</w:delText>
         </w:r>
       </w:del>
-      <w:del w:id="66" w:author="Unknown Author" w:date="2020-05-16T01:25:47Z">
+      <w:del w:id="91" w:author="Unknown Author" w:date="2020-05-16T01:25:47Z">
         <w:r>
           <w:rPr>
             <w:i/>
@@ -1900,7 +2179,7 @@
           <w:delText xml:space="preserve"> package</w:delText>
         </w:r>
       </w:del>
-      <w:ins w:id="67" w:author="Unknown Author" w:date="2020-05-16T01:23:33Z">
+      <w:ins w:id="92" w:author="Unknown Author" w:date="2020-05-16T01:23:33Z">
         <w:r>
           <w:rPr>
             <w:lang w:val="en-GB"/>
@@ -1908,15 +2187,31 @@
           <w:t>Data of a total of 1364 trials were split into a learning set with 90% of the data and an unseen predic</w:t>
         </w:r>
       </w:ins>
-      <w:ins w:id="68" w:author="Unknown Author" w:date="2020-05-16T01:24:00Z">
-        <w:r>
-          <w:rPr>
-            <w:lang w:val="en-GB"/>
-          </w:rPr>
-          <w:t xml:space="preserve">tion set with 10%. </w:t>
-        </w:r>
-      </w:ins>
-      <w:ins w:id="69" w:author="Unknown Author" w:date="2020-05-16T01:25:57Z">
+      <w:ins w:id="93" w:author="Unknown Author" w:date="2020-05-16T01:24:00Z">
+        <w:r>
+          <w:rPr>
+            <w:lang w:val="en-GB"/>
+          </w:rPr>
+          <w:t xml:space="preserve">tion set with </w:t>
+        </w:r>
+      </w:ins>
+      <w:ins w:id="94" w:author="Unknown Author" w:date="2020-05-16T01:24:00Z">
+        <w:r>
+          <w:rPr>
+            <w:lang w:val="en-GB"/>
+          </w:rPr>
+          <w:t xml:space="preserve">the remaining </w:t>
+        </w:r>
+      </w:ins>
+      <w:ins w:id="95" w:author="Unknown Author" w:date="2020-05-16T01:24:00Z">
+        <w:r>
+          <w:rPr>
+            <w:lang w:val="en-GB"/>
+          </w:rPr>
+          <w:t xml:space="preserve">10%. </w:t>
+        </w:r>
+      </w:ins>
+      <w:ins w:id="96" w:author="Unknown Author" w:date="2020-05-16T01:25:57Z">
         <w:r>
           <w:rPr>
             <w:lang w:val="en-GB"/>
@@ -1924,7 +2219,7 @@
           <w:t xml:space="preserve">Hyperparameters were tuned using a “grid search” to minimise mean squared error using the </w:t>
         </w:r>
       </w:ins>
-      <w:ins w:id="70" w:author="Unknown Author" w:date="2020-05-16T01:25:57Z">
+      <w:ins w:id="97" w:author="Unknown Author" w:date="2020-05-16T01:25:57Z">
         <w:r>
           <w:rPr>
             <w:i/>
@@ -1933,15 +2228,15 @@
           <w:t>caret</w:t>
         </w:r>
       </w:ins>
-      <w:ins w:id="71" w:author="Unknown Author" w:date="2020-05-16T01:25:57Z">
-        <w:r>
-          <w:rPr>
-            <w:lang w:val="en-GB"/>
-          </w:rPr>
-          <w:t xml:space="preserve"> package and a 10 times repeated 10fold cross validation procedure was applied. </w:t>
-        </w:r>
-      </w:ins>
-      <w:del w:id="72" w:author="Unknown Author" w:date="2020-05-16T01:24:14Z">
+      <w:ins w:id="98" w:author="Unknown Author" w:date="2020-05-16T01:25:57Z">
+        <w:r>
+          <w:rPr>
+            <w:lang w:val="en-GB"/>
+          </w:rPr>
+          <w:t xml:space="preserve"> package and a 10 times repeated 10 fold cross validation procedure was applied. </w:t>
+        </w:r>
+      </w:ins>
+      <w:del w:id="99" w:author="Unknown Author" w:date="2020-05-16T01:24:14Z">
         <w:r>
           <w:rPr>
             <w:lang w:val="en-GB"/>
@@ -1949,7 +2244,7 @@
           <w:delText xml:space="preserve"> </w:delText>
         </w:r>
       </w:del>
-      <w:del w:id="73" w:author="Unknown Author" w:date="2020-05-16T01:16:16Z">
+      <w:del w:id="100" w:author="Unknown Author" w:date="2020-05-16T01:16:16Z">
         <w:r>
           <w:rPr>
             <w:lang w:val="en-GB"/>
@@ -1957,7 +2252,7 @@
           <w:delText>(</w:delText>
         </w:r>
       </w:del>
-      <w:del w:id="74" w:author="Unknown Author" w:date="2020-05-16T01:16:16Z">
+      <w:del w:id="101" w:author="Unknown Author" w:date="2020-05-16T01:16:16Z">
         <w:r>
           <w:rPr>
             <w:highlight w:val="yellow"/>
@@ -1966,7 +2261,7 @@
           <w:delText>Pedregosa et al. 2011</w:delText>
         </w:r>
       </w:del>
-      <w:del w:id="75" w:author="Unknown Author" w:date="2020-05-16T01:16:16Z">
+      <w:del w:id="102" w:author="Unknown Author" w:date="2020-05-16T01:16:16Z">
         <w:r>
           <w:rPr>
             <w:lang w:val="en-GB"/>
@@ -2026,7 +2321,7 @@
         </w:rPr>
         <w:t>4</w:t>
       </w:r>
-      <w:ins w:id="76" w:author="Unknown Author" w:date="2020-05-16T01:33:13Z">
+      <w:ins w:id="103" w:author="Unknown Author" w:date="2020-05-16T01:33:13Z">
         <w:r>
           <w:rPr>
             <w:highlight w:val="green"/>
@@ -2035,7 +2330,7 @@
           <w:t>6</w:t>
         </w:r>
       </w:ins>
-      <w:del w:id="77" w:author="Unknown Author" w:date="2020-05-16T01:33:13Z">
+      <w:del w:id="104" w:author="Unknown Author" w:date="2020-05-16T01:33:13Z">
         <w:r>
           <w:rPr>
             <w:highlight w:val="green"/>
@@ -2065,7 +2360,7 @@
       </w:r>
       <w:r>
         <w:rPr/>
-        <w:commentReference w:id="4"/>
+        <w:commentReference w:id="5"/>
       </w:r>
       <w:r>
         <w:rPr>
@@ -2099,7 +2394,7 @@
         </w:rPr>
         <w:t xml:space="preserve"> points on </w:t>
       </w:r>
-      <w:del w:id="78" w:author="Unknown Author" w:date="2020-05-16T01:27:47Z">
+      <w:del w:id="105" w:author="Unknown Author" w:date="2020-05-16T01:27:47Z">
         <w:r>
           <w:rPr>
             <w:lang w:val="en-GB"/>
@@ -2113,7 +2408,7 @@
         </w:rPr>
         <w:t xml:space="preserve">the </w:t>
       </w:r>
-      <w:del w:id="79" w:author="Unknown Author" w:date="2020-05-16T01:27:50Z">
+      <w:del w:id="106" w:author="Unknown Author" w:date="2020-05-16T01:27:50Z">
         <w:r>
           <w:rPr>
             <w:lang w:val="en-GB"/>
@@ -2121,7 +2416,7 @@
           <w:delText>MDS-</w:delText>
         </w:r>
       </w:del>
-      <w:ins w:id="80" w:author="Unknown Author" w:date="2020-05-16T01:27:50Z">
+      <w:ins w:id="107" w:author="Unknown Author" w:date="2020-05-16T01:27:50Z">
         <w:r>
           <w:rPr>
             <w:lang w:val="en-GB"/>
@@ -2161,7 +2456,7 @@
         </w:rPr>
         <w:t xml:space="preserve">). Clinical details are displayed in Table 1. </w:t>
       </w:r>
-      <w:del w:id="81" w:author="Unknown Author" w:date="2020-05-16T01:28:21Z">
+      <w:del w:id="108" w:author="Unknown Author" w:date="2020-05-16T01:28:21Z">
         <w:r>
           <w:rPr>
             <w:lang w:val="en-GB"/>
@@ -2169,7 +2464,7 @@
           <w:delText xml:space="preserve">For the training and test dataset </w:delText>
         </w:r>
       </w:del>
-      <w:del w:id="82" w:author="Unknown Author" w:date="2020-05-16T01:28:21Z">
+      <w:del w:id="109" w:author="Unknown Author" w:date="2020-05-16T01:28:21Z">
         <w:r>
           <w:rPr>
             <w:highlight w:val="green"/>
@@ -2178,7 +2473,7 @@
           <w:delText>631</w:delText>
         </w:r>
       </w:del>
-      <w:del w:id="83" w:author="Unknown Author" w:date="2020-05-16T01:28:21Z">
+      <w:del w:id="110" w:author="Unknown Author" w:date="2020-05-16T01:28:21Z">
         <w:r>
           <w:rPr>
             <w:lang w:val="en-GB"/>
@@ -2186,7 +2481,7 @@
           <w:delText xml:space="preserve"> recordings were included, which were subjected to 10-fold cross-validation. For the validation on an independent dataset, </w:delText>
         </w:r>
       </w:del>
-      <w:del w:id="84" w:author="Unknown Author" w:date="2020-05-16T01:28:21Z">
+      <w:del w:id="111" w:author="Unknown Author" w:date="2020-05-16T01:28:21Z">
         <w:r>
           <w:rPr>
             <w:highlight w:val="green"/>
@@ -2195,7 +2490,7 @@
           <w:delText>xxx</w:delText>
         </w:r>
       </w:del>
-      <w:del w:id="85" w:author="Unknown Author" w:date="2020-05-16T01:28:21Z">
+      <w:del w:id="112" w:author="Unknown Author" w:date="2020-05-16T01:28:21Z">
         <w:r>
           <w:rPr>
             <w:lang w:val="en-GB"/>
@@ -2842,7 +3137,7 @@
         </w:tabs>
         <w:rPr/>
       </w:pPr>
-      <w:del w:id="86" w:author="Unknown Author" w:date="2020-05-16T01:53:13Z">
+      <w:del w:id="113" w:author="Unknown Author" w:date="2020-05-16T01:53:13Z">
         <w:r>
           <w:rPr>
             <w:lang w:val="en-GB"/>
@@ -2850,13 +3145,15 @@
           <w:delText xml:space="preserve">The armband recorded eight different channels, of which only three were related to active superficial muscles during tapping – M. extensor digitorum communis (EDC) and M. flexor digitorum superficialis (FDS). Hence, only channels 4, 5 and 8 were selected for further analysis. </w:delText>
         </w:r>
       </w:del>
-      <w:r>
-        <w:rPr>
-          <w:lang w:val="en-GB"/>
-        </w:rPr>
-        <w:t>Figure 1 displays the correlation between all</w:t>
-      </w:r>
-      <w:del w:id="87" w:author="Unknown Author" w:date="2020-05-16T01:34:50Z">
+      <w:del w:id="114" w:author="Unknown Author" w:date="2020-05-22T15:21:12Z">
+        <w:r>
+          <w:rPr>
+            <w:lang w:val="en-GB"/>
+          </w:rPr>
+          <w:delText>Figure 1 displays the correlation between all</w:delText>
+        </w:r>
+      </w:del>
+      <w:del w:id="115" w:author="Unknown Author" w:date="2020-05-16T01:34:50Z">
         <w:r>
           <w:rPr>
             <w:lang w:val="en-GB"/>
@@ -2864,21 +3161,45 @@
           <w:delText xml:space="preserve"> used</w:delText>
         </w:r>
       </w:del>
-      <w:r>
-        <w:rPr>
-          <w:lang w:val="en-GB"/>
-        </w:rPr>
-        <w:t xml:space="preserve"> features used in the study. As a metric for the regression performance we calculated the </w:t>
-      </w:r>
-      <w:ins w:id="88" w:author="Unknown Author" w:date="2020-05-16T01:35:05Z">
-        <w:r>
-          <w:rPr>
-            <w:lang w:val="en-GB"/>
-          </w:rPr>
-          <w:t xml:space="preserve">correlation between predicted and true mUPDRS values. </w:t>
-        </w:r>
-      </w:ins>
-      <w:del w:id="89" w:author="Unknown Author" w:date="2020-05-16T01:35:30Z">
+      <w:del w:id="116" w:author="Unknown Author" w:date="2020-05-22T15:21:12Z">
+        <w:r>
+          <w:rPr>
+            <w:lang w:val="en-GB"/>
+          </w:rPr>
+          <w:delText xml:space="preserve"> features used in the study. </w:delText>
+        </w:r>
+      </w:del>
+      <w:r>
+        <w:rPr>
+          <w:lang w:val="en-GB"/>
+        </w:rPr>
+        <w:t xml:space="preserve">As a metric for the regression performance we calculated the </w:t>
+      </w:r>
+      <w:ins w:id="117" w:author="Unknown Author" w:date="2020-05-16T01:35:05Z">
+        <w:r>
+          <w:rPr>
+            <w:lang w:val="en-GB"/>
+          </w:rPr>
+          <w:t xml:space="preserve">correlation between predicted and true mUPDRS values </w:t>
+        </w:r>
+      </w:ins>
+      <w:ins w:id="118" w:author="Unknown Author" w:date="2020-05-16T01:35:05Z">
+        <w:r>
+          <w:rPr>
+            <w:lang w:val="en-GB"/>
+          </w:rPr>
+          <w:t>on the 10% of unseen trial data</w:t>
+        </w:r>
+      </w:ins>
+      <w:ins w:id="119" w:author="Unknown Author" w:date="2020-05-16T01:35:05Z">
+        <w:r>
+          <w:rPr>
+            <w:lang w:val="en-GB"/>
+          </w:rPr>
+          <w:t xml:space="preserve">. </w:t>
+        </w:r>
+      </w:ins>
+      <w:del w:id="120" w:author="Unknown Author" w:date="2020-05-16T01:35:30Z">
         <w:r>
           <w:rPr>
             <w:lang w:val="en-GB"/>
@@ -2892,7 +3213,7 @@
         </w:rPr>
         <w:t>(</w:t>
       </w:r>
-      <w:del w:id="90" w:author="Unknown Author" w:date="2020-05-16T01:35:33Z">
+      <w:del w:id="121" w:author="Unknown Author" w:date="2020-05-16T01:35:33Z">
         <w:r>
           <w:rPr>
             <w:lang w:val="en-GB"/>
@@ -2906,7 +3227,7 @@
         </w:rPr>
         <w:t xml:space="preserve">see Figure 2.). </w:t>
       </w:r>
-      <w:del w:id="91" w:author="Unknown Author" w:date="2020-05-16T01:36:56Z">
+      <w:del w:id="122" w:author="Unknown Author" w:date="2020-05-16T01:36:56Z">
         <w:r>
           <w:rPr>
             <w:lang w:val="en-GB"/>
@@ -2914,7 +3235,7 @@
           <w:delText xml:space="preserve">Using a two-way ANOVA we found significant main effects for regression method and feature set but also for the interaction (all p&lt;0.001). Post hoc tests using Tukey HSD method showed no significant difference between linear regression, lasso regression and SVR-poly regression but significant differences for all </w:delText>
         </w:r>
       </w:del>
-      <w:del w:id="92" w:author="Unknown Author" w:date="2020-05-16T01:36:56Z">
+      <w:del w:id="123" w:author="Unknown Author" w:date="2020-05-16T01:36:56Z">
         <w:r>
           <w:rPr>
             <w:rFonts w:eastAsia="Times New Roman" w:cs="Times New Roman"/>
@@ -2926,7 +3247,7 @@
           <w:delText>other</w:delText>
         </w:r>
       </w:del>
-      <w:del w:id="93" w:author="Unknown Author" w:date="2020-05-16T01:36:56Z">
+      <w:del w:id="124" w:author="Unknown Author" w:date="2020-05-16T01:36:56Z">
         <w:r>
           <w:rPr>
             <w:lang w:val="en-GB"/>
@@ -2934,63 +3255,55 @@
           <w:delText xml:space="preserve"> regression method comparisons (all familiy-wise corrected p&lt;0.001). kNN-regression showed the smallest errors and thus predicted changes in UPDRS due to medication using the changes in sEMG features most accurately. </w:delText>
         </w:r>
       </w:del>
-      <w:del w:id="94" w:author="Unknown Author" w:date="2020-05-22T00:17:36Z">
-        <w:r>
-          <w:rPr>
-            <w:lang w:val="en-GB"/>
-          </w:rPr>
-          <w:commentReference w:id="5"/>
+      <w:r>
+        <w:rPr/>
+        <w:commentReference w:id="6"/>
+      </w:r>
+      <w:r>
+        <w:rPr/>
+        <w:commentReference w:id="7"/>
+      </w:r>
+      <w:del w:id="125" w:author="Unknown Author" w:date="2020-05-16T01:36:56Z">
+        <w:r>
+          <w:rPr>
+            <w:lang w:val="en-GB"/>
+          </w:rPr>
+          <w:delText xml:space="preserve"> For the feature set post-hoc comparisons there was no advantage in using Dus or Hudgins featureset. Both however were signifi</w:delText>
         </w:r>
       </w:del>
-      <w:del w:id="95" w:author="Unknown Author" w:date="2020-05-22T00:17:36Z">
-        <w:r>
-          <w:rPr>
-            <w:lang w:val="en-GB"/>
-          </w:rPr>
-          <w:commentReference w:id="6"/>
+      <w:del w:id="126" w:author="Unknown Author" w:date="2020-02-16T14:48:00Z">
+        <w:r>
+          <w:rPr>
+            <w:lang w:val="en-GB"/>
+          </w:rPr>
+          <w:delText>k</w:delText>
         </w:r>
       </w:del>
-      <w:del w:id="96" w:author="Unknown Author" w:date="2020-05-16T01:36:56Z">
-        <w:r>
-          <w:rPr>
-            <w:lang w:val="en-GB"/>
-          </w:rPr>
-          <w:delText xml:space="preserve"> For the feature set post-hoc comparisons there was no advantage in using Dus or Hudgins featureset. Both however were signifi</w:delText>
+      <w:del w:id="127" w:author="Unknown Author" w:date="2020-05-16T01:36:56Z">
+        <w:r>
+          <w:rPr>
+            <w:lang w:val="en-GB"/>
+          </w:rPr>
+          <w:delText>antly better then the RMS featureset (p&lt;0.001). Correlation analysis showed very good correlations of true and predicted UPDRS values using kNN regression u</w:delText>
         </w:r>
       </w:del>
-      <w:del w:id="97" w:author="Unknown Author" w:date="2020-02-16T14:48:00Z">
-        <w:r>
-          <w:rPr>
-            <w:lang w:val="en-GB"/>
-          </w:rPr>
-          <w:delText>k</w:delText>
+      <w:del w:id="128" w:author="Unknown Author" w:date="2020-02-16T14:48:00Z">
+        <w:r>
+          <w:rPr>
+            <w:lang w:val="en-GB"/>
+          </w:rPr>
+          <w:delText>n</w:delText>
         </w:r>
       </w:del>
-      <w:del w:id="98" w:author="Unknown Author" w:date="2020-05-16T01:36:56Z">
-        <w:r>
-          <w:rPr>
-            <w:lang w:val="en-GB"/>
-          </w:rPr>
-          <w:delText>antly better then the RMS featureset (p&lt;0.001). Correlation analysis showed very good correlations of true and predicted UPDRS values using kNN regression u</w:delText>
+      <w:del w:id="129" w:author="Unknown Author" w:date="2020-05-16T01:36:56Z">
+        <w:r>
+          <w:rPr>
+            <w:lang w:val="en-GB"/>
+          </w:rPr>
+          <w:delText>sing the Du (r=.959) and the Hudgins (r=.957) feature sets respectively.  The identified hyperparameters providing the best results for kNN-regression were .</w:delText>
         </w:r>
       </w:del>
-      <w:del w:id="99" w:author="Unknown Author" w:date="2020-02-16T14:48:00Z">
-        <w:r>
-          <w:rPr>
-            <w:lang w:val="en-GB"/>
-          </w:rPr>
-          <w:delText>n</w:delText>
-        </w:r>
-      </w:del>
-      <w:del w:id="100" w:author="Unknown Author" w:date="2020-05-16T01:36:56Z">
-        <w:r>
-          <w:rPr>
-            <w:lang w:val="en-GB"/>
-          </w:rPr>
-          <w:delText>sing the Du (r=.959) and the Hudgins (r=.957) feature sets respectively.  The identified hyperparameters providing the best results for kNN-regression were .</w:delText>
-        </w:r>
-      </w:del>
-      <w:ins w:id="101" w:author="Unknown Author" w:date="2020-05-16T01:37:11Z">
+      <w:ins w:id="130" w:author="Unknown Author" w:date="2020-05-16T01:37:11Z">
         <w:r>
           <w:rPr>
             <w:lang w:val="en-GB"/>
@@ -2998,7 +3311,7 @@
           <w:t xml:space="preserve"> </w:t>
         </w:r>
       </w:ins>
-      <w:ins w:id="102" w:author="Unknown Author" w:date="2020-05-16T01:56:30Z">
+      <w:ins w:id="131" w:author="Unknown Author" w:date="2020-05-16T01:56:30Z">
         <w:r>
           <w:rPr>
             <w:lang w:val="en-GB"/>
@@ -3006,7 +3319,7 @@
           <w:t>Random forest regression showed the best</w:t>
         </w:r>
       </w:ins>
-      <w:ins w:id="103" w:author="Unknown Author" w:date="2020-05-16T01:57:05Z">
+      <w:ins w:id="132" w:author="Unknown Author" w:date="2020-05-16T01:57:05Z">
         <w:r>
           <w:rPr>
             <w:lang w:val="en-GB"/>
@@ -3014,7 +3327,7 @@
           <w:t xml:space="preserve"> predictive performance on mUPDRS values followed by knn regression. Linear regr</w:t>
         </w:r>
       </w:ins>
-      <w:ins w:id="104" w:author="Unknown Author" w:date="2020-05-16T01:58:00Z">
+      <w:ins w:id="133" w:author="Unknown Author" w:date="2020-05-16T01:58:00Z">
         <w:r>
           <w:rPr>
             <w:lang w:val="en-GB"/>
@@ -3022,15 +3335,15 @@
           <w:t xml:space="preserve">ession was associated with the lowest correlations between true and predicted mUPDRS values. </w:t>
         </w:r>
       </w:ins>
-      <w:ins w:id="105" w:author="Unknown Author" w:date="2020-05-16T02:07:56Z">
-        <w:r>
-          <w:rPr>
-            <w:lang w:val="en-GB"/>
-          </w:rPr>
-          <w:t xml:space="preserve">The best random forest model  </w:t>
-        </w:r>
-      </w:ins>
-      <w:ins w:id="106" w:author="Unknown Author" w:date="2020-05-16T02:08:01Z">
+      <w:ins w:id="134" w:author="Unknown Author" w:date="2020-05-16T02:07:56Z">
+        <w:r>
+          <w:rPr>
+            <w:lang w:val="en-GB"/>
+          </w:rPr>
+          <w:t xml:space="preserve">The best random forest model </w:t>
+        </w:r>
+      </w:ins>
+      <w:ins w:id="135" w:author="Unknown Author" w:date="2020-05-16T02:08:01Z">
         <w:r>
           <w:rPr>
             <w:lang w:val="en-GB"/>
@@ -3038,7 +3351,7 @@
           <w:t xml:space="preserve">showed a correlation of .76. Grid search returned </w:t>
         </w:r>
       </w:ins>
-      <w:ins w:id="107" w:author="Unknown Author" w:date="2020-05-16T02:24:17Z">
+      <w:ins w:id="136" w:author="Unknown Author" w:date="2020-05-16T02:24:17Z">
         <w:r>
           <w:rPr>
             <w:lang w:val="en-GB"/>
@@ -3046,7 +3359,7 @@
           <w:t xml:space="preserve">for the number of variables available for splitting tree nodes (mtry) an optimized value of 24, as a split rule </w:t>
         </w:r>
       </w:ins>
-      <w:ins w:id="108" w:author="Unknown Author" w:date="2020-05-16T02:22:02Z">
+      <w:ins w:id="137" w:author="Unknown Author" w:date="2020-05-16T02:22:02Z">
         <w:r>
           <w:rPr>
             <w:lang w:val="en-GB"/>
@@ -3054,7 +3367,7 @@
           <w:t xml:space="preserve"> extratrees was preferred over variance.</w:t>
         </w:r>
       </w:ins>
-      <w:ins w:id="109" w:author="Unknown Author" w:date="2020-05-16T02:26:32Z">
+      <w:ins w:id="138" w:author="Unknown Author" w:date="2020-05-16T02:26:32Z">
         <w:r>
           <w:rPr>
             <w:lang w:val="en-GB"/>
@@ -3062,7 +3375,7 @@
           <w:t xml:space="preserve"> The best performance was achieved using the</w:t>
         </w:r>
       </w:ins>
-      <w:ins w:id="110" w:author="Unknown Author" w:date="2020-05-16T02:27:01Z">
+      <w:ins w:id="139" w:author="Unknown Author" w:date="2020-05-16T02:27:01Z">
         <w:r>
           <w:rPr>
             <w:lang w:val="en-GB"/>
@@ -3070,7 +3383,7 @@
           <w:t xml:space="preserve"> longest sampling intervall (7s). </w:t>
         </w:r>
       </w:ins>
-      <w:ins w:id="111" w:author="Unknown Author" w:date="2020-05-16T10:05:35Z">
+      <w:ins w:id="140" w:author="Unknown Author" w:date="2020-05-16T10:05:35Z">
         <w:r>
           <w:rPr>
             <w:lang w:val="en-GB"/>
@@ -3078,7 +3391,7 @@
           <w:t xml:space="preserve">The ascending slope over sampling intervals however suggests, that </w:t>
         </w:r>
       </w:ins>
-      <w:ins w:id="112" w:author="Unknown Author" w:date="2020-05-16T10:06:25Z">
+      <w:ins w:id="141" w:author="Unknown Author" w:date="2020-05-16T10:06:25Z">
         <w:r>
           <w:rPr>
             <w:lang w:val="en-GB"/>
@@ -3086,7 +3399,7 @@
           <w:t xml:space="preserve">a further increase of the </w:t>
         </w:r>
       </w:ins>
-      <w:ins w:id="113" w:author="Unknown Author" w:date="2020-05-16T02:30:28Z">
+      <w:ins w:id="142" w:author="Unknown Author" w:date="2020-05-16T02:30:28Z">
         <w:r>
           <w:rPr>
             <w:lang w:val="en-GB"/>
@@ -3094,12 +3407,68 @@
           <w:t xml:space="preserve">data acquisition interval could </w:t>
         </w:r>
       </w:ins>
-      <w:ins w:id="114" w:author="Unknown Author" w:date="2020-05-16T02:31:02Z">
-        <w:r>
-          <w:rPr>
-            <w:lang w:val="en-GB"/>
-          </w:rPr>
-          <w:t xml:space="preserve">be associated with an even better regression performance. </w:t>
+      <w:ins w:id="143" w:author="Unknown Author" w:date="2020-05-16T02:31:02Z">
+        <w:r>
+          <w:rPr>
+            <w:lang w:val="en-GB"/>
+          </w:rPr>
+          <w:t xml:space="preserve">be associated with an even better regression performance </w:t>
+        </w:r>
+      </w:ins>
+      <w:ins w:id="144" w:author="Unknown Author" w:date="2020-05-16T02:31:02Z">
+        <w:r>
+          <w:rPr>
+            <w:lang w:val="en-GB"/>
+          </w:rPr>
+          <w:t>(see figure 3)</w:t>
+        </w:r>
+      </w:ins>
+      <w:ins w:id="145" w:author="Unknown Author" w:date="2020-05-16T02:31:02Z">
+        <w:r>
+          <w:rPr>
+            <w:lang w:val="en-GB"/>
+          </w:rPr>
+          <w:t xml:space="preserve">. </w:t>
+        </w:r>
+      </w:ins>
+      <w:ins w:id="146" w:author="Unknown Author" w:date="2020-05-22T15:23:37Z">
+        <w:r>
+          <w:rPr>
+            <w:lang w:val="en-GB"/>
+          </w:rPr>
+          <w:t xml:space="preserve">Choice of feature set </w:t>
+        </w:r>
+      </w:ins>
+      <w:ins w:id="147" w:author="Unknown Author" w:date="2020-05-22T15:24:20Z">
+        <w:r>
+          <w:rPr>
+            <w:lang w:val="en-GB"/>
+          </w:rPr>
+          <w:t xml:space="preserve">didn’t impact predicition performance </w:t>
+        </w:r>
+      </w:ins>
+      <w:ins w:id="148" w:author="Unknown Author" w:date="2020-05-22T15:24:20Z">
+        <w:r>
+          <w:rPr>
+            <w:lang w:val="en-GB"/>
+          </w:rPr>
+          <w:t xml:space="preserve">strongly. Consistent with this finding features </w:t>
+        </w:r>
+      </w:ins>
+      <w:ins w:id="149" w:author="Unknown Author" w:date="2020-05-22T15:25:16Z">
+        <w:r>
+          <w:rPr>
+            <w:lang w:val="en-GB"/>
+          </w:rPr>
+          <w:t xml:space="preserve">showed moderate to high correlations with each other (figure 1). </w:t>
+        </w:r>
+      </w:ins>
+      <w:ins w:id="150" w:author="Unknown Author" w:date="2020-05-22T15:27:35Z">
+        <w:r>
+          <w:rPr>
+            <w:lang w:val="en-GB"/>
+          </w:rPr>
+          <w:t xml:space="preserve">Hudgins featureset, however, was associated with a moderately lower correlation in the best performing algorithms (k nearest neighbour regression and random forest regression). </w:t>
         </w:r>
       </w:ins>
     </w:p>
@@ -3151,7 +3520,7 @@
       </w:r>
       <w:r>
         <w:rPr/>
-        <w:commentReference w:id="7"/>
+        <w:commentReference w:id="8"/>
       </w:r>
     </w:p>
     <w:p>
@@ -3191,6 +3560,320 @@
         </w:rPr>
         <w:t>: Correlation between the extracted features for iPS patients during tapping task. There was moderate to high correlation between the features at all conditions.</w:t>
       </w:r>
+    </w:p>
+    <w:p>
+      <w:pPr>
+        <w:pStyle w:val="Caption1"/>
+        <w:rPr>
+          <w:lang w:val="en-GB"/>
+        </w:rPr>
+      </w:pPr>
+      <w:ins w:id="151" w:author="Unknown Author" w:date="2020-05-22T14:35:05Z">
+        <w:r>
+          <w:rPr/>
+        </w:r>
+      </w:ins>
+    </w:p>
+    <w:p>
+      <w:pPr>
+        <w:pStyle w:val="Caption1"/>
+        <w:rPr>
+          <w:lang w:val="en-GB"/>
+          <w:ins w:id="153" w:author="Unknown Author" w:date="2020-05-22T14:31:57Z"/>
+        </w:rPr>
+      </w:pPr>
+      <w:ins w:id="152" w:author="Unknown Author" w:date="2020-05-22T14:31:57Z">
+        <w:r>
+          <w:rPr/>
+          <w:drawing>
+            <wp:anchor behindDoc="0" distT="0" distB="0" distL="0" distR="0" simplePos="0" locked="0" layoutInCell="1" allowOverlap="1" relativeHeight="9">
+              <wp:simplePos x="0" y="0"/>
+              <wp:positionH relativeFrom="column">
+                <wp:align>center</wp:align>
+              </wp:positionH>
+              <wp:positionV relativeFrom="paragraph">
+                <wp:posOffset>635</wp:posOffset>
+              </wp:positionV>
+              <wp:extent cx="5760720" cy="5760720"/>
+              <wp:effectExtent l="0" t="0" r="0" b="0"/>
+              <wp:wrapSquare wrapText="largest"/>
+              <wp:docPr id="2" name="Image1" descr=""/>
+              <wp:cNvGraphicFramePr>
+                <a:graphicFrameLocks xmlns:a="http://schemas.openxmlformats.org/drawingml/2006/main" noChangeAspect="1"/>
+              </wp:cNvGraphicFramePr>
+              <a:graphic xmlns:a="http://schemas.openxmlformats.org/drawingml/2006/main">
+                <a:graphicData uri="http://schemas.openxmlformats.org/drawingml/2006/picture">
+                  <pic:pic xmlns:pic="http://schemas.openxmlformats.org/drawingml/2006/picture">
+                    <pic:nvPicPr>
+                      <pic:cNvPr id="2" name="Image1" descr=""/>
+                      <pic:cNvPicPr>
+                        <a:picLocks noChangeAspect="1" noChangeArrowheads="1"/>
+                      </pic:cNvPicPr>
+                    </pic:nvPicPr>
+                    <pic:blipFill>
+                      <a:blip r:embed="rId9"/>
+                      <a:stretch>
+                        <a:fillRect/>
+                      </a:stretch>
+                    </pic:blipFill>
+                    <pic:spPr bwMode="auto">
+                      <a:xfrm>
+                        <a:off x="0" y="0"/>
+                        <a:ext cx="5760720" cy="5760720"/>
+                      </a:xfrm>
+                      <a:prstGeom prst="rect">
+                        <a:avLst/>
+                      </a:prstGeom>
+                    </pic:spPr>
+                  </pic:pic>
+                </a:graphicData>
+              </a:graphic>
+            </wp:anchor>
+          </w:drawing>
+        </w:r>
+      </w:ins>
+    </w:p>
+    <w:p>
+      <w:pPr>
+        <w:pStyle w:val="Caption1"/>
+        <w:rPr/>
+      </w:pPr>
+      <w:ins w:id="154" w:author="Unknown Author" w:date="2020-05-22T14:35:41Z">
+        <w:r>
+          <w:rPr>
+            <w:lang w:val="en-GB"/>
+          </w:rPr>
+          <w:t>Figure 2: Correlation between true and predi</w:t>
+        </w:r>
+      </w:ins>
+      <w:ins w:id="155" w:author="Unknown Author" w:date="2020-05-22T14:36:00Z">
+        <w:r>
+          <w:rPr>
+            <w:lang w:val="en-GB"/>
+          </w:rPr>
+          <w:t>cted mUPDRS scores for the different learning algorithms (lm = linear model, svmPoly = support vector machine with polynomial kernel, knn = k nearest neighbour regression, ranger = random forest regressi</w:t>
+        </w:r>
+      </w:ins>
+      <w:ins w:id="156" w:author="Unknown Author" w:date="2020-05-22T14:37:00Z">
+        <w:r>
+          <w:rPr>
+            <w:lang w:val="en-GB"/>
+          </w:rPr>
+          <w:t>on) and different featuresets. Data are shown for the longest data acquisition interval (7s).</w:t>
+        </w:r>
+      </w:ins>
+    </w:p>
+    <w:p>
+      <w:pPr>
+        <w:pStyle w:val="Caption1"/>
+        <w:rPr>
+          <w:lang w:val="en-GB"/>
+        </w:rPr>
+      </w:pPr>
+      <w:ins w:id="157" w:author="Unknown Author" w:date="2020-05-22T14:37:00Z">
+        <w:r>
+          <w:rPr/>
+        </w:r>
+      </w:ins>
+    </w:p>
+    <w:p>
+      <w:pPr>
+        <w:pStyle w:val="Caption1"/>
+        <w:rPr>
+          <w:lang w:val="en-GB"/>
+        </w:rPr>
+      </w:pPr>
+      <w:ins w:id="158" w:author="Unknown Author" w:date="2020-05-22T14:37:00Z">
+        <w:r>
+          <w:rPr/>
+        </w:r>
+      </w:ins>
+    </w:p>
+    <w:p>
+      <w:pPr>
+        <w:pStyle w:val="Caption1"/>
+        <w:rPr>
+          <w:lang w:val="en-GB"/>
+        </w:rPr>
+      </w:pPr>
+      <w:ins w:id="159" w:author="Unknown Author" w:date="2020-05-22T14:37:00Z">
+        <w:r>
+          <w:rPr/>
+        </w:r>
+      </w:ins>
+    </w:p>
+    <w:p>
+      <w:pPr>
+        <w:pStyle w:val="Caption1"/>
+        <w:rPr>
+          <w:lang w:val="en-GB"/>
+        </w:rPr>
+      </w:pPr>
+      <w:ins w:id="160" w:author="Unknown Author" w:date="2020-05-22T14:37:00Z">
+        <w:r>
+          <w:rPr/>
+        </w:r>
+      </w:ins>
+    </w:p>
+    <w:p>
+      <w:pPr>
+        <w:pStyle w:val="Caption1"/>
+        <w:rPr>
+          <w:lang w:val="en-GB"/>
+        </w:rPr>
+      </w:pPr>
+      <w:ins w:id="161" w:author="Unknown Author" w:date="2020-05-22T15:28:31Z">
+        <w:r>
+          <w:rPr/>
+        </w:r>
+      </w:ins>
+    </w:p>
+    <w:p>
+      <w:pPr>
+        <w:pStyle w:val="Caption1"/>
+        <w:rPr>
+          <w:lang w:val="en-GB"/>
+        </w:rPr>
+      </w:pPr>
+      <w:ins w:id="162" w:author="Unknown Author" w:date="2020-05-22T15:28:31Z">
+        <w:r>
+          <w:rPr/>
+        </w:r>
+      </w:ins>
+    </w:p>
+    <w:p>
+      <w:pPr>
+        <w:pStyle w:val="Caption1"/>
+        <w:rPr>
+          <w:lang w:val="en-GB"/>
+        </w:rPr>
+      </w:pPr>
+      <w:ins w:id="163" w:author="Unknown Author" w:date="2020-05-22T15:28:31Z">
+        <w:r>
+          <w:rPr/>
+        </w:r>
+      </w:ins>
+    </w:p>
+    <w:p>
+      <w:pPr>
+        <w:pStyle w:val="Caption1"/>
+        <w:rPr>
+          <w:lang w:val="en-GB"/>
+        </w:rPr>
+      </w:pPr>
+      <w:ins w:id="164" w:author="Unknown Author" w:date="2020-05-22T15:28:31Z">
+        <w:r>
+          <w:rPr/>
+        </w:r>
+      </w:ins>
+    </w:p>
+    <w:p>
+      <w:pPr>
+        <w:pStyle w:val="Caption1"/>
+        <w:rPr>
+          <w:lang w:val="en-GB"/>
+        </w:rPr>
+      </w:pPr>
+      <w:ins w:id="165" w:author="Unknown Author" w:date="2020-05-22T15:28:31Z">
+        <w:r>
+          <w:rPr/>
+        </w:r>
+      </w:ins>
+    </w:p>
+    <w:p>
+      <w:pPr>
+        <w:pStyle w:val="Caption1"/>
+        <w:rPr>
+          <w:lang w:val="en-GB"/>
+        </w:rPr>
+      </w:pPr>
+      <w:ins w:id="166" w:author="Unknown Author" w:date="2020-05-22T15:28:31Z">
+        <w:r>
+          <w:rPr/>
+        </w:r>
+      </w:ins>
+    </w:p>
+    <w:p>
+      <w:pPr>
+        <w:pStyle w:val="Caption1"/>
+        <w:rPr>
+          <w:lang w:val="en-GB"/>
+        </w:rPr>
+      </w:pPr>
+      <w:ins w:id="167" w:author="Unknown Author" w:date="2020-05-22T15:28:31Z">
+        <w:r>
+          <w:rPr/>
+          <w:drawing>
+            <wp:anchor behindDoc="0" distT="0" distB="0" distL="0" distR="0" simplePos="0" locked="0" layoutInCell="1" allowOverlap="1" relativeHeight="10">
+              <wp:simplePos x="0" y="0"/>
+              <wp:positionH relativeFrom="column">
+                <wp:posOffset>64770</wp:posOffset>
+              </wp:positionH>
+              <wp:positionV relativeFrom="paragraph">
+                <wp:posOffset>-132715</wp:posOffset>
+              </wp:positionV>
+              <wp:extent cx="5760720" cy="4320540"/>
+              <wp:effectExtent l="0" t="0" r="0" b="0"/>
+              <wp:wrapSquare wrapText="largest"/>
+              <wp:docPr id="3" name="Image2" descr=""/>
+              <wp:cNvGraphicFramePr>
+                <a:graphicFrameLocks xmlns:a="http://schemas.openxmlformats.org/drawingml/2006/main" noChangeAspect="1"/>
+              </wp:cNvGraphicFramePr>
+              <a:graphic xmlns:a="http://schemas.openxmlformats.org/drawingml/2006/main">
+                <a:graphicData uri="http://schemas.openxmlformats.org/drawingml/2006/picture">
+                  <pic:pic xmlns:pic="http://schemas.openxmlformats.org/drawingml/2006/picture">
+                    <pic:nvPicPr>
+                      <pic:cNvPr id="3" name="Image2" descr=""/>
+                      <pic:cNvPicPr>
+                        <a:picLocks noChangeAspect="1" noChangeArrowheads="1"/>
+                      </pic:cNvPicPr>
+                    </pic:nvPicPr>
+                    <pic:blipFill>
+                      <a:blip r:embed="rId10"/>
+                      <a:stretch>
+                        <a:fillRect/>
+                      </a:stretch>
+                    </pic:blipFill>
+                    <pic:spPr bwMode="auto">
+                      <a:xfrm>
+                        <a:off x="0" y="0"/>
+                        <a:ext cx="5760720" cy="4320540"/>
+                      </a:xfrm>
+                      <a:prstGeom prst="rect">
+                        <a:avLst/>
+                      </a:prstGeom>
+                    </pic:spPr>
+                  </pic:pic>
+                </a:graphicData>
+              </a:graphic>
+            </wp:anchor>
+          </w:drawing>
+        </w:r>
+      </w:ins>
+    </w:p>
+    <w:p>
+      <w:pPr>
+        <w:pStyle w:val="Caption1"/>
+        <w:rPr>
+          <w:lang w:val="en-GB"/>
+        </w:rPr>
+      </w:pPr>
+      <w:ins w:id="168" w:author="Unknown Author" w:date="2020-05-22T14:38:13Z">
+        <w:r>
+          <w:rPr>
+            <w:lang w:val="en-GB"/>
+          </w:rPr>
+          <w:t xml:space="preserve">Fig 3. Correlation between true and predicted mUPDRS scores for the random forest learning algorithm </w:t>
+        </w:r>
+      </w:ins>
+      <w:ins w:id="169" w:author="Unknown Author" w:date="2020-05-22T14:39:14Z">
+        <w:r>
+          <w:rPr>
+            <w:lang w:val="en-GB"/>
+          </w:rPr>
+          <w:t>shown by data acquisition (sampling) interval differentiated for the four different featuresets.</w:t>
+        </w:r>
+      </w:ins>
     </w:p>
     <w:p>
       <w:pPr>
@@ -3198,48 +3881,14 @@
         <w:ind w:hanging="0"/>
         <w:rPr/>
       </w:pPr>
-      <w:bookmarkStart w:id="1" w:name="_GoBack"/>
-      <w:bookmarkEnd w:id="1"/>
-      <w:r>
-        <w:rPr/>
-        <w:drawing>
-          <wp:inline distT="0" distB="0" distL="0" distR="0">
-            <wp:extent cx="5731510" cy="8107045"/>
-            <wp:effectExtent l="0" t="0" r="0" b="0"/>
-            <wp:docPr id="2" name="Grafik 8" descr=""/>
-            <wp:cNvGraphicFramePr>
-              <a:graphicFrameLocks xmlns:a="http://schemas.openxmlformats.org/drawingml/2006/main" noChangeAspect="1"/>
-            </wp:cNvGraphicFramePr>
-            <a:graphic xmlns:a="http://schemas.openxmlformats.org/drawingml/2006/main">
-              <a:graphicData uri="http://schemas.openxmlformats.org/drawingml/2006/picture">
-                <pic:pic xmlns:pic="http://schemas.openxmlformats.org/drawingml/2006/picture">
-                  <pic:nvPicPr>
-                    <pic:cNvPr id="2" name="Grafik 8" descr=""/>
-                    <pic:cNvPicPr>
-                      <a:picLocks noChangeAspect="1" noChangeArrowheads="1"/>
-                    </pic:cNvPicPr>
-                  </pic:nvPicPr>
-                  <pic:blipFill>
-                    <a:blip r:embed="rId9"/>
-                    <a:stretch>
-                      <a:fillRect/>
-                    </a:stretch>
-                  </pic:blipFill>
-                  <pic:spPr bwMode="auto">
-                    <a:xfrm>
-                      <a:off x="0" y="0"/>
-                      <a:ext cx="5731510" cy="8107045"/>
-                    </a:xfrm>
-                    <a:prstGeom prst="rect">
-                      <a:avLst/>
-                    </a:prstGeom>
-                  </pic:spPr>
-                </pic:pic>
-              </a:graphicData>
-            </a:graphic>
-          </wp:inline>
-        </w:drawing>
-      </w:r>
+      <w:del w:id="170" w:author="Unknown Author" w:date="2020-05-22T14:34:53Z">
+        <w:r>
+          <w:rPr/>
+        </w:r>
+      </w:del>
+      <w:bookmarkStart w:id="1" w:name="_GoBack11111111111"/>
+      <w:bookmarkStart w:id="2" w:name="_GoBack11111111111"/>
+      <w:bookmarkEnd w:id="2"/>
     </w:p>
     <w:p>
       <w:pPr>
@@ -3252,17 +3901,19 @@
           <w:lang w:val="en-GB"/>
         </w:rPr>
       </w:pPr>
-      <w:r>
-        <w:rPr>
-          <w:rFonts w:ascii="Calibri" w:hAnsi="Calibri"/>
-          <w:szCs w:val="20"/>
-          <w:lang w:val="en-GB"/>
-        </w:rPr>
-      </w:r>
-    </w:p>
-    <w:p>
-      <w:pPr>
-        <w:pStyle w:val="Heading1"/>
+      <w:del w:id="171" w:author="Unknown Author" w:date="2020-05-22T14:34:53Z">
+        <w:r>
+          <w:rPr>
+            <w:rFonts w:ascii="Calibri" w:hAnsi="Calibri"/>
+            <w:szCs w:val="20"/>
+            <w:lang w:val="en-GB"/>
+          </w:rPr>
+        </w:r>
+      </w:del>
+    </w:p>
+    <w:p>
+      <w:pPr>
+        <w:pStyle w:val="Caption1"/>
         <w:rPr/>
       </w:pPr>
       <w:r>
@@ -3281,7 +3932,7 @@
         </w:rPr>
         <w:t xml:space="preserve">We show that features derived from sEMG signals during a tapping task </w:t>
       </w:r>
-      <w:del w:id="115" w:author="Unknown Author" w:date="2020-05-16T02:35:03Z">
+      <w:del w:id="172" w:author="Unknown Author" w:date="2020-05-16T02:35:03Z">
         <w:r>
           <w:rPr>
             <w:lang w:val="en-GB"/>
@@ -3289,7 +3940,7 @@
           <w:delText xml:space="preserve">may </w:delText>
         </w:r>
       </w:del>
-      <w:ins w:id="116" w:author="Unknown Author" w:date="2020-05-16T02:35:04Z">
+      <w:ins w:id="173" w:author="Unknown Author" w:date="2020-05-16T02:35:04Z">
         <w:r>
           <w:rPr>
             <w:lang w:val="en-GB"/>
@@ -3303,7 +3954,7 @@
         </w:rPr>
         <w:t>be use</w:t>
       </w:r>
-      <w:ins w:id="117" w:author="Unknown Author" w:date="2020-05-16T02:35:06Z">
+      <w:ins w:id="174" w:author="Unknown Author" w:date="2020-05-16T02:35:06Z">
         <w:r>
           <w:rPr>
             <w:lang w:val="en-GB"/>
@@ -3311,7 +3962,7 @@
           <w:t>d</w:t>
         </w:r>
       </w:ins>
-      <w:del w:id="118" w:author="Unknown Author" w:date="2020-05-16T02:35:07Z">
+      <w:del w:id="175" w:author="Unknown Author" w:date="2020-05-16T02:35:07Z">
         <w:r>
           <w:rPr>
             <w:lang w:val="en-GB"/>
@@ -3325,7 +3976,7 @@
         </w:rPr>
         <w:t xml:space="preserve"> </w:t>
       </w:r>
-      <w:ins w:id="119" w:author="Unknown Author" w:date="2020-05-16T02:35:10Z">
+      <w:ins w:id="176" w:author="Unknown Author" w:date="2020-05-16T02:35:10Z">
         <w:r>
           <w:rPr>
             <w:lang w:val="en-GB"/>
@@ -3333,7 +3984,7 @@
           <w:t>to</w:t>
         </w:r>
       </w:ins>
-      <w:del w:id="120" w:author="Unknown Author" w:date="2020-05-16T02:35:10Z">
+      <w:del w:id="177" w:author="Unknown Author" w:date="2020-05-16T02:35:10Z">
         <w:r>
           <w:rPr>
             <w:lang w:val="en-GB"/>
@@ -3347,7 +3998,7 @@
         </w:rPr>
         <w:t xml:space="preserve"> predict</w:t>
       </w:r>
-      <w:del w:id="121" w:author="Unknown Author" w:date="2020-05-16T02:35:14Z">
+      <w:del w:id="178" w:author="Unknown Author" w:date="2020-05-16T02:35:14Z">
         <w:r>
           <w:rPr>
             <w:lang w:val="en-GB"/>
@@ -3361,7 +4012,7 @@
         </w:rPr>
         <w:t xml:space="preserve"> </w:t>
       </w:r>
-      <w:ins w:id="122" w:author="Unknown Author" w:date="2020-05-16T02:35:16Z">
+      <w:ins w:id="179" w:author="Unknown Author" w:date="2020-05-16T02:35:16Z">
         <w:r>
           <w:rPr>
             <w:lang w:val="en-GB"/>
@@ -3369,7 +4020,7 @@
           <w:t xml:space="preserve">mUPDRS values. </w:t>
         </w:r>
       </w:ins>
-      <w:del w:id="123" w:author="Unknown Author" w:date="2020-05-16T02:35:24Z">
+      <w:del w:id="180" w:author="Unknown Author" w:date="2020-05-16T02:35:24Z">
         <w:r>
           <w:rPr>
             <w:lang w:val="en-GB"/>
@@ -3381,31 +4032,23 @@
         <w:rPr>
           <w:lang w:val="en-GB"/>
         </w:rPr>
-        <w:t xml:space="preserve">By subjecting these features to different regression techniques, we were able to show a </w:t>
-      </w:r>
-      <w:commentRangeStart w:id="8"/>
-      <w:r>
-        <w:rPr>
-          <w:lang w:val="en-GB"/>
-        </w:rPr>
-        <w:t>correlation</w:t>
-      </w:r>
-      <w:r>
-        <w:rPr>
-          <w:lang w:val="en-GB"/>
-        </w:rPr>
-      </w:r>
-      <w:commentRangeEnd w:id="8"/>
-      <w:r>
-        <w:commentReference w:id="8"/>
-      </w:r>
+        <w:t>By subjecting these features to different regression techniques, we were able to show a correlation</w:t>
+      </w:r>
+      <w:del w:id="181" w:author="Unknown Author" w:date="2020-05-22T15:30:58Z">
+        <w:r>
+          <w:rPr>
+            <w:lang w:val="en-GB"/>
+          </w:rPr>
+          <w:commentReference w:id="9"/>
+        </w:r>
+      </w:del>
       <w:r>
         <w:rPr>
           <w:lang w:val="en-GB"/>
         </w:rPr>
         <w:t xml:space="preserve"> between </w:t>
       </w:r>
-      <w:del w:id="124" w:author="Unknown Author" w:date="2020-05-16T02:35:44Z">
+      <w:del w:id="182" w:author="Unknown Author" w:date="2020-05-16T02:35:44Z">
         <w:r>
           <w:rPr>
             <w:lang w:val="en-GB"/>
@@ -3419,7 +4062,7 @@
         </w:rPr>
         <w:t xml:space="preserve">sEMG activity and </w:t>
       </w:r>
-      <w:del w:id="125" w:author="Unknown Author" w:date="2020-05-16T02:35:49Z">
+      <w:del w:id="183" w:author="Unknown Author" w:date="2020-05-16T02:35:49Z">
         <w:r>
           <w:rPr>
             <w:lang w:val="en-GB"/>
@@ -3427,7 +4070,7 @@
           <w:delText xml:space="preserve">changes in </w:delText>
         </w:r>
       </w:del>
-      <w:ins w:id="126" w:author="Unknown Author" w:date="2020-05-16T02:35:50Z">
+      <w:ins w:id="184" w:author="Unknown Author" w:date="2020-05-16T02:35:50Z">
         <w:r>
           <w:rPr>
             <w:lang w:val="en-GB"/>
@@ -3439,9 +4082,23 @@
         <w:rPr>
           <w:lang w:val="en-GB"/>
         </w:rPr>
-        <w:t xml:space="preserve">UPDRS scores. For that purpose, ‘shallow learning’ techniques were applied </w:t>
-      </w:r>
-      <w:del w:id="127" w:author="Unknown Author" w:date="2020-05-16T02:36:14Z">
+        <w:t xml:space="preserve">UPDRS scores. For that purpose, </w:t>
+      </w:r>
+      <w:del w:id="185" w:author="Unknown Author" w:date="2020-05-22T15:31:23Z">
+        <w:r>
+          <w:rPr>
+            <w:lang w:val="en-GB"/>
+          </w:rPr>
+          <w:delText>‘</w:delText>
+        </w:r>
+      </w:del>
+      <w:r>
+        <w:rPr>
+          <w:lang w:val="en-GB"/>
+        </w:rPr>
+        <w:t xml:space="preserve">shallow learning’ techniques were applied </w:t>
+      </w:r>
+      <w:del w:id="186" w:author="Unknown Author" w:date="2020-05-16T02:36:14Z">
         <w:r>
           <w:rPr>
             <w:lang w:val="en-GB"/>
@@ -3455,7 +4112,7 @@
         </w:rPr>
         <w:t>using cross-validation</w:t>
       </w:r>
-      <w:ins w:id="128" w:author="Unknown Author" w:date="2020-05-16T02:36:17Z">
+      <w:ins w:id="187" w:author="Unknown Author" w:date="2020-05-16T02:36:17Z">
         <w:r>
           <w:rPr>
             <w:lang w:val="en-GB"/>
@@ -3463,7 +4120,7 @@
           <w:t xml:space="preserve"> and grid search </w:t>
         </w:r>
       </w:ins>
-      <w:ins w:id="129" w:author="Unknown Author" w:date="2020-05-16T12:51:58Z">
+      <w:ins w:id="188" w:author="Unknown Author" w:date="2020-05-16T12:51:58Z">
         <w:r>
           <w:rPr>
             <w:lang w:val="en-GB"/>
@@ -3477,7 +4134,7 @@
         </w:rPr>
         <w:t xml:space="preserve">. </w:t>
       </w:r>
-      <w:del w:id="130" w:author="Unknown Author" w:date="2020-05-16T02:36:27Z">
+      <w:del w:id="189" w:author="Unknown Author" w:date="2020-05-16T02:36:27Z">
         <w:r>
           <w:rPr>
             <w:lang w:val="en-GB"/>
@@ -3496,9 +4153,45 @@
         <w:rPr>
           <w:lang w:val="en-GB"/>
         </w:rPr>
-        <w:t xml:space="preserve">A growing body of evidence supports the usefulness of mobile sensors for patients with parkinson syndromes. Machine learning approaches have been used for diagnosing PD (). Nevertheless, to date there is no consensus about the best marker neither for diagnostic purposes nor for tracking the diseases course. Surface EMG may be one possibility, </w:t>
-      </w:r>
-      <w:ins w:id="131" w:author="Unknown Author" w:date="2020-05-16T12:52:24Z">
+        <w:t xml:space="preserve">A growing body of evidence supports the usefulness of mobile sensors for patients with parkinson syndromes. Machine learning approaches have been </w:t>
+      </w:r>
+      <w:ins w:id="190" w:author="Unknown Author" w:date="2020-05-22T15:34:24Z">
+        <w:r>
+          <w:rPr>
+            <w:lang w:val="en-GB"/>
+          </w:rPr>
+          <w:t>proposed</w:t>
+        </w:r>
+      </w:ins>
+      <w:del w:id="191" w:author="Unknown Author" w:date="2020-05-22T15:34:24Z">
+        <w:r>
+          <w:rPr>
+            <w:lang w:val="en-GB"/>
+          </w:rPr>
+          <w:delText>used</w:delText>
+        </w:r>
+      </w:del>
+      <w:r>
+        <w:rPr>
+          <w:lang w:val="en-GB"/>
+        </w:rPr>
+        <w:t xml:space="preserve"> for diagnosing PD (</w:t>
+      </w:r>
+      <w:ins w:id="192" w:author="Unknown Author" w:date="2020-05-22T15:34:28Z">
+        <w:r>
+          <w:rPr>
+            <w:lang w:val="en-GB"/>
+          </w:rPr>
+          <w:t>Rovini et al. 2017</w:t>
+        </w:r>
+      </w:ins>
+      <w:r>
+        <w:rPr>
+          <w:lang w:val="en-GB"/>
+        </w:rPr>
+        <w:t xml:space="preserve">). Nevertheless, to date there is no consensus about the best marker neither for diagnostic purposes nor for tracking the diseases course. Surface EMG may be one possibility, </w:t>
+      </w:r>
+      <w:ins w:id="193" w:author="Unknown Author" w:date="2020-05-16T12:52:24Z">
         <w:r>
           <w:rPr>
             <w:lang w:val="en-GB"/>
@@ -3506,7 +4199,7 @@
           <w:t>as it</w:t>
         </w:r>
       </w:ins>
-      <w:del w:id="132" w:author="Unknown Author" w:date="2020-05-16T12:52:24Z">
+      <w:del w:id="194" w:author="Unknown Author" w:date="2020-05-16T12:52:24Z">
         <w:r>
           <w:rPr>
             <w:lang w:val="en-GB"/>
@@ -3520,7 +4213,7 @@
         </w:rPr>
         <w:t xml:space="preserve"> has </w:t>
       </w:r>
-      <w:ins w:id="133" w:author="Unknown Author" w:date="2020-05-16T02:37:10Z">
+      <w:ins w:id="195" w:author="Unknown Author" w:date="2020-05-16T02:37:10Z">
         <w:r>
           <w:rPr>
             <w:lang w:val="en-GB"/>
@@ -3547,7 +4240,7 @@
         </w:rPr>
         <w:t xml:space="preserve">). To our knowledge this work </w:t>
       </w:r>
-      <w:del w:id="134" w:author="Unknown Author" w:date="2020-05-16T02:37:21Z">
+      <w:del w:id="196" w:author="Unknown Author" w:date="2020-05-16T02:37:21Z">
         <w:r>
           <w:rPr>
             <w:lang w:val="en-GB"/>
@@ -3572,7 +4265,31 @@
         <w:rPr>
           <w:lang w:val="en-GB"/>
         </w:rPr>
-        <w:t xml:space="preserve">). Besides the possibility for physicians to provide tailored therapies, it may additionally be a good opportunity for caregivers to reduce side-effects and lower hospitalisation rates (Quelle??). Despite these promising results with sEMG as a marker measurng therapeutic success, questions about practicability and possible alterantives need to be addressed first. </w:t>
+        <w:t xml:space="preserve">). Besides the possibility for physicians to provide tailored therapies, it may additionally be a good opportunity for caregivers to reduce side-effects and lower hospitalisation rates </w:t>
+      </w:r>
+      <w:commentRangeStart w:id="10"/>
+      <w:r>
+        <w:rPr>
+          <w:lang w:val="en-GB"/>
+        </w:rPr>
+        <w:t>(Quelle??)</w:t>
+      </w:r>
+      <w:ins w:id="197" w:author="Unknown Author" w:date="2020-05-22T15:45:06Z">
+        <w:r>
+          <w:rPr>
+            <w:lang w:val="en-GB"/>
+          </w:rPr>
+        </w:r>
+      </w:ins>
+      <w:commentRangeEnd w:id="10"/>
+      <w:r>
+        <w:commentReference w:id="10"/>
+      </w:r>
+      <w:r>
+        <w:rPr>
+          <w:lang w:val="en-GB"/>
+        </w:rPr>
+        <w:t xml:space="preserve">. Despite these promising results with sEMG as a marker measurng therapeutic success, questions about practicability and possible alterantives need to be addressed first. </w:t>
       </w:r>
     </w:p>
     <w:p>
@@ -3632,7 +4349,7 @@
         </w:rPr>
         <w:t xml:space="preserve">) as used in our study may not be generally valid for different PD-subtypes. In that sense, stronger emphasis on separating tremordominant vs. bradykinetic-rigid symptoms may help in future studies to enhance generalisability. Despite the </w:t>
       </w:r>
-      <w:del w:id="135" w:author="Unknown Author" w:date="2020-05-16T12:54:07Z">
+      <w:del w:id="198" w:author="Unknown Author" w:date="2020-05-16T12:54:07Z">
         <w:r>
           <w:rPr>
             <w:lang w:val="en-GB"/>
@@ -3640,7 +4357,7 @@
           <w:delText xml:space="preserve">excellent </w:delText>
         </w:r>
       </w:del>
-      <w:ins w:id="136" w:author="Unknown Author" w:date="2020-05-16T12:54:07Z">
+      <w:ins w:id="199" w:author="Unknown Author" w:date="2020-05-16T12:54:07Z">
         <w:r>
           <w:rPr>
             <w:lang w:val="en-GB"/>
@@ -3652,9 +4369,23 @@
         <w:rPr>
           <w:lang w:val="en-GB"/>
         </w:rPr>
-        <w:t>prediction of changes in UPDRS with our method, it remains, thirdly, to be elucidated whether tasks closer to everyday-life may be useful</w:t>
-      </w:r>
-      <w:del w:id="137" w:author="Unknown Author" w:date="2020-05-16T12:54:19Z">
+        <w:t xml:space="preserve">prediction of changes in </w:t>
+      </w:r>
+      <w:ins w:id="200" w:author="Unknown Author" w:date="2020-05-22T15:45:46Z">
+        <w:r>
+          <w:rPr>
+            <w:lang w:val="en-GB"/>
+          </w:rPr>
+          <w:t>m</w:t>
+        </w:r>
+      </w:ins>
+      <w:r>
+        <w:rPr>
+          <w:lang w:val="en-GB"/>
+        </w:rPr>
+        <w:t>UPDRS with our method, it remains, thirdly, to be elucidated whether tasks closer to everyday-life may be useful</w:t>
+      </w:r>
+      <w:del w:id="201" w:author="Unknown Author" w:date="2020-05-16T12:54:19Z">
         <w:r>
           <w:rPr>
             <w:lang w:val="en-GB"/>
@@ -3668,7 +4399,7 @@
         </w:rPr>
         <w:t xml:space="preserve"> as well. In this context, Block et al. showed the possibility of classifying ON and OFF phases and predicting falls based on walking in PD-patients (Block et al. ??). Another aspect worth considering is the fact, that possibly lighter and more commonly available sensors, </w:t>
       </w:r>
-      <w:del w:id="138" w:author="Unknown Author" w:date="2020-05-16T12:54:46Z">
+      <w:del w:id="202" w:author="Unknown Author" w:date="2020-05-16T12:54:46Z">
         <w:r>
           <w:rPr>
             <w:lang w:val="en-GB"/>
@@ -3682,7 +4413,7 @@
         </w:rPr>
         <w:t>measuring</w:t>
       </w:r>
-      <w:ins w:id="139" w:author="Unknown Author" w:date="2020-05-16T12:54:49Z">
+      <w:ins w:id="203" w:author="Unknown Author" w:date="2020-05-16T12:54:49Z">
         <w:r>
           <w:rPr>
             <w:lang w:val="en-GB"/>
@@ -3703,10 +4434,10 @@
         <w:ind w:hanging="0"/>
         <w:rPr>
           <w:lang w:val="en-GB"/>
-          <w:del w:id="141" w:author="Unknown Author" w:date="2020-02-16T14:51:00Z"/>
-        </w:rPr>
-      </w:pPr>
-      <w:del w:id="140" w:author="Unknown Author" w:date="2020-02-16T14:51:00Z">
+          <w:del w:id="205" w:author="Unknown Author" w:date="2020-02-16T14:51:00Z"/>
+        </w:rPr>
+      </w:pPr>
+      <w:del w:id="204" w:author="Unknown Author" w:date="2020-02-16T14:51:00Z">
         <w:r>
           <w:rPr>
             <w:lang w:val="en-GB"/>
@@ -3734,7 +4465,7 @@
         <w:ind w:hanging="0"/>
         <w:rPr/>
       </w:pPr>
-      <w:del w:id="142" w:author="Unknown Author" w:date="2020-02-16T14:53:00Z">
+      <w:del w:id="206" w:author="Unknown Author" w:date="2020-02-16T14:53:00Z">
         <w:r>
           <w:rPr>
             <w:lang w:val="en-GB"/>
@@ -3742,7 +4473,7 @@
           <w:delText xml:space="preserve">Leaving possible </w:delText>
         </w:r>
       </w:del>
-      <w:ins w:id="143" w:author="Unknown Author" w:date="2020-02-16T14:53:00Z">
+      <w:ins w:id="207" w:author="Unknown Author" w:date="2020-02-16T14:53:00Z">
         <w:r>
           <w:rPr>
             <w:lang w:val="en-GB"/>
@@ -3756,7 +4487,7 @@
         </w:rPr>
         <w:t xml:space="preserve">long-term applications of sensor based therapeutic adjustments </w:t>
       </w:r>
-      <w:del w:id="144" w:author="Unknown Author" w:date="2020-02-16T14:53:00Z">
+      <w:del w:id="208" w:author="Unknown Author" w:date="2020-02-16T14:53:00Z">
         <w:r>
           <w:rPr>
             <w:lang w:val="en-GB"/>
@@ -3770,7 +4501,7 @@
         </w:rPr>
         <w:t xml:space="preserve">, one useful short-term scenario could be the adjustments of Deep Brain Stimulation (DBS) parameter settings. With </w:t>
       </w:r>
-      <w:del w:id="145" w:author="Unknown Author" w:date="2020-05-16T12:55:40Z">
+      <w:del w:id="209" w:author="Unknown Author" w:date="2020-05-16T12:55:40Z">
         <w:r>
           <w:rPr>
             <w:lang w:val="en-GB"/>
@@ -3778,7 +4509,7 @@
           <w:delText>this invasive procedure</w:delText>
         </w:r>
       </w:del>
-      <w:ins w:id="146" w:author="Unknown Author" w:date="2020-05-16T12:55:40Z">
+      <w:ins w:id="210" w:author="Unknown Author" w:date="2020-05-16T12:55:40Z">
         <w:r>
           <w:rPr>
             <w:lang w:val="en-GB"/>
@@ -3792,16 +4523,16 @@
         </w:rPr>
         <w:t>, patients suffering from PD receive electrodes implanted in specific brain areas such as the subthalamic nucleus (STN) where high-frequency current pulses mitigate motor-symptoms within a short delay. Yet, the identification of the most efficient parameters is resource-intensive and may be seriously compromised when subjects require time-consuming testing of parameter sets. In clinical practise, the usefulness of our approach awaits further confirmation but may indeed help to ascertain the set of most useful settings, especially when combined with modern imaging techniques (Quelle?).</w:t>
       </w:r>
-      <w:commentRangeStart w:id="9"/>
+      <w:commentRangeStart w:id="11"/>
       <w:r>
         <w:rPr>
           <w:lang w:val="en-GB"/>
         </w:rPr>
         <w:t xml:space="preserve"> Of course, only a subset of the clinical testing is included, so that practicability remains to be elucidated.</w:t>
       </w:r>
-      <w:commentRangeEnd w:id="9"/>
-      <w:r>
-        <w:commentReference w:id="9"/>
+      <w:commentRangeEnd w:id="11"/>
+      <w:r>
+        <w:commentReference w:id="11"/>
       </w:r>
       <w:r>
         <w:rPr>
@@ -3821,7 +4552,7 @@
         </w:rPr>
         <w:t xml:space="preserve">In summary, we have identified surface EMG features and their use along with regression techniques to predict PD-patients’ </w:t>
       </w:r>
-      <w:del w:id="147" w:author="Unknown Author" w:date="2020-05-16T12:57:10Z">
+      <w:del w:id="211" w:author="Unknown Author" w:date="2020-05-16T12:57:10Z">
         <w:r>
           <w:rPr>
             <w:bCs/>
@@ -3837,7 +4568,7 @@
         </w:rPr>
         <w:t xml:space="preserve"> motor </w:t>
       </w:r>
-      <w:del w:id="148" w:author="Unknown Author" w:date="2020-05-16T12:57:13Z">
+      <w:del w:id="212" w:author="Unknown Author" w:date="2020-05-16T12:57:13Z">
         <w:r>
           <w:rPr>
             <w:bCs/>
@@ -3853,7 +4584,7 @@
         </w:rPr>
         <w:t>abilit</w:t>
       </w:r>
-      <w:ins w:id="149" w:author="Unknown Author" w:date="2020-05-16T12:57:16Z">
+      <w:ins w:id="213" w:author="Unknown Author" w:date="2020-05-16T12:57:16Z">
         <w:r>
           <w:rPr>
             <w:bCs/>
@@ -3862,7 +4593,7 @@
           <w:t xml:space="preserve">ies as assessed by mUPDRS scores in the ON and OFF state. </w:t>
         </w:r>
       </w:ins>
-      <w:del w:id="150" w:author="Unknown Author" w:date="2020-05-16T12:57:15Z">
+      <w:del w:id="214" w:author="Unknown Author" w:date="2020-05-16T12:57:15Z">
         <w:r>
           <w:rPr>
             <w:bCs/>
@@ -3878,7 +4609,7 @@
         </w:rPr>
         <w:t xml:space="preserve"> </w:t>
       </w:r>
-      <w:del w:id="151" w:author="Unknown Author" w:date="2020-05-16T12:57:46Z">
+      <w:del w:id="215" w:author="Unknown Author" w:date="2020-05-16T12:57:46Z">
         <w:r>
           <w:rPr>
             <w:bCs/>
@@ -3894,7 +4625,7 @@
         </w:rPr>
         <w:t xml:space="preserve"> </w:t>
       </w:r>
-      <w:del w:id="152" w:author="Unknown Author" w:date="2020-05-16T12:58:03Z">
+      <w:del w:id="216" w:author="Unknown Author" w:date="2020-05-16T12:58:03Z">
         <w:r>
           <w:rPr>
             <w:bCs/>
@@ -3910,7 +4641,7 @@
         </w:rPr>
         <w:t xml:space="preserve"> Hence, we lend considerable support to the notion that peripheral sensor data may be used for </w:t>
       </w:r>
-      <w:ins w:id="153" w:author="Unknown Author" w:date="2020-05-16T12:58:15Z">
+      <w:ins w:id="217" w:author="Unknown Author" w:date="2020-05-16T12:58:15Z">
         <w:r>
           <w:rPr>
             <w:bCs/>
@@ -3926,7 +4657,7 @@
         </w:rPr>
         <w:t xml:space="preserve">tailored therapies in Parkinson’s Disease in </w:t>
       </w:r>
-      <w:ins w:id="154" w:author="Unknown Author" w:date="2020-05-16T12:58:24Z">
+      <w:ins w:id="218" w:author="Unknown Author" w:date="2020-05-16T12:58:24Z">
         <w:r>
           <w:rPr>
             <w:bCs/>
@@ -3935,7 +4666,7 @@
           <w:t>the</w:t>
         </w:r>
       </w:ins>
-      <w:del w:id="155" w:author="Unknown Author" w:date="2020-05-16T12:58:24Z">
+      <w:del w:id="219" w:author="Unknown Author" w:date="2020-05-16T12:58:24Z">
         <w:r>
           <w:rPr>
             <w:bCs/>
@@ -4111,14 +4842,14 @@
         </w:rPr>
         <w:t xml:space="preserve">Urs Kleinholdermann </w:t>
       </w:r>
-      <w:bookmarkStart w:id="2" w:name="OLE_LINK91"/>
-      <w:bookmarkStart w:id="3" w:name="OLE_LINK111"/>
-      <w:bookmarkStart w:id="4" w:name="OLE_LINK71"/>
-      <w:bookmarkStart w:id="5" w:name="OLE_LINK101"/>
-      <w:bookmarkEnd w:id="2"/>
+      <w:bookmarkStart w:id="3" w:name="OLE_LINK71"/>
+      <w:bookmarkStart w:id="4" w:name="OLE_LINK101"/>
+      <w:bookmarkStart w:id="5" w:name="OLE_LINK91"/>
+      <w:bookmarkStart w:id="6" w:name="OLE_LINK111"/>
       <w:bookmarkEnd w:id="3"/>
       <w:bookmarkEnd w:id="4"/>
       <w:bookmarkEnd w:id="5"/>
+      <w:bookmarkEnd w:id="6"/>
       <w:r>
         <w:rPr>
           <w:szCs w:val="22"/>
@@ -4143,14 +4874,14 @@
         </w:rPr>
         <w:t xml:space="preserve">Max Wullstein </w:t>
       </w:r>
-      <w:bookmarkStart w:id="6" w:name="OLE_LINK72"/>
-      <w:bookmarkStart w:id="7" w:name="OLE_LINK92"/>
+      <w:bookmarkStart w:id="7" w:name="OLE_LINK112"/>
       <w:bookmarkStart w:id="8" w:name="OLE_LINK102"/>
-      <w:bookmarkStart w:id="9" w:name="OLE_LINK112"/>
-      <w:bookmarkEnd w:id="6"/>
+      <w:bookmarkStart w:id="9" w:name="OLE_LINK92"/>
+      <w:bookmarkStart w:id="10" w:name="OLE_LINK72"/>
       <w:bookmarkEnd w:id="7"/>
       <w:bookmarkEnd w:id="8"/>
       <w:bookmarkEnd w:id="9"/>
+      <w:bookmarkEnd w:id="10"/>
       <w:r>
         <w:rPr>
           <w:szCs w:val="22"/>
@@ -4170,7 +4901,7 @@
           <w:lang w:val="en-GB"/>
         </w:rPr>
       </w:pPr>
-      <w:bookmarkStart w:id="10" w:name="__DdeLink__721_3811939417"/>
+      <w:bookmarkStart w:id="11" w:name="__DdeLink__721_3811939417"/>
       <w:r>
         <w:rPr>
           <w:szCs w:val="22"/>
@@ -4186,10 +4917,10 @@
         </w:rPr>
         <w:t xml:space="preserve"> </w:t>
       </w:r>
-      <w:bookmarkStart w:id="11" w:name="OLE_LINK7"/>
-      <w:bookmarkStart w:id="12" w:name="OLE_LINK11"/>
+      <w:bookmarkStart w:id="12" w:name="OLE_LINK9"/>
       <w:bookmarkStart w:id="13" w:name="OLE_LINK10"/>
-      <w:bookmarkStart w:id="14" w:name="OLE_LINK9"/>
+      <w:bookmarkStart w:id="14" w:name="OLE_LINK11"/>
+      <w:bookmarkStart w:id="15" w:name="OLE_LINK7"/>
       <w:r>
         <w:rPr>
           <w:szCs w:val="22"/>
@@ -4197,11 +4928,11 @@
         </w:rPr>
         <w:t>participated in the conception, organization and execution of the research project, the programming of the motor paradigms, the data assessment and data analysis, the conception and execution of the statistical analysis and the writing and critical review of the manuscript. Moreover, he had full access to all of the data in the study and takes responsibility for the integrity of the data and the accuracy of the data analysis</w:t>
       </w:r>
-      <w:bookmarkEnd w:id="10"/>
       <w:bookmarkEnd w:id="11"/>
       <w:bookmarkEnd w:id="12"/>
       <w:bookmarkEnd w:id="13"/>
       <w:bookmarkEnd w:id="14"/>
+      <w:bookmarkEnd w:id="15"/>
       <w:r>
         <w:rPr>
           <w:szCs w:val="22"/>
@@ -5278,6 +6009,32 @@
         </w:sectPr>
       </w:pPr>
     </w:p>
+    <w:p>
+      <w:pPr>
+        <w:pStyle w:val="Normal"/>
+        <w:widowControl/>
+        <w:bidi w:val="0"/>
+        <w:spacing w:lineRule="auto" w:line="480" w:before="120" w:after="180"/>
+        <w:ind w:firstLine="113"/>
+        <w:jc w:val="both"/>
+        <w:rPr/>
+      </w:pPr>
+      <w:r>
+        <w:rPr/>
+      </w:r>
+    </w:p>
+    <w:p>
+      <w:pPr>
+        <w:sectPr>
+          <w:type w:val="continuous"/>
+          <w:pgSz w:w="11906" w:h="16838"/>
+          <w:pgMar w:left="1417" w:right="1417" w:header="709" w:top="1417" w:footer="1134" w:bottom="1742" w:gutter="0"/>
+          <w:formProt w:val="false"/>
+          <w:textDirection w:val="lrTb"/>
+          <w:docGrid w:type="default" w:linePitch="360" w:charSpace="0"/>
+        </w:sectPr>
+      </w:pPr>
+    </w:p>
     <w:sectPr>
       <w:type w:val="continuous"/>
       <w:pgSz w:w="11906" w:h="16838"/>
@@ -5527,7 +6284,40 @@
       </w:r>
     </w:p>
   </w:comment>
-  <w:comment w:id="4" w:author="Unknown Author" w:date="2020-05-16T01:33:48Z" w:initials="">
+  <w:comment w:id="4" w:author="Unknown Author" w:date="2020-05-22T15:16:46Z" w:initials="">
+    <w:p>
+      <w:r>
+        <w:rPr>
+          <w:rFonts w:eastAsia="Calibri" w:cstheme="minorBidi" w:eastAsiaTheme="minorHAnsi" w:cs="" w:ascii="Calibri" w:hAnsi="Calibri"/>
+          <w:b w:val="false"/>
+          <w:bCs w:val="false"/>
+          <w:i w:val="false"/>
+          <w:iCs w:val="false"/>
+          <w:caps w:val="false"/>
+          <w:smallCaps w:val="false"/>
+          <w:strike w:val="false"/>
+          <w:dstrike w:val="false"/>
+          <w:outline w:val="false"/>
+          <w:shadow w:val="false"/>
+          <w:emboss w:val="false"/>
+          <w:imprint w:val="false"/>
+          <w:color w:val="auto"/>
+          <w:spacing w:val="0"/>
+          <w:w w:val="100"/>
+          <w:kern w:val="0"/>
+          <w:position w:val="0"/>
+          <w:sz w:val="20"/>
+          <w:szCs w:val="22"/>
+          <w:u w:val="none"/>
+          <w:vertAlign w:val="baseline"/>
+          <w:em w:val="none"/>
+          <w:lang w:bidi="ar-SA" w:eastAsia="en-US" w:val="en-GB"/>
+        </w:rPr>
+        <w:t>Was macht es dann eigentlich fuer einen Sinn, dass wir Daten von 7-8s auswerten?</w:t>
+      </w:r>
+    </w:p>
+  </w:comment>
+  <w:comment w:id="5" w:author="Unknown Author" w:date="2020-05-16T01:33:48Z" w:initials="">
     <w:p>
       <w:r>
         <w:rPr>
@@ -5561,7 +6351,7 @@
       </w:r>
     </w:p>
   </w:comment>
-  <w:comment w:id="5" w:author="Unknown Author" w:date="2020-02-12T06:02:00Z" w:initials="">
+  <w:comment w:id="6" w:author="Unknown Author" w:date="2020-02-12T06:02:00Z" w:initials="">
     <w:p>
       <w:r>
         <w:rPr>
@@ -5597,7 +6387,7 @@
       </w:r>
     </w:p>
   </w:comment>
-  <w:comment w:id="6" w:author="" w:date="0-00-00T00:00:00Z" w:initials="">
+  <w:comment w:id="7" w:author="" w:date="0-00-00T00:00:00Z" w:initials="">
     <w:p>
       <w:r>
         <w:rPr>
@@ -5609,7 +6399,7 @@
       </w:r>
     </w:p>
   </w:comment>
-  <w:comment w:id="7" w:author="Unknown Author" w:date="2020-05-16T01:37:33Z" w:initials="">
+  <w:comment w:id="8" w:author="Unknown Author" w:date="2020-05-16T01:37:33Z" w:initials="">
     <w:p>
       <w:r>
         <w:rPr>
@@ -5643,7 +6433,7 @@
       </w:r>
     </w:p>
   </w:comment>
-  <w:comment w:id="8" w:author="Unknown Author" w:date="2020-02-14T18:31:37Z" w:initials="">
+  <w:comment w:id="9" w:author="Unknown Author" w:date="2020-02-14T18:31:37Z" w:initials="">
     <w:p>
       <w:r>
         <w:rPr>
@@ -5676,7 +6466,40 @@
       </w:r>
     </w:p>
   </w:comment>
-  <w:comment w:id="9" w:author="Unknown Author" w:date="2020-02-12T06:11:00Z" w:initials="">
+  <w:comment w:id="10" w:author="Unknown Author" w:date="2020-05-22T15:45:06Z" w:initials="">
+    <w:p>
+      <w:r>
+        <w:rPr>
+          <w:rFonts w:eastAsia="Calibri" w:cstheme="minorBidi" w:eastAsiaTheme="minorHAnsi" w:cs="" w:ascii="Calibri" w:hAnsi="Calibri"/>
+          <w:b w:val="false"/>
+          <w:bCs w:val="false"/>
+          <w:i w:val="false"/>
+          <w:iCs w:val="false"/>
+          <w:caps w:val="false"/>
+          <w:smallCaps w:val="false"/>
+          <w:strike w:val="false"/>
+          <w:dstrike w:val="false"/>
+          <w:outline w:val="false"/>
+          <w:shadow w:val="false"/>
+          <w:emboss w:val="false"/>
+          <w:imprint w:val="false"/>
+          <w:color w:val="auto"/>
+          <w:spacing w:val="0"/>
+          <w:w w:val="100"/>
+          <w:kern w:val="0"/>
+          <w:position w:val="0"/>
+          <w:sz w:val="20"/>
+          <w:szCs w:val="22"/>
+          <w:u w:val="none"/>
+          <w:vertAlign w:val="baseline"/>
+          <w:em w:val="none"/>
+          <w:lang w:bidi="ar-SA" w:eastAsia="en-US" w:val="en-GB"/>
+        </w:rPr>
+        <w:t>Bislang trotz Suche keine Quelle hierzu gefunden.</w:t>
+      </w:r>
+    </w:p>
+  </w:comment>
+  <w:comment w:id="11" w:author="Unknown Author" w:date="2020-02-12T06:11:00Z" w:initials="">
     <w:p>
       <w:r>
         <w:rPr>
@@ -5764,7 +6587,7 @@
     </w:r>
     <w:r>
       <w:rPr/>
-      <w:t>21</w:t>
+      <w:t>22</w:t>
     </w:r>
     <w:r>
       <w:rPr/>
@@ -5794,7 +6617,7 @@
     </w:r>
     <w:r>
       <w:rPr/>
-      <w:t>21</w:t>
+      <w:t>22</w:t>
     </w:r>
     <w:r>
       <w:rPr/>
@@ -8087,6 +8910,21 @@
       <w:lang w:val="de-DE"/>
     </w:rPr>
   </w:style>
+  <w:style w:type="character" w:styleId="ListLabel96">
+    <w:name w:val="ListLabel 96"/>
+    <w:qFormat/>
+    <w:rPr>
+      <w:rFonts w:cs="Wingdings"/>
+    </w:rPr>
+  </w:style>
+  <w:style w:type="character" w:styleId="ListLabel97">
+    <w:name w:val="ListLabel 97"/>
+    <w:qFormat/>
+    <w:rPr>
+      <w:szCs w:val="22"/>
+      <w:lang w:val="de-DE"/>
+    </w:rPr>
+  </w:style>
   <w:style w:type="paragraph" w:styleId="Heading">
     <w:name w:val="Heading"/>
     <w:basedOn w:val="Normal"/>

</xml_diff>